<commit_message>
Updated the user's guide to reflect the new functions. Cleaned up some code in VIVAGUI
</commit_message>
<xml_diff>
--- a/viva/VIVA/doc/VIVA User's Guide.docx
+++ b/viva/VIVA/doc/VIVA User's Guide.docx
@@ -10,7 +10,6 @@
           <w:docPartUnique/>
         </w:docPartObj>
       </w:sdtPr>
-      <w:sdtEndPr/>
       <w:sdtContent>
         <w:p>
           <w:r>
@@ -102,7 +101,6 @@
                                   <w:dataBinding w:prefixMappings="xmlns:ns0='http://schemas.openxmlformats.org/package/2006/metadata/core-properties' xmlns:ns1='http://purl.org/dc/elements/1.1/'" w:xpath="/ns0:coreProperties[1]/ns1:title[1]" w:storeItemID="{6C3C8BC8-F283-45AE-878A-BAB7291924A1}"/>
                                   <w:text/>
                                 </w:sdtPr>
-                                <w:sdtEndPr/>
                                 <w:sdtContent>
                                   <w:p>
                                     <w:pPr>
@@ -152,7 +150,6 @@
                                   <w:dataBinding w:prefixMappings="xmlns:ns0='http://schemas.microsoft.com/office/2006/coverPageProps'" w:xpath="/ns0:CoverPageProperties[1]/ns0:Abstract[1]" w:storeItemID="{55AF091B-3C7A-41E3-B477-F2FDAA23CFDA}"/>
                                   <w:text/>
                                 </w:sdtPr>
-                                <w:sdtEndPr/>
                                 <w:sdtContent>
                                   <w:p>
                                     <w:pPr>
@@ -225,7 +222,6 @@
                             <w:dataBinding w:prefixMappings="xmlns:ns0='http://schemas.openxmlformats.org/package/2006/metadata/core-properties' xmlns:ns1='http://purl.org/dc/elements/1.1/'" w:xpath="/ns0:coreProperties[1]/ns1:title[1]" w:storeItemID="{6C3C8BC8-F283-45AE-878A-BAB7291924A1}"/>
                             <w:text/>
                           </w:sdtPr>
-                          <w:sdtEndPr/>
                           <w:sdtContent>
                             <w:p>
                               <w:pPr>
@@ -275,7 +271,6 @@
                             <w:dataBinding w:prefixMappings="xmlns:ns0='http://schemas.microsoft.com/office/2006/coverPageProps'" w:xpath="/ns0:CoverPageProperties[1]/ns0:Abstract[1]" w:storeItemID="{55AF091B-3C7A-41E3-B477-F2FDAA23CFDA}"/>
                             <w:text/>
                           </w:sdtPr>
-                          <w:sdtEndPr/>
                           <w:sdtContent>
                             <w:p>
                               <w:pPr>
@@ -399,7 +394,6 @@
                                   <w:dataBinding w:prefixMappings="xmlns:ns0='http://schemas.openxmlformats.org/package/2006/metadata/core-properties' xmlns:ns1='http://purl.org/dc/elements/1.1/'" w:xpath="/ns0:coreProperties[1]/ns1:subject[1]" w:storeItemID="{6C3C8BC8-F283-45AE-878A-BAB7291924A1}"/>
                                   <w:text/>
                                 </w:sdtPr>
-                                <w:sdtEndPr/>
                                 <w:sdtContent>
                                   <w:p>
                                     <w:pPr>
@@ -458,7 +452,6 @@
                             <w:dataBinding w:prefixMappings="xmlns:ns0='http://schemas.openxmlformats.org/package/2006/metadata/core-properties' xmlns:ns1='http://purl.org/dc/elements/1.1/'" w:xpath="/ns0:coreProperties[1]/ns1:subject[1]" w:storeItemID="{6C3C8BC8-F283-45AE-878A-BAB7291924A1}"/>
                             <w:text/>
                           </w:sdtPr>
-                          <w:sdtEndPr/>
                           <w:sdtContent>
                             <w:p>
                               <w:pPr>
@@ -952,19 +945,16 @@
       </w:r>
       <w:proofErr w:type="spellEnd"/>
       <w:r>
-        <w:t xml:space="preserve"> Input Verification</w:t>
+        <w:t xml:space="preserve"> Input Verification Assistant</w:t>
+      </w:r>
+      <w:r>
+        <w:t xml:space="preserve"> User'</w:t>
+      </w:r>
+      <w:r>
+        <w:t>s Guide</w:t>
       </w:r>
       <w:bookmarkStart w:id="0" w:name="_GoBack"/>
       <w:bookmarkEnd w:id="0"/>
-      <w:r>
-        <w:t xml:space="preserve"> Assistant</w:t>
-      </w:r>
-      <w:r>
-        <w:t xml:space="preserve"> User'</w:t>
-      </w:r>
-      <w:r>
-        <w:t>s Guide</w:t>
-      </w:r>
     </w:p>
     <w:sdt>
       <w:sdtPr>
@@ -21163,6 +21153,7 @@
           </w:p>
           <w:p>
             <w:pPr>
+              <w:jc w:val="left"/>
               <w:rPr>
                 <w:b w:val="0"/>
               </w:rPr>
@@ -21316,6 +21307,7 @@
           </w:p>
           <w:p>
             <w:pPr>
+              <w:jc w:val="left"/>
               <w:rPr>
                 <w:b w:val="0"/>
               </w:rPr>
@@ -21629,6 +21621,7 @@
           </w:p>
           <w:p>
             <w:pPr>
+              <w:jc w:val="left"/>
               <w:rPr>
                 <w:b w:val="0"/>
               </w:rPr>
@@ -21902,6 +21895,7 @@
           </w:p>
           <w:p>
             <w:pPr>
+              <w:jc w:val="left"/>
               <w:rPr>
                 <w:b w:val="0"/>
               </w:rPr>
@@ -22151,20 +22145,12 @@
                 <w:b/>
               </w:rPr>
             </w:pPr>
-            <w:proofErr w:type="spellStart"/>
             <w:r>
               <w:rPr>
                 <w:b/>
               </w:rPr>
               <w:lastRenderedPageBreak/>
-              <w:t>ln</w:t>
-            </w:r>
-            <w:proofErr w:type="spellEnd"/>
-            <w:r>
-              <w:rPr>
-                <w:b/>
-              </w:rPr>
-              <w:t>(</w:t>
+              <w:t>ln(</w:t>
             </w:r>
             <w:r>
               <w:rPr>
@@ -22867,31 +22853,33 @@
                 <w:b/>
               </w:rPr>
             </w:pPr>
-            <w:proofErr w:type="spellStart"/>
+            <w:proofErr w:type="gramStart"/>
             <w:r>
               <w:rPr>
                 <w:b/>
               </w:rPr>
-              <w:t>todegrees</w:t>
-            </w:r>
-            <w:proofErr w:type="spellEnd"/>
+              <w:t>test(</w:t>
+            </w:r>
+            <w:proofErr w:type="gramEnd"/>
             <w:r>
               <w:rPr>
                 <w:b/>
               </w:rPr>
-              <w:t>(</w:t>
-            </w:r>
-            <w:r>
-              <w:rPr>
-                <w:b/>
-              </w:rPr>
-              <w:t>numeric</w:t>
-            </w:r>
-            <w:r>
-              <w:rPr>
-                <w:b/>
-              </w:rPr>
-              <w:t>)</w:t>
+              <w:t>arg1,arg2,...)</w:t>
+            </w:r>
+          </w:p>
+          <w:p>
+            <w:pPr>
+              <w:jc w:val="left"/>
+              <w:rPr>
+                <w:b w:val="0"/>
+              </w:rPr>
+            </w:pPr>
+            <w:r>
+              <w:rPr>
+                <w:b w:val="0"/>
+              </w:rPr>
+              <w:t>can take any number of parameters of any type</w:t>
             </w:r>
           </w:p>
         </w:tc>
@@ -22905,9 +22893,11 @@
               <w:jc w:val="left"/>
               <w:cnfStyle w:val="000000100000" w:firstRow="0" w:lastRow="0" w:firstColumn="0" w:lastColumn="0" w:oddVBand="0" w:evenVBand="0" w:oddHBand="1" w:evenHBand="0" w:firstRowFirstColumn="0" w:firstRowLastColumn="0" w:lastRowFirstColumn="0" w:lastRowLastColumn="0"/>
             </w:pPr>
-            <w:r>
-              <w:t>double</w:t>
-            </w:r>
+            <w:proofErr w:type="spellStart"/>
+            <w:r>
+              <w:t>boolean</w:t>
+            </w:r>
+            <w:proofErr w:type="spellEnd"/>
           </w:p>
         </w:tc>
         <w:tc>
@@ -22921,7 +22911,29 @@
               <w:cnfStyle w:val="000000100000" w:firstRow="0" w:lastRow="0" w:firstColumn="0" w:lastColumn="0" w:oddVBand="0" w:evenVBand="0" w:oddHBand="1" w:evenHBand="0" w:firstRowFirstColumn="0" w:firstRowLastColumn="0" w:lastRowFirstColumn="0" w:lastRowLastColumn="0"/>
             </w:pPr>
             <w:r>
-              <w:t>Convert Radians to Degrees</w:t>
+              <w:t xml:space="preserve">Debugging function which simply prints out its arguments to </w:t>
+            </w:r>
+            <w:r>
+              <w:t xml:space="preserve">the </w:t>
+            </w:r>
+            <w:r>
+              <w:t>output</w:t>
+            </w:r>
+            <w:r>
+              <w:t xml:space="preserve"> stream</w:t>
+            </w:r>
+            <w:r>
+              <w:t xml:space="preserve">. Always returns </w:t>
+            </w:r>
+            <w:r>
+              <w:rPr>
+                <w:rFonts w:ascii="Courier New" w:hAnsi="Courier New" w:cs="Courier New"/>
+                <w:b/>
+              </w:rPr>
+              <w:t>true</w:t>
+            </w:r>
+            <w:r>
+              <w:t>.</w:t>
             </w:r>
           </w:p>
         </w:tc>
@@ -22944,28 +22956,14 @@
               <w:rPr>
                 <w:b/>
               </w:rPr>
-              <w:t>todouble</w:t>
+              <w:t>todegrees</w:t>
             </w:r>
             <w:proofErr w:type="spellEnd"/>
             <w:r>
               <w:rPr>
                 <w:b/>
               </w:rPr>
-              <w:t>(</w:t>
-            </w:r>
-            <w:proofErr w:type="spellStart"/>
-            <w:r>
-              <w:rPr>
-                <w:b/>
-              </w:rPr>
-              <w:t>arg</w:t>
-            </w:r>
-            <w:proofErr w:type="spellEnd"/>
-            <w:r>
-              <w:rPr>
-                <w:b/>
-              </w:rPr>
-              <w:t>)</w:t>
+              <w:t>(numeric)</w:t>
             </w:r>
           </w:p>
         </w:tc>
@@ -22995,7 +22993,7 @@
               <w:cnfStyle w:val="000000000000" w:firstRow="0" w:lastRow="0" w:firstColumn="0" w:lastColumn="0" w:oddVBand="0" w:evenVBand="0" w:oddHBand="0" w:evenHBand="0" w:firstRowFirstColumn="0" w:firstRowLastColumn="0" w:lastRowFirstColumn="0" w:lastRowLastColumn="0"/>
             </w:pPr>
             <w:r>
-              <w:t>Convert to double</w:t>
+              <w:t>Convert Radians to Degrees</w:t>
             </w:r>
           </w:p>
         </w:tc>
@@ -23021,7 +23019,7 @@
               <w:rPr>
                 <w:b/>
               </w:rPr>
-              <w:t>tofloat</w:t>
+              <w:t>todouble</w:t>
             </w:r>
             <w:proofErr w:type="spellEnd"/>
             <w:r>
@@ -23057,7 +23055,7 @@
               <w:cnfStyle w:val="000000100000" w:firstRow="0" w:lastRow="0" w:firstColumn="0" w:lastColumn="0" w:oddVBand="0" w:evenVBand="0" w:oddHBand="1" w:evenHBand="0" w:firstRowFirstColumn="0" w:firstRowLastColumn="0" w:lastRowFirstColumn="0" w:lastRowLastColumn="0"/>
             </w:pPr>
             <w:r>
-              <w:t>float</w:t>
+              <w:t>double</w:t>
             </w:r>
           </w:p>
         </w:tc>
@@ -23072,7 +23070,7 @@
               <w:cnfStyle w:val="000000100000" w:firstRow="0" w:lastRow="0" w:firstColumn="0" w:lastColumn="0" w:oddVBand="0" w:evenVBand="0" w:oddHBand="1" w:evenHBand="0" w:firstRowFirstColumn="0" w:firstRowLastColumn="0" w:lastRowFirstColumn="0" w:lastRowLastColumn="0"/>
             </w:pPr>
             <w:r>
-              <w:t>Convert to float</w:t>
+              <w:t>Convert to double</w:t>
             </w:r>
           </w:p>
         </w:tc>
@@ -23095,7 +23093,7 @@
               <w:rPr>
                 <w:b/>
               </w:rPr>
-              <w:t>tointeger</w:t>
+              <w:t>tofloat</w:t>
             </w:r>
             <w:proofErr w:type="spellEnd"/>
             <w:r>
@@ -23131,7 +23129,7 @@
               <w:cnfStyle w:val="000000000000" w:firstRow="0" w:lastRow="0" w:firstColumn="0" w:lastColumn="0" w:oddVBand="0" w:evenVBand="0" w:oddHBand="0" w:evenHBand="0" w:firstRowFirstColumn="0" w:firstRowLastColumn="0" w:lastRowFirstColumn="0" w:lastRowLastColumn="0"/>
             </w:pPr>
             <w:r>
-              <w:t>integer</w:t>
+              <w:t>float</w:t>
             </w:r>
           </w:p>
         </w:tc>
@@ -23146,7 +23144,7 @@
               <w:cnfStyle w:val="000000000000" w:firstRow="0" w:lastRow="0" w:firstColumn="0" w:lastColumn="0" w:oddVBand="0" w:evenVBand="0" w:oddHBand="0" w:evenHBand="0" w:firstRowFirstColumn="0" w:firstRowLastColumn="0" w:lastRowFirstColumn="0" w:lastRowLastColumn="0"/>
             </w:pPr>
             <w:r>
-              <w:t>Convert to integer</w:t>
+              <w:t>Convert to float</w:t>
             </w:r>
           </w:p>
         </w:tc>
@@ -23172,7 +23170,7 @@
               <w:rPr>
                 <w:b/>
               </w:rPr>
-              <w:t>tolong</w:t>
+              <w:t>tointeger</w:t>
             </w:r>
             <w:proofErr w:type="spellEnd"/>
             <w:r>
@@ -23208,7 +23206,7 @@
               <w:cnfStyle w:val="000000100000" w:firstRow="0" w:lastRow="0" w:firstColumn="0" w:lastColumn="0" w:oddVBand="0" w:evenVBand="0" w:oddHBand="1" w:evenHBand="0" w:firstRowFirstColumn="0" w:firstRowLastColumn="0" w:lastRowFirstColumn="0" w:lastRowLastColumn="0"/>
             </w:pPr>
             <w:r>
-              <w:t>long</w:t>
+              <w:t>integer</w:t>
             </w:r>
           </w:p>
         </w:tc>
@@ -23223,7 +23221,7 @@
               <w:cnfStyle w:val="000000100000" w:firstRow="0" w:lastRow="0" w:firstColumn="0" w:lastColumn="0" w:oddVBand="0" w:evenVBand="0" w:oddHBand="1" w:evenHBand="0" w:firstRowFirstColumn="0" w:firstRowLastColumn="0" w:lastRowFirstColumn="0" w:lastRowLastColumn="0"/>
             </w:pPr>
             <w:r>
-              <w:t>Convert to long</w:t>
+              <w:t>Convert to integer</w:t>
             </w:r>
           </w:p>
         </w:tc>
@@ -23246,7 +23244,7 @@
               <w:rPr>
                 <w:b/>
               </w:rPr>
-              <w:t>toradians</w:t>
+              <w:t>tolong</w:t>
             </w:r>
             <w:proofErr w:type="spellEnd"/>
             <w:r>
@@ -23255,12 +23253,14 @@
               </w:rPr>
               <w:t>(</w:t>
             </w:r>
+            <w:proofErr w:type="spellStart"/>
             <w:r>
               <w:rPr>
                 <w:b/>
               </w:rPr>
-              <w:t>numeric</w:t>
-            </w:r>
+              <w:t>arg</w:t>
+            </w:r>
+            <w:proofErr w:type="spellEnd"/>
             <w:r>
               <w:rPr>
                 <w:b/>
@@ -23280,7 +23280,7 @@
               <w:cnfStyle w:val="000000000000" w:firstRow="0" w:lastRow="0" w:firstColumn="0" w:lastColumn="0" w:oddVBand="0" w:evenVBand="0" w:oddHBand="0" w:evenHBand="0" w:firstRowFirstColumn="0" w:firstRowLastColumn="0" w:lastRowFirstColumn="0" w:lastRowLastColumn="0"/>
             </w:pPr>
             <w:r>
-              <w:t>double</w:t>
+              <w:t>long</w:t>
             </w:r>
           </w:p>
         </w:tc>
@@ -23295,7 +23295,7 @@
               <w:cnfStyle w:val="000000000000" w:firstRow="0" w:lastRow="0" w:firstColumn="0" w:lastColumn="0" w:oddVBand="0" w:evenVBand="0" w:oddHBand="0" w:evenHBand="0" w:firstRowFirstColumn="0" w:firstRowLastColumn="0" w:lastRowFirstColumn="0" w:lastRowLastColumn="0"/>
             </w:pPr>
             <w:r>
-              <w:t>Convert Degrees to Radians</w:t>
+              <w:t>Convert to long</w:t>
             </w:r>
           </w:p>
         </w:tc>
@@ -23321,28 +23321,14 @@
               <w:rPr>
                 <w:b/>
               </w:rPr>
-              <w:t>tostring</w:t>
+              <w:t>toradians</w:t>
             </w:r>
             <w:proofErr w:type="spellEnd"/>
             <w:r>
               <w:rPr>
                 <w:b/>
               </w:rPr>
-              <w:t>(</w:t>
-            </w:r>
-            <w:proofErr w:type="spellStart"/>
-            <w:r>
-              <w:rPr>
-                <w:b/>
-              </w:rPr>
-              <w:t>arg</w:t>
-            </w:r>
-            <w:proofErr w:type="spellEnd"/>
-            <w:r>
-              <w:rPr>
-                <w:b/>
-              </w:rPr>
-              <w:t>)</w:t>
+              <w:t>(numeric)</w:t>
             </w:r>
           </w:p>
         </w:tc>
@@ -23357,7 +23343,7 @@
               <w:cnfStyle w:val="000000100000" w:firstRow="0" w:lastRow="0" w:firstColumn="0" w:lastColumn="0" w:oddVBand="0" w:evenVBand="0" w:oddHBand="1" w:evenHBand="0" w:firstRowFirstColumn="0" w:firstRowLastColumn="0" w:lastRowFirstColumn="0" w:lastRowLastColumn="0"/>
             </w:pPr>
             <w:r>
-              <w:t>string</w:t>
+              <w:t>double</w:t>
             </w:r>
           </w:p>
         </w:tc>
@@ -23372,6 +23358,80 @@
               <w:cnfStyle w:val="000000100000" w:firstRow="0" w:lastRow="0" w:firstColumn="0" w:lastColumn="0" w:oddVBand="0" w:evenVBand="0" w:oddHBand="1" w:evenHBand="0" w:firstRowFirstColumn="0" w:firstRowLastColumn="0" w:lastRowFirstColumn="0" w:lastRowLastColumn="0"/>
             </w:pPr>
             <w:r>
+              <w:t>Convert Degrees to Radians</w:t>
+            </w:r>
+          </w:p>
+        </w:tc>
+      </w:tr>
+      <w:tr>
+        <w:tc>
+          <w:tcPr>
+            <w:cnfStyle w:val="001000000000" w:firstRow="0" w:lastRow="0" w:firstColumn="1" w:lastColumn="0" w:oddVBand="0" w:evenVBand="0" w:oddHBand="0" w:evenHBand="0" w:firstRowFirstColumn="0" w:firstRowLastColumn="0" w:lastRowFirstColumn="0" w:lastRowLastColumn="0"/>
+            <w:tcW w:w="3385" w:type="dxa"/>
+          </w:tcPr>
+          <w:p>
+            <w:pPr>
+              <w:pStyle w:val="Code"/>
+              <w:rPr>
+                <w:b/>
+              </w:rPr>
+            </w:pPr>
+            <w:proofErr w:type="spellStart"/>
+            <w:r>
+              <w:rPr>
+                <w:b/>
+              </w:rPr>
+              <w:t>tostring</w:t>
+            </w:r>
+            <w:proofErr w:type="spellEnd"/>
+            <w:r>
+              <w:rPr>
+                <w:b/>
+              </w:rPr>
+              <w:t>(</w:t>
+            </w:r>
+            <w:proofErr w:type="spellStart"/>
+            <w:r>
+              <w:rPr>
+                <w:b/>
+              </w:rPr>
+              <w:t>arg</w:t>
+            </w:r>
+            <w:proofErr w:type="spellEnd"/>
+            <w:r>
+              <w:rPr>
+                <w:b/>
+              </w:rPr>
+              <w:t>)</w:t>
+            </w:r>
+          </w:p>
+        </w:tc>
+        <w:tc>
+          <w:tcPr>
+            <w:tcW w:w="1493" w:type="dxa"/>
+          </w:tcPr>
+          <w:p>
+            <w:pPr>
+              <w:spacing w:after="200" w:line="276" w:lineRule="auto"/>
+              <w:jc w:val="left"/>
+              <w:cnfStyle w:val="000000000000" w:firstRow="0" w:lastRow="0" w:firstColumn="0" w:lastColumn="0" w:oddVBand="0" w:evenVBand="0" w:oddHBand="0" w:evenHBand="0" w:firstRowFirstColumn="0" w:firstRowLastColumn="0" w:lastRowFirstColumn="0" w:lastRowLastColumn="0"/>
+            </w:pPr>
+            <w:r>
+              <w:t>string</w:t>
+            </w:r>
+          </w:p>
+        </w:tc>
+        <w:tc>
+          <w:tcPr>
+            <w:tcW w:w="4698" w:type="dxa"/>
+          </w:tcPr>
+          <w:p>
+            <w:pPr>
+              <w:spacing w:after="200" w:line="276" w:lineRule="auto"/>
+              <w:jc w:val="left"/>
+              <w:cnfStyle w:val="000000000000" w:firstRow="0" w:lastRow="0" w:firstColumn="0" w:lastColumn="0" w:oddVBand="0" w:evenVBand="0" w:oddHBand="0" w:evenHBand="0" w:firstRowFirstColumn="0" w:firstRowLastColumn="0" w:lastRowFirstColumn="0" w:lastRowLastColumn="0"/>
+            </w:pPr>
+            <w:r>
               <w:t>Convert to string</w:t>
             </w:r>
           </w:p>
@@ -23412,9 +23472,9 @@
         <w:tblLook w:val="04A0" w:firstRow="1" w:lastRow="0" w:firstColumn="1" w:lastColumn="0" w:noHBand="0" w:noVBand="1"/>
       </w:tblPr>
       <w:tblGrid>
-        <w:gridCol w:w="3241"/>
-        <w:gridCol w:w="1817"/>
-        <w:gridCol w:w="4518"/>
+        <w:gridCol w:w="3673"/>
+        <w:gridCol w:w="1743"/>
+        <w:gridCol w:w="4160"/>
       </w:tblGrid>
       <w:tr>
         <w:trPr>
@@ -23478,21 +23538,48 @@
           <w:p>
             <w:pPr>
               <w:pStyle w:val="Code"/>
+              <w:spacing w:line="360" w:lineRule="auto"/>
               <w:rPr>
                 <w:b/>
               </w:rPr>
             </w:pPr>
+            <w:proofErr w:type="spellStart"/>
+            <w:proofErr w:type="gramStart"/>
             <w:r>
               <w:rPr>
                 <w:b/>
               </w:rPr>
-              <w:t>sum(numeric</w:t>
-            </w:r>
+              <w:t>concatall</w:t>
+            </w:r>
+            <w:proofErr w:type="spellEnd"/>
             <w:r>
               <w:rPr>
                 <w:b/>
               </w:rPr>
-              <w:t>)</w:t>
+              <w:t>(</w:t>
+            </w:r>
+            <w:proofErr w:type="gramEnd"/>
+            <w:r>
+              <w:rPr>
+                <w:b/>
+              </w:rPr>
+              <w:t>arg1,arg2,...)</w:t>
+            </w:r>
+          </w:p>
+          <w:p>
+            <w:pPr>
+              <w:pStyle w:val="Code"/>
+              <w:rPr>
+                <w:rFonts w:ascii="Arial" w:hAnsi="Arial" w:cs="Arial"/>
+                <w:b/>
+              </w:rPr>
+            </w:pPr>
+            <w:r>
+              <w:rPr>
+                <w:rFonts w:ascii="Arial" w:hAnsi="Arial" w:cs="Arial"/>
+                <w:color w:val="auto"/>
+              </w:rPr>
+              <w:t>can take any number of parameters of any type</w:t>
             </w:r>
           </w:p>
         </w:tc>
@@ -23507,10 +23594,7 @@
               <w:cnfStyle w:val="000000100000" w:firstRow="0" w:lastRow="0" w:firstColumn="0" w:lastColumn="0" w:oddVBand="0" w:evenVBand="0" w:oddHBand="1" w:evenHBand="0" w:firstRowFirstColumn="0" w:firstRowLastColumn="0" w:lastRowFirstColumn="0" w:lastRowLastColumn="0"/>
             </w:pPr>
             <w:r>
-              <w:t>type of the arg</w:t>
-            </w:r>
-            <w:r>
-              <w:t>ument</w:t>
+              <w:t>string</w:t>
             </w:r>
           </w:p>
         </w:tc>
@@ -23525,7 +23609,13 @@
               <w:cnfStyle w:val="000000100000" w:firstRow="0" w:lastRow="0" w:firstColumn="0" w:lastColumn="0" w:oddVBand="0" w:evenVBand="0" w:oddHBand="1" w:evenHBand="0" w:firstRowFirstColumn="0" w:firstRowLastColumn="0" w:lastRowFirstColumn="0" w:lastRowLastColumn="0"/>
             </w:pPr>
             <w:r>
-              <w:t xml:space="preserve">Summation. </w:t>
+              <w:t xml:space="preserve">Concatenates all arguments across all </w:t>
+            </w:r>
+            <w:r>
+              <w:t>rows</w:t>
+            </w:r>
+            <w:r>
+              <w:t>.</w:t>
             </w:r>
           </w:p>
         </w:tc>
@@ -23543,32 +23633,25 @@
                 <w:b/>
               </w:rPr>
             </w:pPr>
-            <w:proofErr w:type="gramStart"/>
             <w:r>
               <w:rPr>
                 <w:b/>
               </w:rPr>
-              <w:t>test(</w:t>
-            </w:r>
-            <w:proofErr w:type="gramEnd"/>
+              <w:t>count(</w:t>
+            </w:r>
+            <w:proofErr w:type="spellStart"/>
             <w:r>
               <w:rPr>
                 <w:b/>
               </w:rPr>
-              <w:t>arg1,arg2,...)</w:t>
-            </w:r>
-          </w:p>
-          <w:p>
-            <w:pPr>
-              <w:rPr>
-                <w:b w:val="0"/>
-              </w:rPr>
-            </w:pPr>
-            <w:r>
-              <w:rPr>
-                <w:b w:val="0"/>
-              </w:rPr>
-              <w:t>can take any number of parameters of any type</w:t>
+              <w:t>boolean</w:t>
+            </w:r>
+            <w:proofErr w:type="spellEnd"/>
+            <w:r>
+              <w:rPr>
+                <w:b/>
+              </w:rPr>
+              <w:t>)</w:t>
             </w:r>
           </w:p>
         </w:tc>
@@ -23582,11 +23665,9 @@
               <w:jc w:val="left"/>
               <w:cnfStyle w:val="000000000000" w:firstRow="0" w:lastRow="0" w:firstColumn="0" w:lastColumn="0" w:oddVBand="0" w:evenVBand="0" w:oddHBand="0" w:evenHBand="0" w:firstRowFirstColumn="0" w:firstRowLastColumn="0" w:lastRowFirstColumn="0" w:lastRowLastColumn="0"/>
             </w:pPr>
-            <w:proofErr w:type="spellStart"/>
-            <w:r>
-              <w:t>boolean</w:t>
-            </w:r>
-            <w:proofErr w:type="spellEnd"/>
+            <w:r>
+              <w:t>integer</w:t>
+            </w:r>
           </w:p>
         </w:tc>
         <w:tc>
@@ -23600,40 +23681,21 @@
               <w:cnfStyle w:val="000000000000" w:firstRow="0" w:lastRow="0" w:firstColumn="0" w:lastColumn="0" w:oddVBand="0" w:evenVBand="0" w:oddHBand="0" w:evenHBand="0" w:firstRowFirstColumn="0" w:firstRowLastColumn="0" w:lastRowFirstColumn="0" w:lastRowLastColumn="0"/>
             </w:pPr>
             <w:r>
-              <w:t>Debugging function which s</w:t>
-            </w:r>
-            <w:r>
-              <w:t xml:space="preserve">imply </w:t>
-            </w:r>
-            <w:r>
-              <w:t>prints out its arg</w:t>
-            </w:r>
-            <w:r>
-              <w:t>ument</w:t>
-            </w:r>
-            <w:r>
-              <w:t xml:space="preserve">s to </w:t>
+              <w:t xml:space="preserve">Counts all of the </w:t>
+            </w:r>
+            <w:r>
+              <w:t>rows</w:t>
+            </w:r>
+            <w:r>
+              <w:t xml:space="preserve"> for which the </w:t>
             </w:r>
             <w:proofErr w:type="spellStart"/>
             <w:r>
-              <w:t>stderr</w:t>
+              <w:t>boolean</w:t>
             </w:r>
             <w:proofErr w:type="spellEnd"/>
             <w:r>
-              <w:t>. A</w:t>
-            </w:r>
-            <w:r>
-              <w:t xml:space="preserve">lways returns </w:t>
-            </w:r>
-            <w:r>
-              <w:rPr>
-                <w:rFonts w:ascii="Courier New" w:hAnsi="Courier New" w:cs="Courier New"/>
-                <w:b/>
-              </w:rPr>
-              <w:t>true</w:t>
-            </w:r>
-            <w:r>
-              <w:t>.</w:t>
+              <w:t xml:space="preserve"> expression is true.</w:t>
             </w:r>
           </w:p>
         </w:tc>
@@ -23654,12 +23716,87 @@
                 <w:b/>
               </w:rPr>
             </w:pPr>
+            <w:r>
+              <w:rPr>
+                <w:b/>
+              </w:rPr>
+              <w:t>sum(numeric</w:t>
+            </w:r>
+            <w:r>
+              <w:rPr>
+                <w:b/>
+              </w:rPr>
+              <w:t>)</w:t>
+            </w:r>
+          </w:p>
+        </w:tc>
+        <w:tc>
+          <w:tcPr>
+            <w:tcW w:w="1817" w:type="dxa"/>
+          </w:tcPr>
+          <w:p>
+            <w:pPr>
+              <w:spacing w:after="200" w:line="276" w:lineRule="auto"/>
+              <w:jc w:val="left"/>
+              <w:cnfStyle w:val="000000100000" w:firstRow="0" w:lastRow="0" w:firstColumn="0" w:lastColumn="0" w:oddVBand="0" w:evenVBand="0" w:oddHBand="1" w:evenHBand="0" w:firstRowFirstColumn="0" w:firstRowLastColumn="0" w:lastRowFirstColumn="0" w:lastRowLastColumn="0"/>
+            </w:pPr>
+            <w:r>
+              <w:t>type of the arg</w:t>
+            </w:r>
+            <w:r>
+              <w:t>ument</w:t>
+            </w:r>
+          </w:p>
+        </w:tc>
+        <w:tc>
+          <w:tcPr>
+            <w:tcW w:w="4518" w:type="dxa"/>
+          </w:tcPr>
+          <w:p>
+            <w:pPr>
+              <w:spacing w:after="200" w:line="276" w:lineRule="auto"/>
+              <w:jc w:val="left"/>
+              <w:cnfStyle w:val="000000100000" w:firstRow="0" w:lastRow="0" w:firstColumn="0" w:lastColumn="0" w:oddVBand="0" w:evenVBand="0" w:oddHBand="1" w:evenHBand="0" w:firstRowFirstColumn="0" w:firstRowLastColumn="0" w:lastRowFirstColumn="0" w:lastRowLastColumn="0"/>
+            </w:pPr>
+            <w:r>
+              <w:t xml:space="preserve">Summation. </w:t>
+            </w:r>
+          </w:p>
+        </w:tc>
+      </w:tr>
+      <w:tr>
+        <w:tc>
+          <w:tcPr>
+            <w:cnfStyle w:val="001000000000" w:firstRow="0" w:lastRow="0" w:firstColumn="1" w:lastColumn="0" w:oddVBand="0" w:evenVBand="0" w:oddHBand="0" w:evenHBand="0" w:firstRowFirstColumn="0" w:firstRowLastColumn="0" w:lastRowFirstColumn="0" w:lastRowLastColumn="0"/>
+            <w:tcW w:w="3241" w:type="dxa"/>
+          </w:tcPr>
+          <w:p>
+            <w:pPr>
+              <w:pStyle w:val="Code"/>
+              <w:rPr>
+                <w:b/>
+              </w:rPr>
+            </w:pPr>
+            <w:proofErr w:type="spellStart"/>
             <w:proofErr w:type="gramStart"/>
             <w:r>
               <w:rPr>
                 <w:b/>
               </w:rPr>
-              <w:t>unique(</w:t>
+              <w:t>test</w:t>
+            </w:r>
+            <w:r>
+              <w:rPr>
+                <w:b/>
+              </w:rPr>
+              <w:t>all</w:t>
+            </w:r>
+            <w:proofErr w:type="spellEnd"/>
+            <w:r>
+              <w:rPr>
+                <w:b/>
+              </w:rPr>
+              <w:t>(</w:t>
             </w:r>
             <w:proofErr w:type="gramEnd"/>
             <w:r>
@@ -23671,6 +23808,135 @@
           </w:p>
           <w:p>
             <w:pPr>
+              <w:jc w:val="left"/>
+              <w:rPr>
+                <w:b w:val="0"/>
+              </w:rPr>
+            </w:pPr>
+            <w:r>
+              <w:rPr>
+                <w:b w:val="0"/>
+              </w:rPr>
+              <w:t>can take any number of parameters of any type</w:t>
+            </w:r>
+          </w:p>
+        </w:tc>
+        <w:tc>
+          <w:tcPr>
+            <w:tcW w:w="1817" w:type="dxa"/>
+          </w:tcPr>
+          <w:p>
+            <w:pPr>
+              <w:spacing w:after="200" w:line="276" w:lineRule="auto"/>
+              <w:jc w:val="left"/>
+              <w:cnfStyle w:val="000000000000" w:firstRow="0" w:lastRow="0" w:firstColumn="0" w:lastColumn="0" w:oddVBand="0" w:evenVBand="0" w:oddHBand="0" w:evenHBand="0" w:firstRowFirstColumn="0" w:firstRowLastColumn="0" w:lastRowFirstColumn="0" w:lastRowLastColumn="0"/>
+            </w:pPr>
+            <w:proofErr w:type="spellStart"/>
+            <w:r>
+              <w:t>boolean</w:t>
+            </w:r>
+            <w:proofErr w:type="spellEnd"/>
+          </w:p>
+        </w:tc>
+        <w:tc>
+          <w:tcPr>
+            <w:tcW w:w="4518" w:type="dxa"/>
+          </w:tcPr>
+          <w:p>
+            <w:pPr>
+              <w:spacing w:after="200" w:line="276" w:lineRule="auto"/>
+              <w:jc w:val="left"/>
+              <w:cnfStyle w:val="000000000000" w:firstRow="0" w:lastRow="0" w:firstColumn="0" w:lastColumn="0" w:oddVBand="0" w:evenVBand="0" w:oddHBand="0" w:evenHBand="0" w:firstRowFirstColumn="0" w:firstRowLastColumn="0" w:lastRowFirstColumn="0" w:lastRowLastColumn="0"/>
+            </w:pPr>
+            <w:r>
+              <w:t>Debugging function which s</w:t>
+            </w:r>
+            <w:r>
+              <w:t xml:space="preserve">imply </w:t>
+            </w:r>
+            <w:r>
+              <w:t>prints out its arg</w:t>
+            </w:r>
+            <w:r>
+              <w:t>ument</w:t>
+            </w:r>
+            <w:r>
+              <w:t xml:space="preserve">s </w:t>
+            </w:r>
+            <w:r>
+              <w:t xml:space="preserve">for all </w:t>
+            </w:r>
+            <w:r>
+              <w:t>rows</w:t>
+            </w:r>
+            <w:r>
+              <w:t xml:space="preserve"> </w:t>
+            </w:r>
+            <w:r>
+              <w:t xml:space="preserve">to </w:t>
+            </w:r>
+            <w:r>
+              <w:t xml:space="preserve">the </w:t>
+            </w:r>
+            <w:r>
+              <w:t>output</w:t>
+            </w:r>
+            <w:r>
+              <w:t xml:space="preserve"> stream</w:t>
+            </w:r>
+            <w:r>
+              <w:t>. A</w:t>
+            </w:r>
+            <w:r>
+              <w:t xml:space="preserve">lways returns </w:t>
+            </w:r>
+            <w:r>
+              <w:rPr>
+                <w:rFonts w:ascii="Courier New" w:hAnsi="Courier New" w:cs="Courier New"/>
+                <w:b/>
+              </w:rPr>
+              <w:t>true</w:t>
+            </w:r>
+            <w:r>
+              <w:t>.</w:t>
+            </w:r>
+          </w:p>
+        </w:tc>
+      </w:tr>
+      <w:tr>
+        <w:trPr>
+          <w:cnfStyle w:val="000000100000" w:firstRow="0" w:lastRow="0" w:firstColumn="0" w:lastColumn="0" w:oddVBand="0" w:evenVBand="0" w:oddHBand="1" w:evenHBand="0" w:firstRowFirstColumn="0" w:firstRowLastColumn="0" w:lastRowFirstColumn="0" w:lastRowLastColumn="0"/>
+        </w:trPr>
+        <w:tc>
+          <w:tcPr>
+            <w:cnfStyle w:val="001000000000" w:firstRow="0" w:lastRow="0" w:firstColumn="1" w:lastColumn="0" w:oddVBand="0" w:evenVBand="0" w:oddHBand="0" w:evenHBand="0" w:firstRowFirstColumn="0" w:firstRowLastColumn="0" w:lastRowFirstColumn="0" w:lastRowLastColumn="0"/>
+            <w:tcW w:w="3241" w:type="dxa"/>
+          </w:tcPr>
+          <w:p>
+            <w:pPr>
+              <w:pStyle w:val="Code"/>
+              <w:rPr>
+                <w:b/>
+              </w:rPr>
+            </w:pPr>
+            <w:proofErr w:type="gramStart"/>
+            <w:r>
+              <w:rPr>
+                <w:b/>
+              </w:rPr>
+              <w:t>unique(</w:t>
+            </w:r>
+            <w:proofErr w:type="gramEnd"/>
+            <w:r>
+              <w:rPr>
+                <w:b/>
+              </w:rPr>
+              <w:t>arg1,arg2,...)</w:t>
+            </w:r>
+          </w:p>
+          <w:p>
+            <w:pPr>
+              <w:jc w:val="left"/>
               <w:rPr>
                 <w:b w:val="0"/>
               </w:rPr>
@@ -23980,7 +24246,13 @@
         <w:pStyle w:val="Code"/>
       </w:pPr>
       <w:r>
-        <w:t>{[=n a b (n=a=b=0)]</w:t>
+        <w:t>{[=</w:t>
+      </w:r>
+      <w:r>
+        <w:t xml:space="preserve"> </w:t>
+      </w:r>
+      <w:r>
+        <w:t>n a b (n=a=b=0)]</w:t>
       </w:r>
     </w:p>
     <w:p>
@@ -27847,7 +28119,7 @@
           <w:rPr>
             <w:noProof/>
           </w:rPr>
-          <w:t>7</w:t>
+          <w:t>1</w:t>
         </w:r>
         <w:r>
           <w:rPr>
@@ -29820,7 +30092,7 @@
 </file>
 
 <file path=customXml/itemProps2.xml><?xml version="1.0" encoding="utf-8"?>
-<ds:datastoreItem xmlns:ds="http://schemas.openxmlformats.org/officeDocument/2006/customXml" ds:itemID="{CA58791A-F863-4998-A625-DE49C7E8F210}">
+<ds:datastoreItem xmlns:ds="http://schemas.openxmlformats.org/officeDocument/2006/customXml" ds:itemID="{005BEACF-B6F9-4939-8B04-955E3BF58A9A}">
   <ds:schemaRefs>
     <ds:schemaRef ds:uri="http://schemas.openxmlformats.org/officeDocument/2006/bibliography"/>
   </ds:schemaRefs>

</xml_diff>

<commit_message>
VIVAGUI is working as desired
</commit_message>
<xml_diff>
--- a/viva/VIVA/doc/VIVA User's Guide.docx
+++ b/viva/VIVA/doc/VIVA User's Guide.docx
@@ -10,7 +10,6 @@
           <w:docPartUnique/>
         </w:docPartObj>
       </w:sdtPr>
-      <w:sdtEndPr/>
       <w:sdtContent>
         <w:p>
           <w:r>
@@ -102,7 +101,6 @@
                                   <w:dataBinding w:prefixMappings="xmlns:ns0='http://schemas.openxmlformats.org/package/2006/metadata/core-properties' xmlns:ns1='http://purl.org/dc/elements/1.1/'" w:xpath="/ns0:coreProperties[1]/ns1:title[1]" w:storeItemID="{6C3C8BC8-F283-45AE-878A-BAB7291924A1}"/>
                                   <w:text/>
                                 </w:sdtPr>
-                                <w:sdtEndPr/>
                                 <w:sdtContent>
                                   <w:p>
                                     <w:pPr>
@@ -161,7 +159,6 @@
                                     <w:dataBinding w:prefixMappings="xmlns:ns0='http://schemas.microsoft.com/office/2006/coverPageProps'" w:xpath="/ns0:CoverPageProperties[1]/ns0:Abstract[1]" w:storeItemID="{55AF091B-3C7A-41E3-B477-F2FDAA23CFDA}"/>
                                     <w:text/>
                                   </w:sdtPr>
-                                  <w:sdtEndPr/>
                                   <w:sdtContent>
                                     <w:proofErr w:type="spellStart"/>
                                     <w:proofErr w:type="gramStart"/>
@@ -233,7 +230,6 @@
                             <w:dataBinding w:prefixMappings="xmlns:ns0='http://schemas.openxmlformats.org/package/2006/metadata/core-properties' xmlns:ns1='http://purl.org/dc/elements/1.1/'" w:xpath="/ns0:coreProperties[1]/ns1:title[1]" w:storeItemID="{6C3C8BC8-F283-45AE-878A-BAB7291924A1}"/>
                             <w:text/>
                           </w:sdtPr>
-                          <w:sdtEndPr/>
                           <w:sdtContent>
                             <w:p>
                               <w:pPr>
@@ -292,7 +288,6 @@
                               <w:dataBinding w:prefixMappings="xmlns:ns0='http://schemas.microsoft.com/office/2006/coverPageProps'" w:xpath="/ns0:CoverPageProperties[1]/ns0:Abstract[1]" w:storeItemID="{55AF091B-3C7A-41E3-B477-F2FDAA23CFDA}"/>
                               <w:text/>
                             </w:sdtPr>
-                            <w:sdtEndPr/>
                             <w:sdtContent>
                               <w:proofErr w:type="spellStart"/>
                               <w:proofErr w:type="gramStart"/>
@@ -415,7 +410,6 @@
                                   <w:dataBinding w:prefixMappings="xmlns:ns0='http://schemas.openxmlformats.org/package/2006/metadata/core-properties' xmlns:ns1='http://purl.org/dc/elements/1.1/'" w:xpath="/ns0:coreProperties[1]/ns1:subject[1]" w:storeItemID="{6C3C8BC8-F283-45AE-878A-BAB7291924A1}"/>
                                   <w:text/>
                                 </w:sdtPr>
-                                <w:sdtEndPr/>
                                 <w:sdtContent>
                                   <w:p>
                                     <w:pPr>
@@ -951,8 +945,6 @@
             <w:br w:type="page"/>
           </w:r>
         </w:p>
-        <w:bookmarkStart w:id="0" w:name="_GoBack" w:displacedByCustomXml="next"/>
-        <w:bookmarkEnd w:id="0" w:displacedByCustomXml="next"/>
       </w:sdtContent>
     </w:sdt>
     <w:p>
@@ -3860,12 +3852,12 @@
       <w:pPr>
         <w:pStyle w:val="Heading1"/>
       </w:pPr>
-      <w:bookmarkStart w:id="1" w:name="_Toc391741999"/>
+      <w:bookmarkStart w:id="0" w:name="_Toc391741999"/>
       <w:r>
         <w:lastRenderedPageBreak/>
         <w:t>Introduction</w:t>
       </w:r>
-      <w:bookmarkEnd w:id="1"/>
+      <w:bookmarkEnd w:id="0"/>
     </w:p>
     <w:p>
       <w:r>
@@ -11643,6 +11635,7 @@
                             <w:b/>
                           </w:rPr>
                         </w:pPr>
+                        <w:proofErr w:type="gramStart"/>
                         <w:r>
                           <w:rPr>
                             <w:rFonts w:ascii="Courier New" w:hAnsi="Courier New" w:cs="Courier New"/>
@@ -11650,7 +11643,17 @@
                             <w:color w:val="000000"/>
                             <w:szCs w:val="24"/>
                           </w:rPr>
-                          <w:t>n (0&lt;=n&lt;=100);</w:t>
+                          <w:t>n</w:t>
+                        </w:r>
+                        <w:proofErr w:type="gramEnd"/>
+                        <w:r>
+                          <w:rPr>
+                            <w:rFonts w:ascii="Courier New" w:hAnsi="Courier New" w:cs="Courier New"/>
+                            <w:b/>
+                            <w:color w:val="000000"/>
+                            <w:szCs w:val="24"/>
+                          </w:rPr>
+                          <w:t xml:space="preserve"> (0&lt;=n&lt;=100);</w:t>
                         </w:r>
                       </w:p>
                     </w:txbxContent>
@@ -11793,13 +11796,23 @@
                   <v:textbox style="mso-fit-shape-to-text:t" inset="0,0,0,0">
                     <w:txbxContent>
                       <w:p>
+                        <w:proofErr w:type="gramStart"/>
                         <w:r>
                           <w:rPr>
                             <w:rFonts w:cs="Arial"/>
                             <w:color w:val="000000"/>
                             <w:szCs w:val="24"/>
                           </w:rPr>
-                          <w:t xml:space="preserve">input file using a simple </w:t>
+                          <w:t>input</w:t>
+                        </w:r>
+                        <w:proofErr w:type="gramEnd"/>
+                        <w:r>
+                          <w:rPr>
+                            <w:rFonts w:cs="Arial"/>
+                            <w:color w:val="000000"/>
+                            <w:szCs w:val="24"/>
+                          </w:rPr>
+                          <w:t xml:space="preserve"> file using a simple </w:t>
                         </w:r>
                       </w:p>
                     </w:txbxContent>
@@ -11809,13 +11822,23 @@
                   <v:textbox style="mso-fit-shape-to-text:t" inset="0,0,0,0">
                     <w:txbxContent>
                       <w:p>
+                        <w:proofErr w:type="gramStart"/>
                         <w:r>
                           <w:rPr>
                             <w:rFonts w:cs="Arial"/>
                             <w:color w:val="000000"/>
                             <w:szCs w:val="24"/>
                           </w:rPr>
-                          <w:t xml:space="preserve">pattern description </w:t>
+                          <w:t>pattern</w:t>
+                        </w:r>
+                        <w:proofErr w:type="gramEnd"/>
+                        <w:r>
+                          <w:rPr>
+                            <w:rFonts w:cs="Arial"/>
+                            <w:color w:val="000000"/>
+                            <w:szCs w:val="24"/>
+                          </w:rPr>
+                          <w:t xml:space="preserve"> description </w:t>
                         </w:r>
                       </w:p>
                     </w:txbxContent>
@@ -11825,13 +11848,23 @@
                   <v:textbox style="mso-fit-shape-to-text:t" inset="0,0,0,0">
                     <w:txbxContent>
                       <w:p>
+                        <w:proofErr w:type="gramStart"/>
                         <w:r>
                           <w:rPr>
                             <w:rFonts w:cs="Arial"/>
                             <w:color w:val="000000"/>
                             <w:szCs w:val="24"/>
                           </w:rPr>
-                          <w:t xml:space="preserve">language, and load it into </w:t>
+                          <w:t>language</w:t>
+                        </w:r>
+                        <w:proofErr w:type="gramEnd"/>
+                        <w:r>
+                          <w:rPr>
+                            <w:rFonts w:cs="Arial"/>
+                            <w:color w:val="000000"/>
+                            <w:szCs w:val="24"/>
+                          </w:rPr>
+                          <w:t xml:space="preserve">, and load it into </w:t>
                         </w:r>
                       </w:p>
                     </w:txbxContent>
@@ -11857,13 +11890,23 @@
                   <v:textbox style="mso-fit-shape-to-text:t" inset="0,0,0,0">
                     <w:txbxContent>
                       <w:p>
+                        <w:proofErr w:type="gramStart"/>
                         <w:r>
                           <w:rPr>
                             <w:rFonts w:cs="Arial"/>
                             <w:color w:val="000000"/>
                             <w:szCs w:val="24"/>
                           </w:rPr>
-                          <w:t>about any syntax errors).</w:t>
+                          <w:t>about</w:t>
+                        </w:r>
+                        <w:proofErr w:type="gramEnd"/>
+                        <w:r>
+                          <w:rPr>
+                            <w:rFonts w:cs="Arial"/>
+                            <w:color w:val="000000"/>
+                            <w:szCs w:val="24"/>
+                          </w:rPr>
+                          <w:t xml:space="preserve"> any syntax errors).</w:t>
                         </w:r>
                       </w:p>
                     </w:txbxContent>
@@ -11889,13 +11932,23 @@
                   <v:textbox style="mso-fit-shape-to-text:t" inset="0,0,0,0">
                     <w:txbxContent>
                       <w:p>
+                        <w:proofErr w:type="gramStart"/>
                         <w:r>
                           <w:rPr>
                             <w:rFonts w:cs="Arial"/>
                             <w:color w:val="000000"/>
                             <w:szCs w:val="24"/>
                           </w:rPr>
-                          <w:t xml:space="preserve">on your judge </w:t>
+                          <w:t>on</w:t>
+                        </w:r>
+                        <w:proofErr w:type="gramEnd"/>
+                        <w:r>
+                          <w:rPr>
+                            <w:rFonts w:cs="Arial"/>
+                            <w:color w:val="000000"/>
+                            <w:szCs w:val="24"/>
+                          </w:rPr>
+                          <w:t xml:space="preserve"> your judge </w:t>
                         </w:r>
                       </w:p>
                     </w:txbxContent>
@@ -11905,13 +11958,23 @@
                   <v:textbox style="mso-fit-shape-to-text:t" inset="0,0,0,0">
                     <w:txbxContent>
                       <w:p>
+                        <w:proofErr w:type="gramStart"/>
                         <w:r>
                           <w:rPr>
                             <w:rFonts w:cs="Arial"/>
                             <w:color w:val="000000"/>
                             <w:szCs w:val="24"/>
                           </w:rPr>
-                          <w:t>input files.</w:t>
+                          <w:t>input</w:t>
+                        </w:r>
+                        <w:proofErr w:type="gramEnd"/>
+                        <w:r>
+                          <w:rPr>
+                            <w:rFonts w:cs="Arial"/>
+                            <w:color w:val="000000"/>
+                            <w:szCs w:val="24"/>
+                          </w:rPr>
+                          <w:t xml:space="preserve"> files.</w:t>
                         </w:r>
                       </w:p>
                     </w:txbxContent>
@@ -11937,13 +12000,23 @@
                   <v:textbox style="mso-fit-shape-to-text:t" inset="0,0,0,0">
                     <w:txbxContent>
                       <w:p>
+                        <w:proofErr w:type="gramStart"/>
                         <w:r>
                           <w:rPr>
                             <w:rFonts w:cs="Arial"/>
                             <w:color w:val="000000"/>
                             <w:szCs w:val="24"/>
                           </w:rPr>
-                          <w:t xml:space="preserve">about any extra spaces, </w:t>
+                          <w:t>about</w:t>
+                        </w:r>
+                        <w:proofErr w:type="gramEnd"/>
+                        <w:r>
+                          <w:rPr>
+                            <w:rFonts w:cs="Arial"/>
+                            <w:color w:val="000000"/>
+                            <w:szCs w:val="24"/>
+                          </w:rPr>
+                          <w:t xml:space="preserve"> any extra spaces, </w:t>
                         </w:r>
                       </w:p>
                     </w:txbxContent>
@@ -11953,13 +12026,23 @@
                   <v:textbox style="mso-fit-shape-to-text:t" inset="0,0,0,0">
                     <w:txbxContent>
                       <w:p>
+                        <w:proofErr w:type="gramStart"/>
                         <w:r>
                           <w:rPr>
                             <w:rFonts w:cs="Arial"/>
                             <w:color w:val="000000"/>
                             <w:szCs w:val="24"/>
                           </w:rPr>
-                          <w:t xml:space="preserve">extra characters on </w:t>
+                          <w:t>extra</w:t>
+                        </w:r>
+                        <w:proofErr w:type="gramEnd"/>
+                        <w:r>
+                          <w:rPr>
+                            <w:rFonts w:cs="Arial"/>
+                            <w:color w:val="000000"/>
+                            <w:szCs w:val="24"/>
+                          </w:rPr>
+                          <w:t xml:space="preserve"> characters on </w:t>
                         </w:r>
                       </w:p>
                     </w:txbxContent>
@@ -11969,13 +12052,23 @@
                   <v:textbox style="mso-fit-shape-to-text:t" inset="0,0,0,0">
                     <w:txbxContent>
                       <w:p>
+                        <w:proofErr w:type="gramStart"/>
                         <w:r>
                           <w:rPr>
                             <w:rFonts w:cs="Arial"/>
                             <w:color w:val="000000"/>
                             <w:szCs w:val="24"/>
                           </w:rPr>
-                          <w:t xml:space="preserve">lines, blank lines, </w:t>
+                          <w:t>lines</w:t>
+                        </w:r>
+                        <w:proofErr w:type="gramEnd"/>
+                        <w:r>
+                          <w:rPr>
+                            <w:rFonts w:cs="Arial"/>
+                            <w:color w:val="000000"/>
+                            <w:szCs w:val="24"/>
+                          </w:rPr>
+                          <w:t xml:space="preserve">, blank lines, </w:t>
                         </w:r>
                       </w:p>
                     </w:txbxContent>
@@ -11985,13 +12078,23 @@
                   <v:textbox style="mso-fit-shape-to-text:t" inset="0,0,0,0">
                     <w:txbxContent>
                       <w:p>
+                        <w:proofErr w:type="gramStart"/>
                         <w:r>
                           <w:rPr>
                             <w:rFonts w:cs="Arial"/>
                             <w:color w:val="000000"/>
                             <w:szCs w:val="24"/>
                           </w:rPr>
-                          <w:t>constraint violations, etc.</w:t>
+                          <w:t>constraint</w:t>
+                        </w:r>
+                        <w:proofErr w:type="gramEnd"/>
+                        <w:r>
+                          <w:rPr>
+                            <w:rFonts w:cs="Arial"/>
+                            <w:color w:val="000000"/>
+                            <w:szCs w:val="24"/>
+                          </w:rPr>
+                          <w:t xml:space="preserve"> violations, etc.</w:t>
                         </w:r>
                       </w:p>
                     </w:txbxContent>
@@ -12029,6 +12132,7 @@
                             <w:b/>
                           </w:rPr>
                         </w:pPr>
+                        <w:proofErr w:type="gramStart"/>
                         <w:r>
                           <w:rPr>
                             <w:rFonts w:ascii="Courier New" w:hAnsi="Courier New" w:cs="Courier New"/>
@@ -12037,7 +12141,18 @@
                             <w:sz w:val="16"/>
                             <w:szCs w:val="16"/>
                           </w:rPr>
-                          <w:t>line 2</w:t>
+                          <w:t>line</w:t>
+                        </w:r>
+                        <w:proofErr w:type="gramEnd"/>
+                        <w:r>
+                          <w:rPr>
+                            <w:rFonts w:ascii="Courier New" w:hAnsi="Courier New" w:cs="Courier New"/>
+                            <w:b/>
+                            <w:color w:val="000000"/>
+                            <w:sz w:val="16"/>
+                            <w:szCs w:val="16"/>
+                          </w:rPr>
+                          <w:t xml:space="preserve"> 2</w:t>
                         </w:r>
                       </w:p>
                     </w:txbxContent>
@@ -12148,6 +12263,7 @@
                             <w:b/>
                           </w:rPr>
                         </w:pPr>
+                        <w:proofErr w:type="gramStart"/>
                         <w:r>
                           <w:rPr>
                             <w:rFonts w:ascii="Courier New" w:hAnsi="Courier New" w:cs="Courier New"/>
@@ -12156,7 +12272,18 @@
                             <w:sz w:val="16"/>
                             <w:szCs w:val="16"/>
                           </w:rPr>
-                          <w:t>line 4</w:t>
+                          <w:t>line</w:t>
+                        </w:r>
+                        <w:proofErr w:type="gramEnd"/>
+                        <w:r>
+                          <w:rPr>
+                            <w:rFonts w:ascii="Courier New" w:hAnsi="Courier New" w:cs="Courier New"/>
+                            <w:b/>
+                            <w:color w:val="000000"/>
+                            <w:sz w:val="16"/>
+                            <w:szCs w:val="16"/>
+                          </w:rPr>
+                          <w:t xml:space="preserve"> 4</w:t>
                         </w:r>
                       </w:p>
                     </w:txbxContent>
@@ -12173,11 +12300,11 @@
       <w:pPr>
         <w:pStyle w:val="Heading2"/>
       </w:pPr>
-      <w:bookmarkStart w:id="2" w:name="_Toc391742000"/>
+      <w:bookmarkStart w:id="1" w:name="_Toc391742000"/>
       <w:r>
         <w:t>Disclaimer</w:t>
       </w:r>
-      <w:bookmarkEnd w:id="2"/>
+      <w:bookmarkEnd w:id="1"/>
     </w:p>
     <w:p>
       <w:r>
@@ -12206,42 +12333,42 @@
       <w:pPr>
         <w:pStyle w:val="Heading1"/>
       </w:pPr>
-      <w:bookmarkStart w:id="3" w:name="_Toc391742001"/>
+      <w:bookmarkStart w:id="2" w:name="_Toc391742001"/>
       <w:r>
         <w:lastRenderedPageBreak/>
         <w:t>Running VIVA</w:t>
       </w:r>
+      <w:bookmarkEnd w:id="2"/>
+    </w:p>
+    <w:p>
+      <w:r>
+        <w:t xml:space="preserve">There are currently </w:t>
+      </w:r>
+      <w:r>
+        <w:t>three</w:t>
+      </w:r>
+      <w:r>
+        <w:t xml:space="preserve"> ways to use VIVA: from the command line, </w:t>
+      </w:r>
+      <w:r>
+        <w:t>embedded in a program, and via a</w:t>
+      </w:r>
+      <w:r>
+        <w:t xml:space="preserve"> VIVA GUI. </w:t>
+      </w:r>
+    </w:p>
+    <w:p>
+      <w:pPr>
+        <w:pStyle w:val="Heading2"/>
+      </w:pPr>
+      <w:bookmarkStart w:id="3" w:name="_Toc391742002"/>
+      <w:r>
+        <w:t>From the Command Line</w:t>
+      </w:r>
       <w:bookmarkEnd w:id="3"/>
     </w:p>
     <w:p>
       <w:r>
-        <w:t xml:space="preserve">There are currently </w:t>
-      </w:r>
-      <w:r>
-        <w:t>three</w:t>
-      </w:r>
-      <w:r>
-        <w:t xml:space="preserve"> ways to use VIVA: from the command line, </w:t>
-      </w:r>
-      <w:r>
-        <w:t>embedded in a program, and via a</w:t>
-      </w:r>
-      <w:r>
-        <w:t xml:space="preserve"> VIVA GUI. </w:t>
-      </w:r>
-    </w:p>
-    <w:p>
-      <w:pPr>
-        <w:pStyle w:val="Heading2"/>
-      </w:pPr>
-      <w:bookmarkStart w:id="4" w:name="_Toc391742002"/>
-      <w:r>
-        <w:t>From the Command Line</w:t>
-      </w:r>
-      <w:bookmarkEnd w:id="4"/>
-    </w:p>
-    <w:p>
-      <w:r>
         <w:t xml:space="preserve">VIVA is a Java application, so it must be run from the Java </w:t>
       </w:r>
       <w:r>
@@ -12272,6 +12399,18 @@
       <w:r>
         <w:t xml:space="preserve">viva.jar </w:t>
       </w:r>
+      <w:r>
+        <w:t>[</w:t>
+      </w:r>
+      <w:r>
+        <w:rPr>
+          <w:i/>
+        </w:rPr>
+        <w:t>parameters</w:t>
+      </w:r>
+      <w:r>
+        <w:t xml:space="preserve">] </w:t>
+      </w:r>
       <w:proofErr w:type="spellStart"/>
       <w:r>
         <w:rPr>
@@ -12299,11 +12438,43 @@
       <w:r>
         <w:t>If the input files are omitted, VIVA will only parse the pattern file. If the pattern file is omitted, VIVA will display a helpful message.</w:t>
       </w:r>
+      <w:r>
+        <w:t xml:space="preserve"> See the </w:t>
+      </w:r>
+      <w:r>
+        <w:rPr>
+          <w:b/>
+          <w:i/>
+        </w:rPr>
+        <w:t>Parameters</w:t>
+      </w:r>
+      <w:r>
+        <w:t xml:space="preserve"> section for a description of the </w:t>
+      </w:r>
+      <w:r>
+        <w:t xml:space="preserve">available </w:t>
+      </w:r>
+      <w:r>
+        <w:t>parameters</w:t>
+      </w:r>
+      <w:r>
+        <w:t xml:space="preserve">, </w:t>
+      </w:r>
+      <w:r>
+        <w:t>their values</w:t>
+      </w:r>
+      <w:r>
+        <w:t>, and their effects</w:t>
+      </w:r>
+      <w:r>
+        <w:t>.</w:t>
+      </w:r>
     </w:p>
     <w:p>
       <w:r>
         <w:t xml:space="preserve">When run from the command line, VIVA produces an error code. This code is </w:t>
       </w:r>
+      <w:proofErr w:type="gramStart"/>
       <w:r>
         <w:rPr>
           <w:rFonts w:ascii="Courier New" w:hAnsi="Courier New" w:cs="Courier New"/>
@@ -12312,7 +12483,7 @@
         <w:t>-2</w:t>
       </w:r>
       <w:r>
-        <w:t xml:space="preserve"> for bad usage (i.e. no parameters), or </w:t>
+        <w:t xml:space="preserve"> for bad usage, or </w:t>
       </w:r>
       <w:r>
         <w:rPr>
@@ -12321,6 +12492,7 @@
         </w:rPr>
         <w:t>-1</w:t>
       </w:r>
+      <w:proofErr w:type="gramEnd"/>
       <w:r>
         <w:t xml:space="preserve"> if the pattern file fails to parse. Otherwise, VIVA will return the number of files which failed validation (</w:t>
       </w:r>
@@ -12339,11 +12511,11 @@
       <w:pPr>
         <w:pStyle w:val="Heading2"/>
       </w:pPr>
-      <w:bookmarkStart w:id="5" w:name="_Toc391742003"/>
+      <w:bookmarkStart w:id="4" w:name="_Toc391742003"/>
       <w:r>
         <w:t>Embedding VIVA in a Program</w:t>
       </w:r>
-      <w:bookmarkEnd w:id="5"/>
+      <w:bookmarkEnd w:id="4"/>
     </w:p>
     <w:p>
       <w:r>
@@ -12665,12 +12837,12 @@
       <w:pPr>
         <w:pStyle w:val="Heading2"/>
       </w:pPr>
-      <w:bookmarkStart w:id="6" w:name="_Toc391742004"/>
+      <w:bookmarkStart w:id="5" w:name="_Toc391742004"/>
       <w:r>
         <w:lastRenderedPageBreak/>
         <w:t>VIVA GUI</w:t>
       </w:r>
-      <w:bookmarkEnd w:id="6"/>
+      <w:bookmarkEnd w:id="5"/>
     </w:p>
     <w:p>
       <w:pPr>
@@ -12824,7 +12996,12 @@
         <w:t>Identify</w:t>
       </w:r>
       <w:r>
-        <w:t xml:space="preserve"> button to identify input file(s) for testing.</w:t>
+        <w:t xml:space="preserve"> button </w:t>
+      </w:r>
+      <w:bookmarkStart w:id="6" w:name="_GoBack"/>
+      <w:bookmarkEnd w:id="6"/>
+      <w:r>
+        <w:t>to identify input file(s) for testing.</w:t>
       </w:r>
     </w:p>
     <w:p>
@@ -12833,7 +13010,16 @@
         <w:jc w:val="left"/>
       </w:pPr>
       <w:r>
-        <w:t xml:space="preserve">The text box with line numbers at the top right is the Pattern Editor. Here, you can create and edit patterns. </w:t>
+        <w:t xml:space="preserve">The text box with line numbers at the top right is the </w:t>
+      </w:r>
+      <w:r>
+        <w:rPr>
+          <w:b/>
+        </w:rPr>
+        <w:t>Pattern Editor</w:t>
+      </w:r>
+      <w:r>
+        <w:t xml:space="preserve">. Here, you can create and edit patterns. </w:t>
       </w:r>
     </w:p>
     <w:p>
@@ -12842,7 +13028,16 @@
         <w:jc w:val="left"/>
       </w:pPr>
       <w:r>
-        <w:t xml:space="preserve">The text box which consumes the lower half of the window is an Output box. This </w:t>
+        <w:t xml:space="preserve">The text box which consumes the lower half of the window is an </w:t>
+      </w:r>
+      <w:r>
+        <w:rPr>
+          <w:b/>
+        </w:rPr>
+        <w:t>Output</w:t>
+      </w:r>
+      <w:r>
+        <w:t xml:space="preserve"> box. This </w:t>
       </w:r>
       <w:r>
         <w:t>box will display</w:t>
@@ -13969,24 +14164,53 @@
       <w:pPr>
         <w:spacing w:after="200" w:line="276" w:lineRule="auto"/>
         <w:jc w:val="left"/>
-        <w:rPr>
-          <w:rFonts w:ascii="Arial Black" w:eastAsiaTheme="majorEastAsia" w:hAnsi="Arial Black" w:cstheme="majorBidi"/>
+      </w:pPr>
+      <w:r>
+        <w:lastRenderedPageBreak/>
+        <w:t xml:space="preserve">VIVA’s number parsing is more stringent than Java’s. Java allows leading 0s and a leading ‘+’. When VIVA is processing an input file, no input numbers of any type are allowed to have leading 0s or ‘+’. Java allows Doubles and Floats to be expressed in scientific notation, with an exponent (e.g. 19E-10). </w:t>
+      </w:r>
+      <w:r>
+        <w:t xml:space="preserve">When VIVA is processing an input file, </w:t>
+      </w:r>
+      <w:r>
+        <w:t xml:space="preserve">Doubles and Floats cannot be in scientific notation. These number behaviors can be overridden by parameters (See the </w:t>
+      </w:r>
+      <w:r>
+        <w:rPr>
           <w:b/>
-          <w:bCs/>
-          <w:color w:val="4F81BD" w:themeColor="accent1"/>
-        </w:rPr>
-      </w:pPr>
-      <w:r>
-        <w:br w:type="page"/>
-      </w:r>
+          <w:i/>
+        </w:rPr>
+        <w:t>Parameters</w:t>
+      </w:r>
+      <w:r>
+        <w:t xml:space="preserve"> section.) </w:t>
+      </w:r>
+    </w:p>
+    <w:p>
+      <w:pPr>
+        <w:spacing w:after="200" w:line="276" w:lineRule="auto"/>
+        <w:jc w:val="left"/>
+      </w:pPr>
+      <w:r>
+        <w:t xml:space="preserve">VIVA tokenizes by whitespace. Thus, Strings cannot contain white space. This behavior can be circumvented with fixed-length fields (See the </w:t>
+      </w:r>
+      <w:r>
+        <w:rPr>
+          <w:b/>
+          <w:i/>
+        </w:rPr>
+        <w:t>Fixed Width Fields</w:t>
+      </w:r>
+      <w:r>
+        <w:t xml:space="preserve"> section).</w:t>
+      </w:r>
+      <w:bookmarkStart w:id="10" w:name="_Toc391742008"/>
     </w:p>
     <w:p>
       <w:pPr>
         <w:pStyle w:val="Heading3"/>
       </w:pPr>
-      <w:bookmarkStart w:id="10" w:name="_Toc391742008"/>
-      <w:r>
-        <w:lastRenderedPageBreak/>
+      <w:r>
         <w:t>Constraint Constants</w:t>
       </w:r>
       <w:bookmarkEnd w:id="10"/>
@@ -16876,15 +17100,7 @@
       </w:r>
       <w:proofErr w:type="gramEnd"/>
       <w:r>
-        <w:t xml:space="preserve">f), </w:t>
-      </w:r>
-      <w:proofErr w:type="spellStart"/>
-      <w:r>
-        <w:t>deps</w:t>
-      </w:r>
-      <w:proofErr w:type="spellEnd"/>
-      <w:r>
-        <w:t>(d)</w:t>
+        <w:t>f), deps(d)</w:t>
       </w:r>
     </w:p>
     <w:p>
@@ -16912,15 +17128,7 @@
       </w:r>
       <w:proofErr w:type="gramEnd"/>
       <w:r>
-        <w:t>double y:double (</w:t>
-      </w:r>
-      <w:proofErr w:type="spellStart"/>
-      <w:r>
-        <w:t>deps</w:t>
-      </w:r>
-      <w:proofErr w:type="spellEnd"/>
-      <w:r>
-        <w:t>(1e-10), x!=y);</w:t>
+        <w:t>double y:double (deps(1e-10), x!=y);</w:t>
       </w:r>
     </w:p>
     <w:p>
@@ -16937,22 +17145,13 @@
       <w:r>
         <w:t xml:space="preserve"> until the next </w:t>
       </w:r>
-      <w:proofErr w:type="spellStart"/>
       <w:proofErr w:type="gramStart"/>
       <w:r>
         <w:rPr>
           <w:rFonts w:ascii="Courier New" w:hAnsi="Courier New" w:cs="Courier New"/>
           <w:b/>
         </w:rPr>
-        <w:t>deps</w:t>
-      </w:r>
-      <w:proofErr w:type="spellEnd"/>
-      <w:r>
-        <w:rPr>
-          <w:rFonts w:ascii="Courier New" w:hAnsi="Courier New" w:cs="Courier New"/>
-          <w:b/>
-        </w:rPr>
-        <w:t>(</w:t>
+        <w:t>deps(</w:t>
       </w:r>
       <w:proofErr w:type="gramEnd"/>
       <w:r>
@@ -18181,7 +18380,13 @@
         <w:t>There are several parameters governing VIVA’s behavior which c</w:t>
       </w:r>
       <w:r>
-        <w:t>an be set within a VIVA pattern. Parameter values may be set at the beginning of the file, before any patterns, using this syntax:</w:t>
+        <w:t xml:space="preserve">an be set within a VIVA pattern. Parameter values may be set at the beginning of the </w:t>
+      </w:r>
+      <w:r>
+        <w:t xml:space="preserve">pattern </w:t>
+      </w:r>
+      <w:r>
+        <w:t>file, before any patterns, using this syntax:</w:t>
       </w:r>
     </w:p>
     <w:p>
@@ -18260,34 +18465,163 @@
         <w:t xml:space="preserve"># </w:t>
       </w:r>
       <w:proofErr w:type="spellStart"/>
+      <w:r>
+        <w:t>feps</w:t>
+      </w:r>
+      <w:proofErr w:type="spellEnd"/>
+      <w:r>
+        <w:t xml:space="preserve">=0.01F deps=1e-7 </w:t>
+      </w:r>
+      <w:proofErr w:type="spellStart"/>
+      <w:r>
+        <w:t>eofstyle</w:t>
+      </w:r>
+      <w:proofErr w:type="spellEnd"/>
+      <w:r>
+        <w:t>=”</w:t>
+      </w:r>
+      <w:proofErr w:type="spellStart"/>
+      <w:r>
+        <w:t>linux</w:t>
+      </w:r>
+      <w:proofErr w:type="spellEnd"/>
+      <w:r>
+        <w:t>”</w:t>
+      </w:r>
+      <w:r>
+        <w:t>#</w:t>
+      </w:r>
+    </w:p>
+    <w:p>
+      <w:r>
+        <w:t xml:space="preserve">Means: Set the floating point epsilon to 0.01, and </w:t>
+      </w:r>
+      <w:r>
+        <w:t xml:space="preserve">the double epsilon to 0.0000001, and insist on a newline at the end of each input file, </w:t>
+      </w:r>
+      <w:proofErr w:type="spellStart"/>
+      <w:r>
+        <w:t>linux</w:t>
+      </w:r>
+      <w:proofErr w:type="spellEnd"/>
+      <w:r>
+        <w:t>-style.</w:t>
+      </w:r>
+      <w:r>
+        <w:t xml:space="preserve"> </w:t>
+      </w:r>
+    </w:p>
+    <w:p>
+      <w:r>
+        <w:t>Parameters can also be set on the command line, using this syntax:</w:t>
+      </w:r>
+    </w:p>
+    <w:p>
+      <w:pPr>
+        <w:pStyle w:val="Code"/>
+      </w:pPr>
       <w:proofErr w:type="gramStart"/>
       <w:r>
+        <w:t>java</w:t>
+      </w:r>
+      <w:proofErr w:type="gramEnd"/>
+      <w:r>
+        <w:t xml:space="preserve"> –jar viva.jar </w:t>
+      </w:r>
+      <w:r>
+        <w:t>–name1-value1 –name2=value2</w:t>
+      </w:r>
+      <w:r>
+        <w:t xml:space="preserve"> </w:t>
+      </w:r>
+      <w:r>
+        <w:t>…</w:t>
+      </w:r>
+    </w:p>
+    <w:p>
+      <w:r>
+        <w:t xml:space="preserve">For example, </w:t>
+      </w:r>
+    </w:p>
+    <w:p>
+      <w:pPr>
+        <w:pStyle w:val="Code"/>
+      </w:pPr>
+      <w:proofErr w:type="gramStart"/>
+      <w:r>
+        <w:t>java</w:t>
+      </w:r>
+      <w:proofErr w:type="gramEnd"/>
+      <w:r>
+        <w:t xml:space="preserve"> –jar viva.jar </w:t>
+      </w:r>
+      <w:r>
+        <w:t>-</w:t>
+      </w:r>
+      <w:proofErr w:type="spellStart"/>
+      <w:r>
         <w:t>feps</w:t>
       </w:r>
       <w:proofErr w:type="spellEnd"/>
       <w:r>
+        <w:t xml:space="preserve">=0.01F </w:t>
+      </w:r>
+      <w:r>
+        <w:t>-</w:t>
+      </w:r>
+      <w:r>
+        <w:t xml:space="preserve">deps=1e-7 </w:t>
+      </w:r>
+      <w:r>
+        <w:t>-</w:t>
+      </w:r>
+      <w:proofErr w:type="spellStart"/>
+      <w:r>
+        <w:t>eofstyle</w:t>
+      </w:r>
+      <w:proofErr w:type="spellEnd"/>
+      <w:r>
         <w:t>=</w:t>
       </w:r>
-      <w:proofErr w:type="gramEnd"/>
-      <w:r>
-        <w:t xml:space="preserve">0.01F </w:t>
-      </w:r>
       <w:proofErr w:type="spellStart"/>
       <w:r>
-        <w:t>deps</w:t>
+        <w:t>linux</w:t>
       </w:r>
       <w:proofErr w:type="spellEnd"/>
       <w:r>
-        <w:t>=1e-7 #</w:t>
-      </w:r>
-    </w:p>
-    <w:p>
-      <w:r>
-        <w:t xml:space="preserve">Means: Set the floating point epsilon to 0.01, and the double epsilon to 0.0000001. </w:t>
-      </w:r>
-    </w:p>
-    <w:p>
-      <w:r>
+        <w:t xml:space="preserve"> </w:t>
+      </w:r>
+      <w:r>
+        <w:t>…</w:t>
+      </w:r>
+    </w:p>
+    <w:p>
+      <w:r>
+        <w:t xml:space="preserve">Note that on the command line, the double quotes (‘”’) around string parameters are omitted. Parameters set in the pattern file will </w:t>
+      </w:r>
+      <w:r>
+        <w:rPr>
+          <w:b/>
+          <w:i/>
+        </w:rPr>
+        <w:t>override</w:t>
+      </w:r>
+      <w:r>
+        <w:t xml:space="preserve"> parameters set on the command line. </w:t>
+      </w:r>
+    </w:p>
+    <w:p>
+      <w:pPr>
+        <w:spacing w:after="200" w:line="276" w:lineRule="auto"/>
+        <w:jc w:val="left"/>
+      </w:pPr>
+      <w:r>
+        <w:br w:type="page"/>
+      </w:r>
+    </w:p>
+    <w:p>
+      <w:r>
+        <w:lastRenderedPageBreak/>
         <w:t>The following table describes the parameters available:</w:t>
       </w:r>
     </w:p>
@@ -18531,7 +18865,6 @@
                 <w:sz w:val="20"/>
               </w:rPr>
             </w:pPr>
-            <w:proofErr w:type="spellStart"/>
             <w:r>
               <w:rPr>
                 <w:b/>
@@ -18539,7 +18872,6 @@
               </w:rPr>
               <w:t>deps</w:t>
             </w:r>
-            <w:proofErr w:type="spellEnd"/>
           </w:p>
         </w:tc>
         <w:tc>
@@ -18607,19 +18939,11 @@
               </w:rPr>
               <w:t xml:space="preserve">≤ </w:t>
             </w:r>
-            <w:proofErr w:type="spellStart"/>
             <w:r>
               <w:rPr>
                 <w:sz w:val="20"/>
               </w:rPr>
-              <w:t>deps</w:t>
-            </w:r>
-            <w:proofErr w:type="spellEnd"/>
-            <w:r>
-              <w:rPr>
-                <w:sz w:val="20"/>
-              </w:rPr>
-              <w:t xml:space="preserve"> </w:t>
+              <w:t xml:space="preserve">deps </w:t>
             </w:r>
             <w:r>
               <w:rPr>
@@ -19046,7 +19370,19 @@
               <w:rPr>
                 <w:sz w:val="20"/>
               </w:rPr>
-              <w:t>The maximum number of errors allowed before VIVA gives up</w:t>
+              <w:t>The maximum number of errors allowed</w:t>
+            </w:r>
+            <w:r>
+              <w:rPr>
+                <w:sz w:val="20"/>
+              </w:rPr>
+              <w:t xml:space="preserve"> in an input file</w:t>
+            </w:r>
+            <w:r>
+              <w:rPr>
+                <w:sz w:val="20"/>
+              </w:rPr>
+              <w:t xml:space="preserve"> before VIVA gives up</w:t>
             </w:r>
           </w:p>
         </w:tc>
@@ -19604,111 +19940,1214 @@
           </w:p>
         </w:tc>
       </w:tr>
+      <w:tr>
+        <w:tc>
+          <w:tcPr>
+            <w:cnfStyle w:val="001000000000" w:firstRow="0" w:lastRow="0" w:firstColumn="1" w:lastColumn="0" w:oddVBand="0" w:evenVBand="0" w:oddHBand="0" w:evenHBand="0" w:firstRowFirstColumn="0" w:firstRowLastColumn="0" w:lastRowFirstColumn="0" w:lastRowLastColumn="0"/>
+            <w:tcW w:w="1657" w:type="dxa"/>
+          </w:tcPr>
+          <w:p>
+            <w:pPr>
+              <w:pStyle w:val="Code"/>
+              <w:rPr>
+                <w:b/>
+                <w:sz w:val="20"/>
+              </w:rPr>
+            </w:pPr>
+            <w:proofErr w:type="spellStart"/>
+            <w:r>
+              <w:rPr>
+                <w:b/>
+                <w:sz w:val="20"/>
+              </w:rPr>
+              <w:t>javaint</w:t>
+            </w:r>
+            <w:proofErr w:type="spellEnd"/>
+          </w:p>
+        </w:tc>
+        <w:tc>
+          <w:tcPr>
+            <w:tcW w:w="828" w:type="dxa"/>
+          </w:tcPr>
+          <w:p>
+            <w:pPr>
+              <w:jc w:val="left"/>
+              <w:cnfStyle w:val="000000000000" w:firstRow="0" w:lastRow="0" w:firstColumn="0" w:lastColumn="0" w:oddVBand="0" w:evenVBand="0" w:oddHBand="0" w:evenHBand="0" w:firstRowFirstColumn="0" w:firstRowLastColumn="0" w:lastRowFirstColumn="0" w:lastRowLastColumn="0"/>
+              <w:rPr>
+                <w:sz w:val="20"/>
+              </w:rPr>
+            </w:pPr>
+            <w:r>
+              <w:rPr>
+                <w:sz w:val="20"/>
+              </w:rPr>
+              <w:t>string</w:t>
+            </w:r>
+          </w:p>
+        </w:tc>
+        <w:tc>
+          <w:tcPr>
+            <w:tcW w:w="1297" w:type="dxa"/>
+          </w:tcPr>
+          <w:p>
+            <w:pPr>
+              <w:pStyle w:val="Code"/>
+              <w:cnfStyle w:val="000000000000" w:firstRow="0" w:lastRow="0" w:firstColumn="0" w:lastColumn="0" w:oddVBand="0" w:evenVBand="0" w:oddHBand="0" w:evenHBand="0" w:firstRowFirstColumn="0" w:firstRowLastColumn="0" w:lastRowFirstColumn="0" w:lastRowLastColumn="0"/>
+              <w:rPr>
+                <w:sz w:val="20"/>
+              </w:rPr>
+            </w:pPr>
+            <w:r>
+              <w:rPr>
+                <w:sz w:val="20"/>
+              </w:rPr>
+              <w:t>“false”</w:t>
+            </w:r>
+          </w:p>
+        </w:tc>
+        <w:tc>
+          <w:tcPr>
+            <w:tcW w:w="3111" w:type="dxa"/>
+          </w:tcPr>
+          <w:p>
+            <w:pPr>
+              <w:pStyle w:val="Code"/>
+              <w:cnfStyle w:val="000000000000" w:firstRow="0" w:lastRow="0" w:firstColumn="0" w:lastColumn="0" w:oddVBand="0" w:evenVBand="0" w:oddHBand="0" w:evenHBand="0" w:firstRowFirstColumn="0" w:firstRowLastColumn="0" w:lastRowFirstColumn="0" w:lastRowLastColumn="0"/>
+              <w:rPr>
+                <w:sz w:val="20"/>
+              </w:rPr>
+            </w:pPr>
+            <w:r>
+              <w:rPr>
+                <w:sz w:val="20"/>
+              </w:rPr>
+              <w:t>“true”, “false”, “t”, “f”, “yes”, “no”, “y”, “n”, “1”, “0”</w:t>
+            </w:r>
+          </w:p>
+        </w:tc>
+        <w:tc>
+          <w:tcPr>
+            <w:tcW w:w="2683" w:type="dxa"/>
+          </w:tcPr>
+          <w:p>
+            <w:pPr>
+              <w:spacing w:after="0"/>
+              <w:jc w:val="left"/>
+              <w:cnfStyle w:val="000000000000" w:firstRow="0" w:lastRow="0" w:firstColumn="0" w:lastColumn="0" w:oddVBand="0" w:evenVBand="0" w:oddHBand="0" w:evenHBand="0" w:firstRowFirstColumn="0" w:firstRowLastColumn="0" w:lastRowFirstColumn="0" w:lastRowLastColumn="0"/>
+              <w:rPr>
+                <w:sz w:val="20"/>
+              </w:rPr>
+            </w:pPr>
+            <w:r>
+              <w:rPr>
+                <w:sz w:val="20"/>
+              </w:rPr>
+              <w:t>Use java’s more permissive Integer parsing (allows leading ‘+’ and leading 0s)</w:t>
+            </w:r>
+          </w:p>
+        </w:tc>
+      </w:tr>
+      <w:tr>
+        <w:trPr>
+          <w:cnfStyle w:val="000000100000" w:firstRow="0" w:lastRow="0" w:firstColumn="0" w:lastColumn="0" w:oddVBand="0" w:evenVBand="0" w:oddHBand="1" w:evenHBand="0" w:firstRowFirstColumn="0" w:firstRowLastColumn="0" w:lastRowFirstColumn="0" w:lastRowLastColumn="0"/>
+        </w:trPr>
+        <w:tc>
+          <w:tcPr>
+            <w:cnfStyle w:val="001000000000" w:firstRow="0" w:lastRow="0" w:firstColumn="1" w:lastColumn="0" w:oddVBand="0" w:evenVBand="0" w:oddHBand="0" w:evenHBand="0" w:firstRowFirstColumn="0" w:firstRowLastColumn="0" w:lastRowFirstColumn="0" w:lastRowLastColumn="0"/>
+            <w:tcW w:w="1657" w:type="dxa"/>
+          </w:tcPr>
+          <w:p>
+            <w:pPr>
+              <w:pStyle w:val="Code"/>
+              <w:rPr>
+                <w:b/>
+                <w:sz w:val="20"/>
+              </w:rPr>
+            </w:pPr>
+            <w:proofErr w:type="spellStart"/>
+            <w:r>
+              <w:rPr>
+                <w:b/>
+                <w:sz w:val="20"/>
+              </w:rPr>
+              <w:t>javalong</w:t>
+            </w:r>
+            <w:proofErr w:type="spellEnd"/>
+          </w:p>
+        </w:tc>
+        <w:tc>
+          <w:tcPr>
+            <w:tcW w:w="828" w:type="dxa"/>
+          </w:tcPr>
+          <w:p>
+            <w:pPr>
+              <w:jc w:val="left"/>
+              <w:cnfStyle w:val="000000100000" w:firstRow="0" w:lastRow="0" w:firstColumn="0" w:lastColumn="0" w:oddVBand="0" w:evenVBand="0" w:oddHBand="1" w:evenHBand="0" w:firstRowFirstColumn="0" w:firstRowLastColumn="0" w:lastRowFirstColumn="0" w:lastRowLastColumn="0"/>
+              <w:rPr>
+                <w:sz w:val="20"/>
+              </w:rPr>
+            </w:pPr>
+            <w:r>
+              <w:rPr>
+                <w:sz w:val="20"/>
+              </w:rPr>
+              <w:t>string</w:t>
+            </w:r>
+          </w:p>
+        </w:tc>
+        <w:tc>
+          <w:tcPr>
+            <w:tcW w:w="1297" w:type="dxa"/>
+          </w:tcPr>
+          <w:p>
+            <w:pPr>
+              <w:pStyle w:val="Code"/>
+              <w:cnfStyle w:val="000000100000" w:firstRow="0" w:lastRow="0" w:firstColumn="0" w:lastColumn="0" w:oddVBand="0" w:evenVBand="0" w:oddHBand="1" w:evenHBand="0" w:firstRowFirstColumn="0" w:firstRowLastColumn="0" w:lastRowFirstColumn="0" w:lastRowLastColumn="0"/>
+              <w:rPr>
+                <w:sz w:val="20"/>
+              </w:rPr>
+            </w:pPr>
+            <w:r>
+              <w:rPr>
+                <w:sz w:val="20"/>
+              </w:rPr>
+              <w:t>“false”</w:t>
+            </w:r>
+          </w:p>
+        </w:tc>
+        <w:tc>
+          <w:tcPr>
+            <w:tcW w:w="3111" w:type="dxa"/>
+          </w:tcPr>
+          <w:p>
+            <w:pPr>
+              <w:pStyle w:val="Code"/>
+              <w:cnfStyle w:val="000000100000" w:firstRow="0" w:lastRow="0" w:firstColumn="0" w:lastColumn="0" w:oddVBand="0" w:evenVBand="0" w:oddHBand="1" w:evenHBand="0" w:firstRowFirstColumn="0" w:firstRowLastColumn="0" w:lastRowFirstColumn="0" w:lastRowLastColumn="0"/>
+              <w:rPr>
+                <w:sz w:val="20"/>
+              </w:rPr>
+            </w:pPr>
+            <w:r>
+              <w:rPr>
+                <w:sz w:val="20"/>
+              </w:rPr>
+              <w:t>“true”, “false”, “t”, “f”, “yes”, “no”, “y”, “n”, “1”, “0”</w:t>
+            </w:r>
+          </w:p>
+        </w:tc>
+        <w:tc>
+          <w:tcPr>
+            <w:tcW w:w="2683" w:type="dxa"/>
+          </w:tcPr>
+          <w:p>
+            <w:pPr>
+              <w:spacing w:after="0"/>
+              <w:jc w:val="left"/>
+              <w:cnfStyle w:val="000000100000" w:firstRow="0" w:lastRow="0" w:firstColumn="0" w:lastColumn="0" w:oddVBand="0" w:evenVBand="0" w:oddHBand="1" w:evenHBand="0" w:firstRowFirstColumn="0" w:firstRowLastColumn="0" w:lastRowFirstColumn="0" w:lastRowLastColumn="0"/>
+              <w:rPr>
+                <w:sz w:val="20"/>
+              </w:rPr>
+            </w:pPr>
+            <w:r>
+              <w:rPr>
+                <w:sz w:val="20"/>
+              </w:rPr>
+              <w:t>Use java’s more permissive Long parsing (allows leading ‘+’ and leading 0s)</w:t>
+            </w:r>
+          </w:p>
+        </w:tc>
+      </w:tr>
+      <w:tr>
+        <w:tc>
+          <w:tcPr>
+            <w:cnfStyle w:val="001000000000" w:firstRow="0" w:lastRow="0" w:firstColumn="1" w:lastColumn="0" w:oddVBand="0" w:evenVBand="0" w:oddHBand="0" w:evenHBand="0" w:firstRowFirstColumn="0" w:firstRowLastColumn="0" w:lastRowFirstColumn="0" w:lastRowLastColumn="0"/>
+            <w:tcW w:w="1657" w:type="dxa"/>
+          </w:tcPr>
+          <w:p>
+            <w:pPr>
+              <w:pStyle w:val="Code"/>
+              <w:rPr>
+                <w:b/>
+                <w:sz w:val="20"/>
+              </w:rPr>
+            </w:pPr>
+            <w:proofErr w:type="spellStart"/>
+            <w:r>
+              <w:rPr>
+                <w:b/>
+                <w:sz w:val="20"/>
+              </w:rPr>
+              <w:t>java</w:t>
+            </w:r>
+            <w:r>
+              <w:rPr>
+                <w:b/>
+                <w:sz w:val="20"/>
+              </w:rPr>
+              <w:t>double</w:t>
+            </w:r>
+            <w:proofErr w:type="spellEnd"/>
+          </w:p>
+        </w:tc>
+        <w:tc>
+          <w:tcPr>
+            <w:tcW w:w="828" w:type="dxa"/>
+          </w:tcPr>
+          <w:p>
+            <w:pPr>
+              <w:jc w:val="left"/>
+              <w:cnfStyle w:val="000000000000" w:firstRow="0" w:lastRow="0" w:firstColumn="0" w:lastColumn="0" w:oddVBand="0" w:evenVBand="0" w:oddHBand="0" w:evenHBand="0" w:firstRowFirstColumn="0" w:firstRowLastColumn="0" w:lastRowFirstColumn="0" w:lastRowLastColumn="0"/>
+              <w:rPr>
+                <w:sz w:val="20"/>
+              </w:rPr>
+            </w:pPr>
+            <w:r>
+              <w:rPr>
+                <w:sz w:val="20"/>
+              </w:rPr>
+              <w:t>string</w:t>
+            </w:r>
+          </w:p>
+        </w:tc>
+        <w:tc>
+          <w:tcPr>
+            <w:tcW w:w="1297" w:type="dxa"/>
+          </w:tcPr>
+          <w:p>
+            <w:pPr>
+              <w:pStyle w:val="Code"/>
+              <w:cnfStyle w:val="000000000000" w:firstRow="0" w:lastRow="0" w:firstColumn="0" w:lastColumn="0" w:oddVBand="0" w:evenVBand="0" w:oddHBand="0" w:evenHBand="0" w:firstRowFirstColumn="0" w:firstRowLastColumn="0" w:lastRowFirstColumn="0" w:lastRowLastColumn="0"/>
+              <w:rPr>
+                <w:sz w:val="20"/>
+              </w:rPr>
+            </w:pPr>
+            <w:r>
+              <w:rPr>
+                <w:sz w:val="20"/>
+              </w:rPr>
+              <w:t>“false”</w:t>
+            </w:r>
+          </w:p>
+        </w:tc>
+        <w:tc>
+          <w:tcPr>
+            <w:tcW w:w="3111" w:type="dxa"/>
+          </w:tcPr>
+          <w:p>
+            <w:pPr>
+              <w:pStyle w:val="Code"/>
+              <w:cnfStyle w:val="000000000000" w:firstRow="0" w:lastRow="0" w:firstColumn="0" w:lastColumn="0" w:oddVBand="0" w:evenVBand="0" w:oddHBand="0" w:evenHBand="0" w:firstRowFirstColumn="0" w:firstRowLastColumn="0" w:lastRowFirstColumn="0" w:lastRowLastColumn="0"/>
+              <w:rPr>
+                <w:sz w:val="20"/>
+              </w:rPr>
+            </w:pPr>
+            <w:r>
+              <w:rPr>
+                <w:sz w:val="20"/>
+              </w:rPr>
+              <w:t>“true”, “false”, “t”, “f”, “yes”, “no”, “y”, “n”, “1”, “0”</w:t>
+            </w:r>
+          </w:p>
+        </w:tc>
+        <w:tc>
+          <w:tcPr>
+            <w:tcW w:w="2683" w:type="dxa"/>
+          </w:tcPr>
+          <w:p>
+            <w:pPr>
+              <w:spacing w:after="0"/>
+              <w:jc w:val="left"/>
+              <w:cnfStyle w:val="000000000000" w:firstRow="0" w:lastRow="0" w:firstColumn="0" w:lastColumn="0" w:oddVBand="0" w:evenVBand="0" w:oddHBand="0" w:evenHBand="0" w:firstRowFirstColumn="0" w:firstRowLastColumn="0" w:lastRowFirstColumn="0" w:lastRowLastColumn="0"/>
+              <w:rPr>
+                <w:sz w:val="20"/>
+              </w:rPr>
+            </w:pPr>
+            <w:r>
+              <w:rPr>
+                <w:sz w:val="20"/>
+              </w:rPr>
+              <w:t>Use java’s more permissive Double parsing (allows leading ‘+’, leading 0s, and scientific notation)</w:t>
+            </w:r>
+          </w:p>
+        </w:tc>
+      </w:tr>
+      <w:tr>
+        <w:trPr>
+          <w:cnfStyle w:val="000000100000" w:firstRow="0" w:lastRow="0" w:firstColumn="0" w:lastColumn="0" w:oddVBand="0" w:evenVBand="0" w:oddHBand="1" w:evenHBand="0" w:firstRowFirstColumn="0" w:firstRowLastColumn="0" w:lastRowFirstColumn="0" w:lastRowLastColumn="0"/>
+        </w:trPr>
+        <w:tc>
+          <w:tcPr>
+            <w:cnfStyle w:val="001000000000" w:firstRow="0" w:lastRow="0" w:firstColumn="1" w:lastColumn="0" w:oddVBand="0" w:evenVBand="0" w:oddHBand="0" w:evenHBand="0" w:firstRowFirstColumn="0" w:firstRowLastColumn="0" w:lastRowFirstColumn="0" w:lastRowLastColumn="0"/>
+            <w:tcW w:w="1657" w:type="dxa"/>
+          </w:tcPr>
+          <w:p>
+            <w:pPr>
+              <w:pStyle w:val="Code"/>
+              <w:rPr>
+                <w:b/>
+                <w:sz w:val="20"/>
+              </w:rPr>
+            </w:pPr>
+            <w:proofErr w:type="spellStart"/>
+            <w:r>
+              <w:rPr>
+                <w:b/>
+                <w:sz w:val="20"/>
+              </w:rPr>
+              <w:t>java</w:t>
+            </w:r>
+            <w:r>
+              <w:rPr>
+                <w:b/>
+                <w:sz w:val="20"/>
+              </w:rPr>
+              <w:t>float</w:t>
+            </w:r>
+            <w:proofErr w:type="spellEnd"/>
+          </w:p>
+        </w:tc>
+        <w:tc>
+          <w:tcPr>
+            <w:tcW w:w="828" w:type="dxa"/>
+          </w:tcPr>
+          <w:p>
+            <w:pPr>
+              <w:jc w:val="left"/>
+              <w:cnfStyle w:val="000000100000" w:firstRow="0" w:lastRow="0" w:firstColumn="0" w:lastColumn="0" w:oddVBand="0" w:evenVBand="0" w:oddHBand="1" w:evenHBand="0" w:firstRowFirstColumn="0" w:firstRowLastColumn="0" w:lastRowFirstColumn="0" w:lastRowLastColumn="0"/>
+              <w:rPr>
+                <w:sz w:val="20"/>
+              </w:rPr>
+            </w:pPr>
+            <w:r>
+              <w:rPr>
+                <w:sz w:val="20"/>
+              </w:rPr>
+              <w:t>string</w:t>
+            </w:r>
+          </w:p>
+        </w:tc>
+        <w:tc>
+          <w:tcPr>
+            <w:tcW w:w="1297" w:type="dxa"/>
+          </w:tcPr>
+          <w:p>
+            <w:pPr>
+              <w:pStyle w:val="Code"/>
+              <w:cnfStyle w:val="000000100000" w:firstRow="0" w:lastRow="0" w:firstColumn="0" w:lastColumn="0" w:oddVBand="0" w:evenVBand="0" w:oddHBand="1" w:evenHBand="0" w:firstRowFirstColumn="0" w:firstRowLastColumn="0" w:lastRowFirstColumn="0" w:lastRowLastColumn="0"/>
+              <w:rPr>
+                <w:sz w:val="20"/>
+              </w:rPr>
+            </w:pPr>
+            <w:r>
+              <w:rPr>
+                <w:sz w:val="20"/>
+              </w:rPr>
+              <w:t>“false”</w:t>
+            </w:r>
+          </w:p>
+        </w:tc>
+        <w:tc>
+          <w:tcPr>
+            <w:tcW w:w="3111" w:type="dxa"/>
+          </w:tcPr>
+          <w:p>
+            <w:pPr>
+              <w:pStyle w:val="Code"/>
+              <w:cnfStyle w:val="000000100000" w:firstRow="0" w:lastRow="0" w:firstColumn="0" w:lastColumn="0" w:oddVBand="0" w:evenVBand="0" w:oddHBand="1" w:evenHBand="0" w:firstRowFirstColumn="0" w:firstRowLastColumn="0" w:lastRowFirstColumn="0" w:lastRowLastColumn="0"/>
+              <w:rPr>
+                <w:sz w:val="20"/>
+              </w:rPr>
+            </w:pPr>
+            <w:r>
+              <w:rPr>
+                <w:sz w:val="20"/>
+              </w:rPr>
+              <w:t>“true”, “false”, “t”, “f”, “yes”, “no”, “y”, “n”, “1”, “0”</w:t>
+            </w:r>
+          </w:p>
+        </w:tc>
+        <w:tc>
+          <w:tcPr>
+            <w:tcW w:w="2683" w:type="dxa"/>
+          </w:tcPr>
+          <w:p>
+            <w:pPr>
+              <w:spacing w:after="0"/>
+              <w:jc w:val="left"/>
+              <w:cnfStyle w:val="000000100000" w:firstRow="0" w:lastRow="0" w:firstColumn="0" w:lastColumn="0" w:oddVBand="0" w:evenVBand="0" w:oddHBand="1" w:evenHBand="0" w:firstRowFirstColumn="0" w:firstRowLastColumn="0" w:lastRowFirstColumn="0" w:lastRowLastColumn="0"/>
+              <w:rPr>
+                <w:sz w:val="20"/>
+              </w:rPr>
+            </w:pPr>
+            <w:r>
+              <w:rPr>
+                <w:sz w:val="20"/>
+              </w:rPr>
+              <w:t>Use java’s more permissive Float parsing (allows leading ‘+’, leading 0s, and scientific notation)</w:t>
+            </w:r>
+          </w:p>
+        </w:tc>
+      </w:tr>
     </w:tbl>
+    <w:p>
+      <w:pPr>
+        <w:pStyle w:val="Heading1"/>
+      </w:pPr>
+      <w:bookmarkStart w:id="22" w:name="_Toc391742020"/>
+      <w:r>
+        <w:lastRenderedPageBreak/>
+        <w:t>Adding a Function</w:t>
+      </w:r>
+      <w:bookmarkEnd w:id="22"/>
+    </w:p>
+    <w:p>
+      <w:r>
+        <w:t xml:space="preserve">VIVA offers a wide range of standard functions, but should you need to add one of your own, </w:t>
+      </w:r>
+      <w:proofErr w:type="gramStart"/>
+      <w:r>
+        <w:t>VIVA</w:t>
+      </w:r>
+      <w:proofErr w:type="gramEnd"/>
+      <w:r>
+        <w:t xml:space="preserve"> provides a mechanism for doing this. </w:t>
+      </w:r>
+    </w:p>
+    <w:p>
+      <w:r>
+        <w:t xml:space="preserve">First, decide whether your new function will be a Scalar function or a Vector function. Remember, Scalar functions operate on individual values, whereas Vector functions operate on lists of values. You will need to implement one of two interfaces, depending on your choice: </w:t>
+      </w:r>
+      <w:proofErr w:type="spellStart"/>
+      <w:r>
+        <w:rPr>
+          <w:rFonts w:ascii="Courier New" w:hAnsi="Courier New" w:cs="Courier New"/>
+          <w:b/>
+        </w:rPr>
+        <w:t>ScalarFunction</w:t>
+      </w:r>
+      <w:proofErr w:type="spellEnd"/>
+      <w:r>
+        <w:t xml:space="preserve"> or </w:t>
+      </w:r>
+      <w:proofErr w:type="spellStart"/>
+      <w:r>
+        <w:rPr>
+          <w:rFonts w:ascii="Courier New" w:hAnsi="Courier New" w:cs="Courier New"/>
+          <w:b/>
+        </w:rPr>
+        <w:t>VectorFunction</w:t>
+      </w:r>
+      <w:proofErr w:type="spellEnd"/>
+      <w:r>
+        <w:t xml:space="preserve">. </w:t>
+      </w:r>
+      <w:r>
+        <w:t>There is also an abstract class</w:t>
+      </w:r>
+      <w:r>
+        <w:t xml:space="preserve">, </w:t>
+      </w:r>
+      <w:proofErr w:type="spellStart"/>
+      <w:r>
+        <w:rPr>
+          <w:rFonts w:ascii="Courier New" w:hAnsi="Courier New" w:cs="Courier New"/>
+          <w:b/>
+        </w:rPr>
+        <w:t>ArithmeticFunction</w:t>
+      </w:r>
+      <w:proofErr w:type="spellEnd"/>
+      <w:r>
+        <w:t xml:space="preserve">, which is an </w:t>
+      </w:r>
+      <w:r>
+        <w:t>implementation</w:t>
+      </w:r>
+      <w:r>
+        <w:t xml:space="preserve"> of </w:t>
+      </w:r>
+      <w:proofErr w:type="spellStart"/>
+      <w:r>
+        <w:rPr>
+          <w:rFonts w:ascii="Courier New" w:hAnsi="Courier New" w:cs="Courier New"/>
+          <w:b/>
+        </w:rPr>
+        <w:t>ScalarFunction</w:t>
+      </w:r>
+      <w:proofErr w:type="spellEnd"/>
+      <w:r>
+        <w:t xml:space="preserve">. If your function takes a single numeric parameter and returns a double, then </w:t>
+      </w:r>
+      <w:r>
+        <w:t xml:space="preserve">extending </w:t>
+      </w:r>
+      <w:proofErr w:type="spellStart"/>
+      <w:r>
+        <w:rPr>
+          <w:rFonts w:ascii="Courier New" w:hAnsi="Courier New" w:cs="Courier New"/>
+          <w:b/>
+        </w:rPr>
+        <w:t>ArithmeticFunction</w:t>
+      </w:r>
+      <w:proofErr w:type="spellEnd"/>
+      <w:r>
+        <w:t xml:space="preserve"> is much simpler than implementing a </w:t>
+      </w:r>
+      <w:proofErr w:type="spellStart"/>
+      <w:r>
+        <w:rPr>
+          <w:rFonts w:ascii="Courier New" w:hAnsi="Courier New" w:cs="Courier New"/>
+          <w:b/>
+        </w:rPr>
+        <w:t>ScalarFunction</w:t>
+      </w:r>
+      <w:proofErr w:type="spellEnd"/>
+      <w:r>
+        <w:t>.</w:t>
+      </w:r>
+    </w:p>
+    <w:p>
+      <w:r>
+        <w:t xml:space="preserve">Both </w:t>
+      </w:r>
+      <w:proofErr w:type="spellStart"/>
+      <w:r>
+        <w:rPr>
+          <w:rFonts w:ascii="Courier New" w:hAnsi="Courier New" w:cs="Courier New"/>
+          <w:b/>
+        </w:rPr>
+        <w:t>ScalarFunction</w:t>
+      </w:r>
+      <w:proofErr w:type="spellEnd"/>
+      <w:r>
+        <w:t xml:space="preserve"> and </w:t>
+      </w:r>
+      <w:proofErr w:type="spellStart"/>
+      <w:r>
+        <w:rPr>
+          <w:rFonts w:ascii="Courier New" w:hAnsi="Courier New" w:cs="Courier New"/>
+          <w:b/>
+        </w:rPr>
+        <w:t>VectorFunction</w:t>
+      </w:r>
+      <w:proofErr w:type="spellEnd"/>
+      <w:r>
+        <w:t xml:space="preserve"> extend another interface called </w:t>
+      </w:r>
+      <w:r>
+        <w:rPr>
+          <w:rFonts w:ascii="Courier New" w:hAnsi="Courier New" w:cs="Courier New"/>
+          <w:b/>
+        </w:rPr>
+        <w:t>Function</w:t>
+      </w:r>
+      <w:r>
+        <w:t xml:space="preserve">. This is because they share some common methods. However, you should not implement </w:t>
+      </w:r>
+      <w:r>
+        <w:rPr>
+          <w:rFonts w:ascii="Courier New" w:hAnsi="Courier New" w:cs="Courier New"/>
+          <w:b/>
+        </w:rPr>
+        <w:t>Function</w:t>
+      </w:r>
+      <w:r>
+        <w:t xml:space="preserve">. You should implement either </w:t>
+      </w:r>
+      <w:proofErr w:type="spellStart"/>
+      <w:r>
+        <w:rPr>
+          <w:rFonts w:ascii="Courier New" w:hAnsi="Courier New" w:cs="Courier New"/>
+          <w:b/>
+        </w:rPr>
+        <w:t>ScalarFunction</w:t>
+      </w:r>
+      <w:proofErr w:type="spellEnd"/>
+      <w:r>
+        <w:t xml:space="preserve"> or </w:t>
+      </w:r>
+      <w:proofErr w:type="spellStart"/>
+      <w:r>
+        <w:rPr>
+          <w:rFonts w:ascii="Courier New" w:hAnsi="Courier New" w:cs="Courier New"/>
+          <w:b/>
+        </w:rPr>
+        <w:t>VectorFunction</w:t>
+      </w:r>
+      <w:proofErr w:type="spellEnd"/>
+      <w:r>
+        <w:t xml:space="preserve">, or extend </w:t>
+      </w:r>
+      <w:proofErr w:type="spellStart"/>
+      <w:r>
+        <w:rPr>
+          <w:rFonts w:ascii="Courier New" w:hAnsi="Courier New" w:cs="Courier New"/>
+          <w:b/>
+        </w:rPr>
+        <w:t>ArithmeticFunction</w:t>
+      </w:r>
+      <w:proofErr w:type="spellEnd"/>
+      <w:r>
+        <w:t>.</w:t>
+      </w:r>
+    </w:p>
+    <w:p>
+      <w:r>
+        <w:t xml:space="preserve">The following methods are common to both </w:t>
+      </w:r>
+      <w:proofErr w:type="spellStart"/>
+      <w:r>
+        <w:rPr>
+          <w:rFonts w:ascii="Courier New" w:hAnsi="Courier New" w:cs="Courier New"/>
+          <w:b/>
+        </w:rPr>
+        <w:t>ScalarFunction</w:t>
+      </w:r>
+      <w:proofErr w:type="spellEnd"/>
+      <w:r>
+        <w:t xml:space="preserve"> and </w:t>
+      </w:r>
+      <w:proofErr w:type="spellStart"/>
+      <w:r>
+        <w:rPr>
+          <w:rFonts w:ascii="Courier New" w:hAnsi="Courier New" w:cs="Courier New"/>
+          <w:b/>
+        </w:rPr>
+        <w:t>VectorFunction</w:t>
+      </w:r>
+      <w:proofErr w:type="spellEnd"/>
+      <w:r>
+        <w:t>:</w:t>
+      </w:r>
+    </w:p>
+    <w:p>
+      <w:pPr>
+        <w:pStyle w:val="Code"/>
+      </w:pPr>
+      <w:proofErr w:type="gramStart"/>
+      <w:r>
+        <w:t>public</w:t>
+      </w:r>
+      <w:proofErr w:type="gramEnd"/>
+      <w:r>
+        <w:t xml:space="preserve"> String </w:t>
+      </w:r>
+      <w:proofErr w:type="spellStart"/>
+      <w:r>
+        <w:t>getName</w:t>
+      </w:r>
+      <w:proofErr w:type="spellEnd"/>
+      <w:r>
+        <w:t>();</w:t>
+      </w:r>
+    </w:p>
+    <w:p>
+      <w:r>
+        <w:t>This method should return your function</w:t>
+      </w:r>
+      <w:r>
+        <w:t>’</w:t>
+      </w:r>
+      <w:r>
+        <w:t xml:space="preserve">s name, as it would appear in a VIVA pattern. </w:t>
+      </w:r>
+    </w:p>
+    <w:p>
+      <w:pPr>
+        <w:pStyle w:val="Code"/>
+      </w:pPr>
+      <w:proofErr w:type="gramStart"/>
+      <w:r>
+        <w:t>public</w:t>
+      </w:r>
+      <w:proofErr w:type="gramEnd"/>
+      <w:r>
+        <w:t xml:space="preserve"> String </w:t>
+      </w:r>
+      <w:proofErr w:type="spellStart"/>
+      <w:r>
+        <w:t>getUsage</w:t>
+      </w:r>
+      <w:proofErr w:type="spellEnd"/>
+      <w:r>
+        <w:t>();</w:t>
+      </w:r>
+    </w:p>
+    <w:p>
+      <w:r>
+        <w:t xml:space="preserve">This method should return a helpful String to explain how your </w:t>
+      </w:r>
+      <w:r>
+        <w:t>function</w:t>
+      </w:r>
+      <w:r>
+        <w:t xml:space="preserve"> should be used. It will be given as part of the parser error if a user misuses your function.</w:t>
+      </w:r>
+    </w:p>
+    <w:p>
+      <w:pPr>
+        <w:pStyle w:val="Code"/>
+      </w:pPr>
+      <w:proofErr w:type="gramStart"/>
+      <w:r>
+        <w:t>public</w:t>
+      </w:r>
+      <w:proofErr w:type="gramEnd"/>
+      <w:r>
+        <w:t xml:space="preserve"> Class&lt;?&gt; </w:t>
+      </w:r>
+      <w:proofErr w:type="spellStart"/>
+      <w:r>
+        <w:t>getReturnType</w:t>
+      </w:r>
+      <w:proofErr w:type="spellEnd"/>
+      <w:r>
+        <w:t xml:space="preserve">( Class&lt;?&gt; </w:t>
+      </w:r>
+      <w:proofErr w:type="spellStart"/>
+      <w:r>
+        <w:t>params</w:t>
+      </w:r>
+      <w:proofErr w:type="spellEnd"/>
+      <w:r>
+        <w:t>[] );</w:t>
+      </w:r>
+    </w:p>
+    <w:p>
+      <w:r>
+        <w:t xml:space="preserve">This method should examine the types of the parameters that will be passed, and determine the type that your function will return. It should return one of: </w:t>
+      </w:r>
+      <w:proofErr w:type="spellStart"/>
+      <w:r>
+        <w:rPr>
+          <w:rFonts w:ascii="Courier New" w:hAnsi="Courier New" w:cs="Courier New"/>
+          <w:b/>
+        </w:rPr>
+        <w:t>Double.class</w:t>
+      </w:r>
+      <w:proofErr w:type="spellEnd"/>
+      <w:r>
+        <w:t xml:space="preserve">, </w:t>
+      </w:r>
+      <w:proofErr w:type="spellStart"/>
+      <w:r>
+        <w:rPr>
+          <w:rFonts w:ascii="Courier New" w:hAnsi="Courier New" w:cs="Courier New"/>
+          <w:b/>
+        </w:rPr>
+        <w:t>Float.class</w:t>
+      </w:r>
+      <w:proofErr w:type="spellEnd"/>
+      <w:r>
+        <w:t xml:space="preserve">, </w:t>
+      </w:r>
+      <w:proofErr w:type="spellStart"/>
+      <w:r>
+        <w:rPr>
+          <w:rFonts w:ascii="Courier New" w:hAnsi="Courier New" w:cs="Courier New"/>
+          <w:b/>
+        </w:rPr>
+        <w:t>Integer.class</w:t>
+      </w:r>
+      <w:proofErr w:type="spellEnd"/>
+      <w:r>
+        <w:t xml:space="preserve">, </w:t>
+      </w:r>
+      <w:proofErr w:type="spellStart"/>
+      <w:r>
+        <w:rPr>
+          <w:rFonts w:ascii="Courier New" w:hAnsi="Courier New" w:cs="Courier New"/>
+          <w:b/>
+        </w:rPr>
+        <w:t>Long.class</w:t>
+      </w:r>
+      <w:proofErr w:type="spellEnd"/>
+      <w:r>
+        <w:t xml:space="preserve">, </w:t>
+      </w:r>
+      <w:proofErr w:type="spellStart"/>
+      <w:r>
+        <w:rPr>
+          <w:rFonts w:ascii="Courier New" w:hAnsi="Courier New" w:cs="Courier New"/>
+          <w:b/>
+        </w:rPr>
+        <w:t>String.class</w:t>
+      </w:r>
+      <w:proofErr w:type="spellEnd"/>
+      <w:r>
+        <w:t xml:space="preserve">, </w:t>
+      </w:r>
+      <w:proofErr w:type="spellStart"/>
+      <w:r>
+        <w:rPr>
+          <w:rFonts w:ascii="Courier New" w:hAnsi="Courier New" w:cs="Courier New"/>
+          <w:b/>
+        </w:rPr>
+        <w:t>Boolean.class</w:t>
+      </w:r>
+      <w:proofErr w:type="spellEnd"/>
+      <w:r>
+        <w:t xml:space="preserve">, or </w:t>
+      </w:r>
+      <w:r>
+        <w:rPr>
+          <w:rFonts w:ascii="Courier New" w:hAnsi="Courier New" w:cs="Courier New"/>
+          <w:b/>
+        </w:rPr>
+        <w:t>null</w:t>
+      </w:r>
+      <w:r>
+        <w:t xml:space="preserve"> if the parameters are in error. </w:t>
+      </w:r>
+    </w:p>
+    <w:p>
+      <w:r>
+        <w:t xml:space="preserve">The difference between a </w:t>
+      </w:r>
+      <w:proofErr w:type="spellStart"/>
+      <w:r>
+        <w:rPr>
+          <w:rFonts w:ascii="Courier New" w:hAnsi="Courier New" w:cs="Courier New"/>
+          <w:b/>
+        </w:rPr>
+        <w:t>ScalarFunction</w:t>
+      </w:r>
+      <w:proofErr w:type="spellEnd"/>
+      <w:r>
+        <w:t xml:space="preserve"> and a </w:t>
+      </w:r>
+      <w:proofErr w:type="spellStart"/>
+      <w:r>
+        <w:rPr>
+          <w:rFonts w:ascii="Courier New" w:hAnsi="Courier New" w:cs="Courier New"/>
+          <w:b/>
+        </w:rPr>
+        <w:t>VectorFunction</w:t>
+      </w:r>
+      <w:proofErr w:type="spellEnd"/>
+      <w:r>
+        <w:t xml:space="preserve"> lies in the </w:t>
+      </w:r>
+      <w:proofErr w:type="gramStart"/>
+      <w:r>
+        <w:rPr>
+          <w:rFonts w:ascii="Courier New" w:hAnsi="Courier New" w:cs="Courier New"/>
+          <w:b/>
+        </w:rPr>
+        <w:t>run(</w:t>
+      </w:r>
+      <w:proofErr w:type="gramEnd"/>
+      <w:r>
+        <w:rPr>
+          <w:rFonts w:ascii="Courier New" w:hAnsi="Courier New" w:cs="Courier New"/>
+          <w:b/>
+        </w:rPr>
+        <w:t>)</w:t>
+      </w:r>
+      <w:r>
+        <w:t xml:space="preserve"> method. In a </w:t>
+      </w:r>
+      <w:proofErr w:type="spellStart"/>
+      <w:r>
+        <w:rPr>
+          <w:rFonts w:ascii="Courier New" w:hAnsi="Courier New" w:cs="Courier New"/>
+          <w:b/>
+        </w:rPr>
+        <w:t>ScalarFunction</w:t>
+      </w:r>
+      <w:proofErr w:type="spellEnd"/>
+      <w:r>
+        <w:t xml:space="preserve">, the </w:t>
+      </w:r>
+      <w:proofErr w:type="gramStart"/>
+      <w:r>
+        <w:rPr>
+          <w:rFonts w:ascii="Courier New" w:hAnsi="Courier New" w:cs="Courier New"/>
+          <w:b/>
+        </w:rPr>
+        <w:t>run(</w:t>
+      </w:r>
+      <w:proofErr w:type="gramEnd"/>
+      <w:r>
+        <w:rPr>
+          <w:rFonts w:ascii="Courier New" w:hAnsi="Courier New" w:cs="Courier New"/>
+          <w:b/>
+        </w:rPr>
+        <w:t>)</w:t>
+      </w:r>
+      <w:r>
+        <w:t xml:space="preserve"> method looks like this:</w:t>
+      </w:r>
+    </w:p>
+    <w:p>
+      <w:pPr>
+        <w:pStyle w:val="Code"/>
+      </w:pPr>
+      <w:proofErr w:type="gramStart"/>
+      <w:r>
+        <w:t>public</w:t>
+      </w:r>
+      <w:proofErr w:type="gramEnd"/>
+      <w:r>
+        <w:t xml:space="preserve"> Object run( </w:t>
+      </w:r>
+      <w:proofErr w:type="spellStart"/>
+      <w:r>
+        <w:t>VIVAContext</w:t>
+      </w:r>
+      <w:proofErr w:type="spellEnd"/>
+      <w:r>
+        <w:t xml:space="preserve"> context, </w:t>
+      </w:r>
+    </w:p>
+    <w:p>
+      <w:pPr>
+        <w:pStyle w:val="Code"/>
+        <w:ind w:firstLine="720"/>
+      </w:pPr>
+      <w:r>
+        <w:t xml:space="preserve">List&lt;Object&gt; </w:t>
+      </w:r>
+      <w:proofErr w:type="gramStart"/>
+      <w:r>
+        <w:t>parameters )</w:t>
+      </w:r>
+      <w:proofErr w:type="gramEnd"/>
+      <w:r>
+        <w:t xml:space="preserve"> throws Exception;</w:t>
+      </w:r>
+    </w:p>
+    <w:p>
+      <w:r>
+        <w:t xml:space="preserve">There will be one value passed for each </w:t>
+      </w:r>
+      <w:r>
+        <w:t xml:space="preserve">of the </w:t>
+      </w:r>
+      <w:r>
+        <w:t>parameters given.</w:t>
+      </w:r>
+    </w:p>
+    <w:p>
+      <w:r>
+        <w:t xml:space="preserve">In a </w:t>
+      </w:r>
+      <w:proofErr w:type="spellStart"/>
+      <w:r>
+        <w:rPr>
+          <w:rFonts w:ascii="Courier New" w:hAnsi="Courier New" w:cs="Courier New"/>
+          <w:b/>
+        </w:rPr>
+        <w:t>VectorFunction</w:t>
+      </w:r>
+      <w:proofErr w:type="spellEnd"/>
+      <w:r>
+        <w:t xml:space="preserve">, the </w:t>
+      </w:r>
+      <w:proofErr w:type="gramStart"/>
+      <w:r>
+        <w:rPr>
+          <w:rFonts w:ascii="Courier New" w:hAnsi="Courier New" w:cs="Courier New"/>
+          <w:b/>
+        </w:rPr>
+        <w:t>run(</w:t>
+      </w:r>
+      <w:proofErr w:type="gramEnd"/>
+      <w:r>
+        <w:rPr>
+          <w:rFonts w:ascii="Courier New" w:hAnsi="Courier New" w:cs="Courier New"/>
+          <w:b/>
+        </w:rPr>
+        <w:t>)</w:t>
+      </w:r>
+      <w:r>
+        <w:t xml:space="preserve"> method looks like this:</w:t>
+      </w:r>
+      <w:r>
+        <w:t xml:space="preserve"> </w:t>
+      </w:r>
+    </w:p>
+    <w:p>
+      <w:pPr>
+        <w:pStyle w:val="Code"/>
+      </w:pPr>
+      <w:proofErr w:type="gramStart"/>
+      <w:r>
+        <w:t>public</w:t>
+      </w:r>
+      <w:proofErr w:type="gramEnd"/>
+      <w:r>
+        <w:t xml:space="preserve"> Object run( </w:t>
+      </w:r>
+      <w:proofErr w:type="spellStart"/>
+      <w:r>
+        <w:t>VIVAContext</w:t>
+      </w:r>
+      <w:proofErr w:type="spellEnd"/>
+      <w:r>
+        <w:t xml:space="preserve"> context, </w:t>
+      </w:r>
+    </w:p>
+    <w:p>
+      <w:pPr>
+        <w:pStyle w:val="Code"/>
+        <w:ind w:firstLine="720"/>
+      </w:pPr>
+      <w:r>
+        <w:t xml:space="preserve">List&lt;List&lt;Object&gt;&gt; </w:t>
+      </w:r>
+      <w:proofErr w:type="gramStart"/>
+      <w:r>
+        <w:t>parameters )</w:t>
+      </w:r>
+      <w:proofErr w:type="gramEnd"/>
+      <w:r>
+        <w:t xml:space="preserve"> throws Exception;</w:t>
+      </w:r>
+    </w:p>
+    <w:p>
+      <w:r>
+        <w:t>The parameters will be a list of rows, and reach row will have one value for each parameter given. For example, with the pattern:</w:t>
+      </w:r>
+    </w:p>
+    <w:p>
+      <w:pPr>
+        <w:pStyle w:val="Code"/>
+      </w:pPr>
+      <w:r>
+        <w:t>{</w:t>
+      </w:r>
+      <w:proofErr w:type="gramStart"/>
+      <w:r>
+        <w:t>x</w:t>
+      </w:r>
+      <w:proofErr w:type="gramEnd"/>
+      <w:r>
+        <w:t xml:space="preserve"> y; [unique(</w:t>
+      </w:r>
+      <w:proofErr w:type="spellStart"/>
+      <w:r>
+        <w:t>x,y</w:t>
+      </w:r>
+      <w:proofErr w:type="spellEnd"/>
+      <w:r>
+        <w:t>)]}</w:t>
+      </w:r>
+    </w:p>
     <w:p>
       <w:pPr>
         <w:spacing w:after="200" w:line="276" w:lineRule="auto"/>
         <w:jc w:val="left"/>
-        <w:rPr>
-          <w:rFonts w:ascii="Arial Black" w:eastAsiaTheme="majorEastAsia" w:hAnsi="Arial Black" w:cstheme="majorBidi"/>
-          <w:b/>
-          <w:bCs/>
-          <w:color w:val="17365D" w:themeColor="text2" w:themeShade="BF"/>
-          <w:sz w:val="36"/>
-          <w:szCs w:val="28"/>
-        </w:rPr>
-      </w:pPr>
-    </w:p>
-    <w:p>
-      <w:pPr>
-        <w:pStyle w:val="Heading1"/>
-      </w:pPr>
-      <w:bookmarkStart w:id="22" w:name="_Toc391742020"/>
+      </w:pPr>
+      <w:r>
+        <w:br w:type="page"/>
+      </w:r>
+    </w:p>
+    <w:p>
       <w:r>
         <w:lastRenderedPageBreak/>
-        <w:t>Adding a Function</w:t>
-      </w:r>
-      <w:bookmarkEnd w:id="22"/>
-    </w:p>
-    <w:p>
-      <w:r>
-        <w:t xml:space="preserve">VIVA offers a wide range of standard functions, but should you need to add one of your own, </w:t>
-      </w:r>
-      <w:proofErr w:type="gramStart"/>
-      <w:r>
-        <w:t>VIVA</w:t>
-      </w:r>
-      <w:proofErr w:type="gramEnd"/>
-      <w:r>
-        <w:t xml:space="preserve"> provides a mechanism for doing this. </w:t>
-      </w:r>
-    </w:p>
-    <w:p>
-      <w:r>
-        <w:t xml:space="preserve">First, decide whether your new function will be a Scalar function or a Vector function. Remember, Scalar functions operate on individual values, whereas Vector functions operate on lists of values. You will need to implement one of two interfaces, depending on your choice: </w:t>
-      </w:r>
-      <w:proofErr w:type="spellStart"/>
+        <w:t>And the data:</w:t>
+      </w:r>
+    </w:p>
+    <w:p>
+      <w:pPr>
+        <w:pStyle w:val="Code"/>
+      </w:pPr>
+      <w:r>
+        <w:t>1 2</w:t>
+      </w:r>
+    </w:p>
+    <w:p>
+      <w:pPr>
+        <w:pStyle w:val="Code"/>
+      </w:pPr>
+      <w:r>
+        <w:t>3 4</w:t>
+      </w:r>
+    </w:p>
+    <w:p>
+      <w:pPr>
+        <w:pStyle w:val="Code"/>
+      </w:pPr>
+      <w:r>
+        <w:t>1 3</w:t>
+      </w:r>
+    </w:p>
+    <w:p>
+      <w:pPr>
+        <w:pStyle w:val="Code"/>
+      </w:pPr>
+      <w:r>
+        <w:t>4 5</w:t>
+      </w:r>
+    </w:p>
+    <w:p>
+      <w:pPr>
+        <w:pStyle w:val="Code"/>
+      </w:pPr>
+      <w:r>
+        <w:t>6 3</w:t>
+      </w:r>
+    </w:p>
+    <w:p>
+      <w:r>
+        <w:t xml:space="preserve">The </w:t>
+      </w:r>
       <w:r>
         <w:rPr>
           <w:rFonts w:ascii="Courier New" w:hAnsi="Courier New" w:cs="Courier New"/>
           <w:b/>
         </w:rPr>
-        <w:t>ScalarFunction</w:t>
-      </w:r>
-      <w:proofErr w:type="spellEnd"/>
-      <w:r>
-        <w:t xml:space="preserve"> or </w:t>
-      </w:r>
-      <w:proofErr w:type="spellStart"/>
+        <w:t>parameters</w:t>
+      </w:r>
+      <w:r>
+        <w:t xml:space="preserve"> lists of the </w:t>
+      </w:r>
+      <w:proofErr w:type="gramStart"/>
       <w:r>
         <w:rPr>
           <w:rFonts w:ascii="Courier New" w:hAnsi="Courier New" w:cs="Courier New"/>
           <w:b/>
         </w:rPr>
-        <w:t>VectorFunction</w:t>
-      </w:r>
-      <w:proofErr w:type="spellEnd"/>
-      <w:r>
-        <w:t xml:space="preserve">. </w:t>
-      </w:r>
-      <w:r>
-        <w:t>There is also an abstract class</w:t>
-      </w:r>
-      <w:r>
-        <w:t xml:space="preserve">, </w:t>
-      </w:r>
-      <w:proofErr w:type="spellStart"/>
+        <w:t>run(</w:t>
+      </w:r>
+      <w:proofErr w:type="gramEnd"/>
       <w:r>
         <w:rPr>
           <w:rFonts w:ascii="Courier New" w:hAnsi="Courier New" w:cs="Courier New"/>
           <w:b/>
         </w:rPr>
-        <w:t>ArithmeticFunction</w:t>
-      </w:r>
-      <w:proofErr w:type="spellEnd"/>
-      <w:r>
-        <w:t xml:space="preserve">, which is an </w:t>
-      </w:r>
-      <w:r>
-        <w:t>implementation</w:t>
-      </w:r>
-      <w:r>
-        <w:t xml:space="preserve"> of </w:t>
-      </w:r>
-      <w:proofErr w:type="spellStart"/>
+        <w:t>)</w:t>
+      </w:r>
+      <w:r>
+        <w:t xml:space="preserve"> method of the </w:t>
+      </w:r>
       <w:r>
         <w:rPr>
           <w:rFonts w:ascii="Courier New" w:hAnsi="Courier New" w:cs="Courier New"/>
           <w:b/>
         </w:rPr>
-        <w:t>ScalarFunction</w:t>
-      </w:r>
-      <w:proofErr w:type="spellEnd"/>
-      <w:r>
-        <w:t xml:space="preserve">. If your function takes a single numeric parameter and returns a double, then </w:t>
-      </w:r>
-      <w:r>
-        <w:t xml:space="preserve">extending </w:t>
+        <w:t>unique()</w:t>
+      </w:r>
+      <w:r>
+        <w:t xml:space="preserve"> function will get:</w:t>
+      </w:r>
+    </w:p>
+    <w:p>
+      <w:pPr>
+        <w:pStyle w:val="Code"/>
+      </w:pPr>
+      <w:proofErr w:type="gramStart"/>
+      <w:r>
+        <w:t>[ [</w:t>
+      </w:r>
+      <w:proofErr w:type="gramEnd"/>
+      <w:r>
+        <w:t>1, 2], [3, 4], [1, 3], [4, 5], [6, 3] ]</w:t>
+      </w:r>
+    </w:p>
+    <w:p>
+      <w:r>
+        <w:t xml:space="preserve">Whether your function is a </w:t>
       </w:r>
       <w:proofErr w:type="spellStart"/>
       <w:r>
@@ -19716,11 +21155,11 @@
           <w:rFonts w:ascii="Courier New" w:hAnsi="Courier New" w:cs="Courier New"/>
           <w:b/>
         </w:rPr>
-        <w:t>ArithmeticFunction</w:t>
+        <w:t>ScalarFunction</w:t>
       </w:r>
       <w:proofErr w:type="spellEnd"/>
       <w:r>
-        <w:t xml:space="preserve"> is much simpler than implementing a </w:t>
+        <w:t xml:space="preserve"> or a </w:t>
       </w:r>
       <w:proofErr w:type="spellStart"/>
       <w:r>
@@ -19728,60 +21167,62 @@
           <w:rFonts w:ascii="Courier New" w:hAnsi="Courier New" w:cs="Courier New"/>
           <w:b/>
         </w:rPr>
-        <w:t>ScalarFunction</w:t>
+        <w:t>VectorFunction</w:t>
       </w:r>
       <w:proofErr w:type="spellEnd"/>
       <w:r>
-        <w:t>.</w:t>
-      </w:r>
-    </w:p>
-    <w:p>
-      <w:r>
-        <w:t xml:space="preserve">Both </w:t>
-      </w:r>
-      <w:proofErr w:type="spellStart"/>
+        <w:t xml:space="preserve">, your </w:t>
+      </w:r>
+      <w:proofErr w:type="gramStart"/>
       <w:r>
         <w:rPr>
           <w:rFonts w:ascii="Courier New" w:hAnsi="Courier New" w:cs="Courier New"/>
           <w:b/>
         </w:rPr>
-        <w:t>ScalarFunction</w:t>
-      </w:r>
-      <w:proofErr w:type="spellEnd"/>
-      <w:r>
-        <w:t xml:space="preserve"> and </w:t>
-      </w:r>
-      <w:proofErr w:type="spellStart"/>
+        <w:t>run(</w:t>
+      </w:r>
+      <w:proofErr w:type="gramEnd"/>
       <w:r>
         <w:rPr>
           <w:rFonts w:ascii="Courier New" w:hAnsi="Courier New" w:cs="Courier New"/>
           <w:b/>
         </w:rPr>
-        <w:t>VectorFunction</w:t>
-      </w:r>
-      <w:proofErr w:type="spellEnd"/>
-      <w:r>
-        <w:t xml:space="preserve"> extend another interface called </w:t>
+        <w:t>)</w:t>
+      </w:r>
+      <w:r>
+        <w:t xml:space="preserve"> method should </w:t>
+      </w:r>
+      <w:r>
+        <w:t xml:space="preserve">throw an </w:t>
       </w:r>
       <w:r>
         <w:rPr>
           <w:rFonts w:ascii="Courier New" w:hAnsi="Courier New" w:cs="Courier New"/>
           <w:b/>
         </w:rPr>
-        <w:t>Function</w:t>
-      </w:r>
-      <w:r>
-        <w:t xml:space="preserve">. This is because they share some common methods. However, you should not implement </w:t>
+        <w:t>E</w:t>
       </w:r>
       <w:r>
         <w:rPr>
           <w:rFonts w:ascii="Courier New" w:hAnsi="Courier New" w:cs="Courier New"/>
           <w:b/>
         </w:rPr>
-        <w:t>Function</w:t>
-      </w:r>
-      <w:r>
-        <w:t xml:space="preserve">. You should implement either </w:t>
+        <w:t>xception</w:t>
+      </w:r>
+      <w:r>
+        <w:t xml:space="preserve"> if the values passed are illegal (e.g. </w:t>
+      </w:r>
+      <w:r>
+        <w:t xml:space="preserve">a </w:t>
+      </w:r>
+      <w:r>
+        <w:t>negativ</w:t>
+      </w:r>
+      <w:r>
+        <w:t>e value</w:t>
+      </w:r>
+      <w:r>
+        <w:t xml:space="preserve"> to </w:t>
       </w:r>
       <w:proofErr w:type="spellStart"/>
       <w:r>
@@ -19789,23 +21230,23 @@
           <w:rFonts w:ascii="Courier New" w:hAnsi="Courier New" w:cs="Courier New"/>
           <w:b/>
         </w:rPr>
-        <w:t>ScalarFunction</w:t>
+        <w:t>sqrt</w:t>
       </w:r>
       <w:proofErr w:type="spellEnd"/>
-      <w:r>
-        <w:t xml:space="preserve"> or </w:t>
-      </w:r>
-      <w:proofErr w:type="spellStart"/>
       <w:r>
         <w:rPr>
           <w:rFonts w:ascii="Courier New" w:hAnsi="Courier New" w:cs="Courier New"/>
           <w:b/>
         </w:rPr>
-        <w:t>VectorFunction</w:t>
-      </w:r>
-      <w:proofErr w:type="spellEnd"/>
-      <w:r>
-        <w:t xml:space="preserve">, or extend </w:t>
+        <w:t>()</w:t>
+      </w:r>
+      <w:r>
+        <w:t xml:space="preserve"> ).</w:t>
+      </w:r>
+    </w:p>
+    <w:p>
+      <w:r>
+        <w:t xml:space="preserve">If your function takes a single numeric argument and returns a double, then extending </w:t>
       </w:r>
       <w:proofErr w:type="spellStart"/>
       <w:r>
@@ -19817,12 +21258,7 @@
       </w:r>
       <w:proofErr w:type="spellEnd"/>
       <w:r>
-        <w:t>.</w:t>
-      </w:r>
-    </w:p>
-    <w:p>
-      <w:r>
-        <w:t xml:space="preserve">The following methods are common to both </w:t>
+        <w:t xml:space="preserve"> will be much simpler. </w:t>
       </w:r>
       <w:proofErr w:type="spellStart"/>
       <w:r>
@@ -19830,181 +21266,200 @@
           <w:rFonts w:ascii="Courier New" w:hAnsi="Courier New" w:cs="Courier New"/>
           <w:b/>
         </w:rPr>
-        <w:t>ScalarFunction</w:t>
+        <w:t>ArithmeticFunction</w:t>
       </w:r>
       <w:proofErr w:type="spellEnd"/>
       <w:r>
-        <w:t xml:space="preserve"> and </w:t>
-      </w:r>
-      <w:proofErr w:type="spellStart"/>
+        <w:t xml:space="preserve"> implements most of the functionality necessary for such a function. There are only two things you must do: set the </w:t>
+      </w:r>
       <w:r>
         <w:rPr>
           <w:rFonts w:ascii="Courier New" w:hAnsi="Courier New" w:cs="Courier New"/>
           <w:b/>
         </w:rPr>
-        <w:t>VectorFunction</w:t>
-      </w:r>
-      <w:proofErr w:type="spellEnd"/>
-      <w:r>
-        <w:t>:</w:t>
-      </w:r>
-    </w:p>
-    <w:p>
-      <w:pPr>
-        <w:pStyle w:val="Code"/>
-      </w:pPr>
+        <w:t>name</w:t>
+      </w:r>
+      <w:r>
+        <w:t xml:space="preserve"> variable in a constructor, and implement the </w:t>
+      </w:r>
       <w:proofErr w:type="gramStart"/>
-      <w:r>
-        <w:t>public</w:t>
-      </w:r>
-      <w:proofErr w:type="gramEnd"/>
-      <w:r>
-        <w:t xml:space="preserve"> String </w:t>
-      </w:r>
-      <w:proofErr w:type="spellStart"/>
-      <w:r>
-        <w:t>getName</w:t>
-      </w:r>
-      <w:proofErr w:type="spellEnd"/>
-      <w:r>
-        <w:t>();</w:t>
-      </w:r>
-    </w:p>
-    <w:p>
-      <w:r>
-        <w:t>This method should return your function</w:t>
-      </w:r>
-      <w:r>
-        <w:t>’</w:t>
-      </w:r>
-      <w:r>
-        <w:t xml:space="preserve">s name, as it would appear in a VIVA pattern. </w:t>
-      </w:r>
-    </w:p>
-    <w:p>
-      <w:pPr>
-        <w:pStyle w:val="Code"/>
-      </w:pPr>
-      <w:proofErr w:type="gramStart"/>
-      <w:r>
-        <w:t>public</w:t>
-      </w:r>
-      <w:proofErr w:type="gramEnd"/>
-      <w:r>
-        <w:t xml:space="preserve"> String </w:t>
-      </w:r>
-      <w:proofErr w:type="spellStart"/>
-      <w:r>
-        <w:t>getUsage</w:t>
-      </w:r>
-      <w:proofErr w:type="spellEnd"/>
-      <w:r>
-        <w:t>();</w:t>
-      </w:r>
-    </w:p>
-    <w:p>
-      <w:r>
-        <w:t xml:space="preserve">This method should return a helpful String to explain how your </w:t>
-      </w:r>
-      <w:r>
-        <w:t>function</w:t>
-      </w:r>
-      <w:r>
-        <w:t xml:space="preserve"> should be used. It will be given as part of the parser error if a user misuses your function.</w:t>
-      </w:r>
-    </w:p>
-    <w:p>
-      <w:pPr>
-        <w:pStyle w:val="Code"/>
-      </w:pPr>
-      <w:proofErr w:type="gramStart"/>
-      <w:r>
-        <w:t>public</w:t>
-      </w:r>
-      <w:proofErr w:type="gramEnd"/>
-      <w:r>
-        <w:t xml:space="preserve"> Class&lt;?&gt; </w:t>
-      </w:r>
-      <w:proofErr w:type="spellStart"/>
-      <w:r>
-        <w:t>getReturnType</w:t>
-      </w:r>
-      <w:proofErr w:type="spellEnd"/>
-      <w:r>
-        <w:t xml:space="preserve">( Class&lt;?&gt; </w:t>
-      </w:r>
-      <w:proofErr w:type="spellStart"/>
-      <w:r>
-        <w:t>params</w:t>
-      </w:r>
-      <w:proofErr w:type="spellEnd"/>
-      <w:r>
-        <w:t>[] );</w:t>
-      </w:r>
-    </w:p>
-    <w:p>
-      <w:r>
-        <w:t xml:space="preserve">This method should examine the types of the parameters that will be passed, and determine the type that your function will return. It should return one of: </w:t>
-      </w:r>
-      <w:proofErr w:type="spellStart"/>
       <w:r>
         <w:rPr>
           <w:rFonts w:ascii="Courier New" w:hAnsi="Courier New" w:cs="Courier New"/>
           <w:b/>
         </w:rPr>
-        <w:t>Double.class</w:t>
-      </w:r>
-      <w:proofErr w:type="spellEnd"/>
-      <w:r>
-        <w:t xml:space="preserve">, </w:t>
-      </w:r>
-      <w:proofErr w:type="spellStart"/>
+        <w:t>implementation(</w:t>
+      </w:r>
+      <w:proofErr w:type="gramEnd"/>
       <w:r>
         <w:rPr>
           <w:rFonts w:ascii="Courier New" w:hAnsi="Courier New" w:cs="Courier New"/>
           <w:b/>
         </w:rPr>
-        <w:t>Float.class</w:t>
-      </w:r>
-      <w:proofErr w:type="spellEnd"/>
-      <w:r>
-        <w:t xml:space="preserve">, </w:t>
-      </w:r>
-      <w:proofErr w:type="spellStart"/>
+        <w:t>)</w:t>
+      </w:r>
+      <w:r>
+        <w:t xml:space="preserve"> method. The </w:t>
+      </w:r>
       <w:r>
         <w:rPr>
           <w:rFonts w:ascii="Courier New" w:hAnsi="Courier New" w:cs="Courier New"/>
           <w:b/>
         </w:rPr>
-        <w:t>Integer.class</w:t>
-      </w:r>
-      <w:proofErr w:type="spellEnd"/>
-      <w:r>
-        <w:t xml:space="preserve">, </w:t>
-      </w:r>
-      <w:proofErr w:type="spellStart"/>
+        <w:t>name</w:t>
+      </w:r>
+      <w:r>
+        <w:t xml:space="preserve"> variable is a </w:t>
+      </w:r>
       <w:r>
         <w:rPr>
           <w:rFonts w:ascii="Courier New" w:hAnsi="Courier New" w:cs="Courier New"/>
           <w:b/>
         </w:rPr>
-        <w:t>Long.class</w:t>
+        <w:t>String</w:t>
+      </w:r>
+      <w:r>
+        <w:t xml:space="preserve"> in </w:t>
+      </w:r>
+      <w:proofErr w:type="spellStart"/>
+      <w:r>
+        <w:rPr>
+          <w:rFonts w:ascii="Courier New" w:hAnsi="Courier New" w:cs="Courier New"/>
+        </w:rPr>
+        <w:t>Arithmeti</w:t>
+      </w:r>
+      <w:r>
+        <w:rPr>
+          <w:rFonts w:ascii="Courier New" w:hAnsi="Courier New" w:cs="Courier New"/>
+        </w:rPr>
+        <w:t>cFunction</w:t>
       </w:r>
       <w:proofErr w:type="spellEnd"/>
       <w:r>
-        <w:t xml:space="preserve">, </w:t>
+        <w:t>, so setting it is a simple a matter of assigning it a value in your constructor:</w:t>
+      </w:r>
+    </w:p>
+    <w:p>
+      <w:pPr>
+        <w:pStyle w:val="Code"/>
+      </w:pPr>
+      <w:proofErr w:type="gramStart"/>
+      <w:r>
+        <w:t>public</w:t>
+      </w:r>
+      <w:proofErr w:type="gramEnd"/>
+      <w:r>
+        <w:t xml:space="preserve"> </w:t>
       </w:r>
       <w:proofErr w:type="spellStart"/>
+      <w:r>
+        <w:t>NewFunction</w:t>
+      </w:r>
+      <w:proofErr w:type="spellEnd"/>
+      <w:r>
+        <w:t xml:space="preserve"> extends </w:t>
+      </w:r>
+      <w:proofErr w:type="spellStart"/>
+      <w:r>
+        <w:t>ArithmeticFunction</w:t>
+      </w:r>
+      <w:proofErr w:type="spellEnd"/>
+    </w:p>
+    <w:p>
+      <w:pPr>
+        <w:pStyle w:val="Code"/>
+      </w:pPr>
+      <w:r>
+        <w:t>{</w:t>
+      </w:r>
+    </w:p>
+    <w:p>
+      <w:pPr>
+        <w:pStyle w:val="Code"/>
+      </w:pPr>
+      <w:r>
+        <w:t xml:space="preserve">    </w:t>
+      </w:r>
+      <w:proofErr w:type="gramStart"/>
+      <w:r>
+        <w:t>name</w:t>
+      </w:r>
+      <w:proofErr w:type="gramEnd"/>
+      <w:r>
+        <w:t xml:space="preserve"> = “</w:t>
+      </w:r>
+      <w:proofErr w:type="spellStart"/>
+      <w:r>
+        <w:t>newf</w:t>
+      </w:r>
+      <w:proofErr w:type="spellEnd"/>
+      <w:r>
+        <w:t>”;</w:t>
+      </w:r>
+    </w:p>
+    <w:p>
+      <w:pPr>
+        <w:pStyle w:val="Code"/>
+      </w:pPr>
+      <w:r>
+        <w:t>}</w:t>
+      </w:r>
+    </w:p>
+    <w:p>
+      <w:r>
+        <w:t>The implementation method looks like this:</w:t>
+      </w:r>
+    </w:p>
+    <w:p>
+      <w:pPr>
+        <w:pStyle w:val="Code"/>
+      </w:pPr>
+      <w:proofErr w:type="gramStart"/>
+      <w:r>
+        <w:t>protected</w:t>
+      </w:r>
+      <w:proofErr w:type="gramEnd"/>
+      <w:r>
+        <w:t xml:space="preserve"> abstract double implementation( double parameter ) </w:t>
+      </w:r>
+      <w:r>
+        <w:t xml:space="preserve">  </w:t>
+      </w:r>
+    </w:p>
+    <w:p>
+      <w:pPr>
+        <w:pStyle w:val="Code"/>
+      </w:pPr>
+      <w:r>
+        <w:t xml:space="preserve">    </w:t>
+      </w:r>
+      <w:proofErr w:type="gramStart"/>
+      <w:r>
+        <w:t>throws</w:t>
+      </w:r>
+      <w:proofErr w:type="gramEnd"/>
+      <w:r>
+        <w:t xml:space="preserve"> Exception;</w:t>
+      </w:r>
+    </w:p>
+    <w:p>
+      <w:r>
+        <w:t xml:space="preserve">Just return the computed value, or throw any necessary </w:t>
+      </w:r>
       <w:r>
         <w:rPr>
           <w:rFonts w:ascii="Courier New" w:hAnsi="Courier New" w:cs="Courier New"/>
           <w:b/>
         </w:rPr>
-        <w:t>String.class</w:t>
-      </w:r>
-      <w:proofErr w:type="spellEnd"/>
-      <w:r>
-        <w:t xml:space="preserve">, </w:t>
+        <w:t>Exception</w:t>
+      </w:r>
+      <w:r>
+        <w:t xml:space="preserve">. </w:t>
+      </w:r>
+    </w:p>
+    <w:p>
+      <w:r>
+        <w:t xml:space="preserve">There is a pair of very useful static methods on the </w:t>
       </w:r>
       <w:proofErr w:type="spellStart"/>
       <w:r>
@@ -20012,58 +21467,130 @@
           <w:rFonts w:ascii="Courier New" w:hAnsi="Courier New" w:cs="Courier New"/>
           <w:b/>
         </w:rPr>
-        <w:t>Boolean.class</w:t>
-      </w:r>
-      <w:proofErr w:type="spellEnd"/>
-      <w:r>
-        <w:t xml:space="preserve">, or </w:t>
+        <w:t>A</w:t>
       </w:r>
       <w:r>
         <w:rPr>
           <w:rFonts w:ascii="Courier New" w:hAnsi="Courier New" w:cs="Courier New"/>
           <w:b/>
         </w:rPr>
-        <w:t>null</w:t>
-      </w:r>
-      <w:r>
-        <w:t xml:space="preserve"> if the parameters are in error. </w:t>
-      </w:r>
-    </w:p>
-    <w:p>
-      <w:r>
-        <w:t xml:space="preserve">The difference between a </w:t>
-      </w:r>
-      <w:proofErr w:type="spellStart"/>
+        <w:t>r</w:t>
+      </w:r>
       <w:r>
         <w:rPr>
           <w:rFonts w:ascii="Courier New" w:hAnsi="Courier New" w:cs="Courier New"/>
           <w:b/>
         </w:rPr>
-        <w:t>ScalarFunction</w:t>
+        <w:t>ithmeticFunction</w:t>
       </w:r>
       <w:proofErr w:type="spellEnd"/>
       <w:r>
-        <w:t xml:space="preserve"> and a </w:t>
+        <w:t xml:space="preserve"> class:</w:t>
+      </w:r>
+    </w:p>
+    <w:p>
+      <w:pPr>
+        <w:pStyle w:val="Code"/>
+      </w:pPr>
+      <w:proofErr w:type="gramStart"/>
+      <w:r>
+        <w:t>public</w:t>
+      </w:r>
+      <w:proofErr w:type="gramEnd"/>
+      <w:r>
+        <w:t xml:space="preserve"> static void </w:t>
       </w:r>
       <w:proofErr w:type="spellStart"/>
+      <w:r>
+        <w:t>nanCheck</w:t>
+      </w:r>
+      <w:proofErr w:type="spellEnd"/>
+      <w:r>
+        <w:t xml:space="preserve">( double x, String how ) </w:t>
+      </w:r>
+    </w:p>
+    <w:p>
+      <w:pPr>
+        <w:pStyle w:val="Code"/>
+      </w:pPr>
+      <w:r>
+        <w:t xml:space="preserve">    </w:t>
+      </w:r>
+      <w:proofErr w:type="gramStart"/>
+      <w:r>
+        <w:t>throws</w:t>
+      </w:r>
+      <w:proofErr w:type="gramEnd"/>
+      <w:r>
+        <w:t xml:space="preserve"> Exception</w:t>
+      </w:r>
+    </w:p>
+    <w:p>
+      <w:pPr>
+        <w:pStyle w:val="Code"/>
+      </w:pPr>
+      <w:proofErr w:type="gramStart"/>
+      <w:r>
+        <w:t>public</w:t>
+      </w:r>
+      <w:proofErr w:type="gramEnd"/>
+      <w:r>
+        <w:t xml:space="preserve"> static void </w:t>
+      </w:r>
+      <w:proofErr w:type="spellStart"/>
+      <w:r>
+        <w:t>nanCheck</w:t>
+      </w:r>
+      <w:proofErr w:type="spellEnd"/>
+      <w:r>
+        <w:t xml:space="preserve">( </w:t>
+      </w:r>
+      <w:r>
+        <w:t>float</w:t>
+      </w:r>
+      <w:r>
+        <w:t xml:space="preserve"> </w:t>
+      </w:r>
+      <w:r>
+        <w:t>x, String how )</w:t>
+      </w:r>
+    </w:p>
+    <w:p>
+      <w:pPr>
+        <w:pStyle w:val="Code"/>
+      </w:pPr>
+      <w:r>
+        <w:t xml:space="preserve">    </w:t>
+      </w:r>
+      <w:proofErr w:type="gramStart"/>
+      <w:r>
+        <w:t>throws</w:t>
+      </w:r>
+      <w:proofErr w:type="gramEnd"/>
+      <w:r>
+        <w:t xml:space="preserve"> Exception</w:t>
+      </w:r>
+    </w:p>
+    <w:p>
+      <w:r>
+        <w:t xml:space="preserve">The </w:t>
+      </w:r>
+      <w:proofErr w:type="spellStart"/>
+      <w:proofErr w:type="gramStart"/>
       <w:r>
         <w:rPr>
           <w:rFonts w:ascii="Courier New" w:hAnsi="Courier New" w:cs="Courier New"/>
           <w:b/>
         </w:rPr>
-        <w:t>VectorFunction</w:t>
+        <w:t>nanCheck</w:t>
       </w:r>
       <w:proofErr w:type="spellEnd"/>
-      <w:r>
-        <w:t xml:space="preserve"> lies in the </w:t>
-      </w:r>
-      <w:proofErr w:type="gramStart"/>
       <w:r>
         <w:rPr>
           <w:rFonts w:ascii="Courier New" w:hAnsi="Courier New" w:cs="Courier New"/>
           <w:b/>
         </w:rPr>
-        <w:t>run(</w:t>
+        <w:t>(</w:t>
       </w:r>
       <w:proofErr w:type="gramEnd"/>
       <w:r>
@@ -20074,27 +21601,56 @@
         <w:t>)</w:t>
       </w:r>
       <w:r>
-        <w:t xml:space="preserve"> method. In a </w:t>
+        <w:t xml:space="preserve"> methods that check the number parameter for </w:t>
       </w:r>
       <w:proofErr w:type="spellStart"/>
+      <w:r>
+        <w:rPr>
+          <w:b/>
+        </w:rPr>
+        <w:t>NaN</w:t>
+      </w:r>
+      <w:proofErr w:type="spellEnd"/>
+      <w:r>
+        <w:t xml:space="preserve"> (Not a Number)</w:t>
+      </w:r>
+      <w:r>
+        <w:t xml:space="preserve">, </w:t>
+      </w:r>
+      <w:r>
+        <w:rPr>
+          <w:b/>
+        </w:rPr>
+        <w:t>Infinity</w:t>
+      </w:r>
+      <w:r>
+        <w:t xml:space="preserve">, and </w:t>
+      </w:r>
+      <w:r>
+        <w:rPr>
+          <w:b/>
+        </w:rPr>
+        <w:t>–Infinity</w:t>
+      </w:r>
+      <w:r>
+        <w:t xml:space="preserve">. If the result is any of those, </w:t>
+      </w:r>
+      <w:proofErr w:type="spellStart"/>
+      <w:proofErr w:type="gramStart"/>
       <w:r>
         <w:rPr>
           <w:rFonts w:ascii="Courier New" w:hAnsi="Courier New" w:cs="Courier New"/>
           <w:b/>
         </w:rPr>
-        <w:t>ScalarFunction</w:t>
+        <w:t>nanCheck</w:t>
       </w:r>
       <w:proofErr w:type="spellEnd"/>
-      <w:r>
-        <w:t xml:space="preserve">, the </w:t>
-      </w:r>
-      <w:proofErr w:type="gramStart"/>
       <w:r>
         <w:rPr>
           <w:rFonts w:ascii="Courier New" w:hAnsi="Courier New" w:cs="Courier New"/>
           <w:b/>
         </w:rPr>
-        <w:t>run(</w:t>
+        <w:t>(</w:t>
       </w:r>
       <w:proofErr w:type="gramEnd"/>
       <w:r>
@@ -20105,875 +21661,105 @@
         <w:t>)</w:t>
       </w:r>
       <w:r>
-        <w:t xml:space="preserve"> method looks like this:</w:t>
-      </w:r>
-    </w:p>
-    <w:p>
-      <w:pPr>
-        <w:pStyle w:val="Code"/>
-      </w:pPr>
-      <w:proofErr w:type="gramStart"/>
-      <w:r>
-        <w:t>public</w:t>
-      </w:r>
-      <w:proofErr w:type="gramEnd"/>
-      <w:r>
-        <w:t xml:space="preserve"> Object run( </w:t>
-      </w:r>
-      <w:proofErr w:type="spellStart"/>
-      <w:r>
-        <w:t>VIVAContext</w:t>
-      </w:r>
-      <w:proofErr w:type="spellEnd"/>
-      <w:r>
-        <w:t xml:space="preserve"> context, </w:t>
-      </w:r>
-    </w:p>
-    <w:p>
-      <w:pPr>
-        <w:pStyle w:val="Code"/>
-        <w:ind w:firstLine="720"/>
-      </w:pPr>
-      <w:r>
-        <w:t xml:space="preserve">List&lt;Object&gt; </w:t>
-      </w:r>
-      <w:proofErr w:type="gramStart"/>
-      <w:r>
-        <w:t>parameters )</w:t>
-      </w:r>
-      <w:proofErr w:type="gramEnd"/>
-      <w:r>
-        <w:t xml:space="preserve"> throws Exception;</w:t>
-      </w:r>
-    </w:p>
-    <w:p>
-      <w:r>
-        <w:t xml:space="preserve">There will be one value passed for each </w:t>
-      </w:r>
-      <w:r>
-        <w:t xml:space="preserve">of the </w:t>
-      </w:r>
-      <w:r>
-        <w:t>parameters given.</w:t>
-      </w:r>
-    </w:p>
-    <w:p>
-      <w:r>
-        <w:t xml:space="preserve">In a </w:t>
-      </w:r>
-      <w:proofErr w:type="spellStart"/>
+        <w:t xml:space="preserve"> throws the appropriate </w:t>
+      </w:r>
       <w:r>
         <w:rPr>
           <w:rFonts w:ascii="Courier New" w:hAnsi="Courier New" w:cs="Courier New"/>
           <w:b/>
         </w:rPr>
-        <w:t>VectorFunction</w:t>
-      </w:r>
-      <w:proofErr w:type="spellEnd"/>
-      <w:r>
-        <w:t xml:space="preserve">, the </w:t>
-      </w:r>
-      <w:proofErr w:type="gramStart"/>
+        <w:t>Exception</w:t>
+      </w:r>
+      <w:r>
+        <w:t xml:space="preserve">. The </w:t>
+      </w:r>
       <w:r>
         <w:rPr>
           <w:rFonts w:ascii="Courier New" w:hAnsi="Courier New" w:cs="Courier New"/>
           <w:b/>
         </w:rPr>
-        <w:t>run(</w:t>
-      </w:r>
-      <w:proofErr w:type="gramEnd"/>
+        <w:t>String</w:t>
+      </w:r>
+      <w:r>
+        <w:t xml:space="preserve"> parameter </w:t>
+      </w:r>
       <w:r>
         <w:rPr>
           <w:rFonts w:ascii="Courier New" w:hAnsi="Courier New" w:cs="Courier New"/>
           <w:b/>
         </w:rPr>
-        <w:t>)</w:t>
-      </w:r>
-      <w:r>
-        <w:t xml:space="preserve"> method looks like this:</w:t>
-      </w:r>
-      <w:r>
-        <w:t xml:space="preserve"> </w:t>
-      </w:r>
-    </w:p>
-    <w:p>
-      <w:pPr>
-        <w:pStyle w:val="Code"/>
-      </w:pPr>
-      <w:proofErr w:type="gramStart"/>
-      <w:r>
-        <w:t>public</w:t>
-      </w:r>
-      <w:proofErr w:type="gramEnd"/>
-      <w:r>
-        <w:t xml:space="preserve"> Object run( </w:t>
-      </w:r>
-      <w:proofErr w:type="spellStart"/>
-      <w:r>
-        <w:t>VIVAContext</w:t>
-      </w:r>
-      <w:proofErr w:type="spellEnd"/>
-      <w:r>
-        <w:t xml:space="preserve"> context, </w:t>
-      </w:r>
-    </w:p>
-    <w:p>
-      <w:pPr>
-        <w:pStyle w:val="Code"/>
-        <w:ind w:firstLine="720"/>
-      </w:pPr>
-      <w:r>
-        <w:t xml:space="preserve">List&lt;List&lt;Object&gt;&gt; </w:t>
-      </w:r>
-      <w:proofErr w:type="gramStart"/>
-      <w:r>
-        <w:t>parameters )</w:t>
-      </w:r>
-      <w:proofErr w:type="gramEnd"/>
-      <w:r>
-        <w:t xml:space="preserve"> throws Exception;</w:t>
-      </w:r>
-    </w:p>
-    <w:p>
-      <w:r>
-        <w:t>The parameters will be a list of rows, and reach row will have one value for each parameter given. For example, with the pattern:</w:t>
-      </w:r>
-    </w:p>
-    <w:p>
-      <w:pPr>
-        <w:pStyle w:val="Code"/>
-      </w:pPr>
-      <w:r>
-        <w:t>{</w:t>
-      </w:r>
-      <w:proofErr w:type="gramStart"/>
-      <w:r>
-        <w:t>x</w:t>
-      </w:r>
-      <w:proofErr w:type="gramEnd"/>
-      <w:r>
-        <w:t xml:space="preserve"> y; [unique(</w:t>
-      </w:r>
-      <w:proofErr w:type="spellStart"/>
-      <w:r>
-        <w:t>x,y</w:t>
-      </w:r>
-      <w:proofErr w:type="spellEnd"/>
-      <w:r>
-        <w:t>)]}</w:t>
-      </w:r>
-    </w:p>
-    <w:p/>
-    <w:p/>
-    <w:p/>
-    <w:p>
-      <w:r>
-        <w:t>And the data:</w:t>
-      </w:r>
-    </w:p>
-    <w:p>
-      <w:pPr>
-        <w:pStyle w:val="Code"/>
-      </w:pPr>
-      <w:r>
-        <w:t>1 2</w:t>
-      </w:r>
-    </w:p>
-    <w:p>
-      <w:pPr>
-        <w:pStyle w:val="Code"/>
-      </w:pPr>
-      <w:r>
-        <w:t>3 4</w:t>
-      </w:r>
-    </w:p>
-    <w:p>
-      <w:pPr>
-        <w:pStyle w:val="Code"/>
-      </w:pPr>
-      <w:r>
-        <w:t>1 3</w:t>
-      </w:r>
-    </w:p>
-    <w:p>
-      <w:pPr>
-        <w:pStyle w:val="Code"/>
-      </w:pPr>
-      <w:r>
-        <w:t>4 5</w:t>
-      </w:r>
-    </w:p>
-    <w:p>
-      <w:pPr>
-        <w:pStyle w:val="Code"/>
-      </w:pPr>
-      <w:r>
-        <w:t>6 3</w:t>
-      </w:r>
-    </w:p>
-    <w:p>
-      <w:r>
-        <w:t xml:space="preserve">The </w:t>
+        <w:t>how</w:t>
+      </w:r>
+      <w:r>
+        <w:t xml:space="preserve"> is used in the </w:t>
       </w:r>
       <w:r>
         <w:rPr>
           <w:rFonts w:ascii="Courier New" w:hAnsi="Courier New" w:cs="Courier New"/>
           <w:b/>
         </w:rPr>
-        <w:t>parameters</w:t>
-      </w:r>
-      <w:r>
-        <w:t xml:space="preserve"> lists of the </w:t>
-      </w:r>
-      <w:proofErr w:type="gramStart"/>
+        <w:t>Exception</w:t>
+      </w:r>
+      <w:r>
+        <w:t xml:space="preserve"> to tell the user exactly how the </w:t>
+      </w:r>
+      <w:proofErr w:type="spellStart"/>
+      <w:r>
+        <w:rPr>
+          <w:b/>
+        </w:rPr>
+        <w:t>NaN</w:t>
+      </w:r>
+      <w:proofErr w:type="spellEnd"/>
+      <w:r>
+        <w:t xml:space="preserve">, </w:t>
+      </w:r>
+      <w:r>
+        <w:rPr>
+          <w:b/>
+        </w:rPr>
+        <w:t>Infinity</w:t>
+      </w:r>
+      <w:r>
+        <w:t xml:space="preserve"> or </w:t>
+      </w:r>
+      <w:r>
+        <w:rPr>
+          <w:b/>
+        </w:rPr>
+        <w:t>–Infinity</w:t>
+      </w:r>
+      <w:r>
+        <w:t xml:space="preserve"> came about.</w:t>
+      </w:r>
+      <w:r>
+        <w:t xml:space="preserve"> These methods are public, so they can be used in any function. They are not limited to extensions of </w:t>
+      </w:r>
+      <w:proofErr w:type="spellStart"/>
       <w:r>
         <w:rPr>
           <w:rFonts w:ascii="Courier New" w:hAnsi="Courier New" w:cs="Courier New"/>
           <w:b/>
         </w:rPr>
-        <w:t>run(</w:t>
-      </w:r>
-      <w:proofErr w:type="gramEnd"/>
-      <w:r>
-        <w:rPr>
-          <w:rFonts w:ascii="Courier New" w:hAnsi="Courier New" w:cs="Courier New"/>
-          <w:b/>
-        </w:rPr>
-        <w:t>)</w:t>
-      </w:r>
-      <w:r>
-        <w:t xml:space="preserve"> method of the </w:t>
-      </w:r>
-      <w:r>
-        <w:rPr>
-          <w:rFonts w:ascii="Courier New" w:hAnsi="Courier New" w:cs="Courier New"/>
-          <w:b/>
-        </w:rPr>
-        <w:t>unique()</w:t>
-      </w:r>
-      <w:r>
-        <w:t xml:space="preserve"> function will get:</w:t>
-      </w:r>
-    </w:p>
-    <w:p>
-      <w:pPr>
-        <w:pStyle w:val="Code"/>
-      </w:pPr>
-      <w:proofErr w:type="gramStart"/>
-      <w:r>
-        <w:t>[ [</w:t>
-      </w:r>
-      <w:proofErr w:type="gramEnd"/>
-      <w:r>
-        <w:t>1, 2], [3, 4], [1, 3], [4, 5], [6, 3] ]</w:t>
-      </w:r>
-    </w:p>
-    <w:p>
-      <w:r>
-        <w:t xml:space="preserve">Whether your function is a </w:t>
-      </w:r>
-      <w:proofErr w:type="spellStart"/>
-      <w:r>
-        <w:rPr>
-          <w:rFonts w:ascii="Courier New" w:hAnsi="Courier New" w:cs="Courier New"/>
-          <w:b/>
-        </w:rPr>
-        <w:t>ScalarFunction</w:t>
+        <w:t>ArithmeticFunction</w:t>
       </w:r>
       <w:proofErr w:type="spellEnd"/>
       <w:r>
-        <w:t xml:space="preserve"> or a </w:t>
-      </w:r>
-      <w:proofErr w:type="spellStart"/>
-      <w:r>
-        <w:rPr>
-          <w:rFonts w:ascii="Courier New" w:hAnsi="Courier New" w:cs="Courier New"/>
-          <w:b/>
-        </w:rPr>
-        <w:t>VectorFunction</w:t>
-      </w:r>
-      <w:proofErr w:type="spellEnd"/>
-      <w:r>
-        <w:t xml:space="preserve">, your </w:t>
-      </w:r>
-      <w:proofErr w:type="gramStart"/>
-      <w:r>
-        <w:rPr>
-          <w:rFonts w:ascii="Courier New" w:hAnsi="Courier New" w:cs="Courier New"/>
-          <w:b/>
-        </w:rPr>
-        <w:t>run(</w:t>
-      </w:r>
-      <w:proofErr w:type="gramEnd"/>
-      <w:r>
-        <w:rPr>
-          <w:rFonts w:ascii="Courier New" w:hAnsi="Courier New" w:cs="Courier New"/>
-          <w:b/>
-        </w:rPr>
-        <w:t>)</w:t>
-      </w:r>
-      <w:r>
-        <w:t xml:space="preserve"> method should </w:t>
-      </w:r>
-      <w:r>
-        <w:t xml:space="preserve">throw an </w:t>
-      </w:r>
-      <w:r>
-        <w:rPr>
-          <w:rFonts w:ascii="Courier New" w:hAnsi="Courier New" w:cs="Courier New"/>
-          <w:b/>
-        </w:rPr>
-        <w:t>E</w:t>
-      </w:r>
-      <w:r>
-        <w:rPr>
-          <w:rFonts w:ascii="Courier New" w:hAnsi="Courier New" w:cs="Courier New"/>
-          <w:b/>
-        </w:rPr>
-        <w:t>xception</w:t>
-      </w:r>
-      <w:r>
-        <w:t xml:space="preserve"> if the values passed are illegal (e.g. </w:t>
-      </w:r>
-      <w:r>
-        <w:t xml:space="preserve">a </w:t>
-      </w:r>
-      <w:r>
-        <w:t>negativ</w:t>
-      </w:r>
-      <w:r>
-        <w:t>e value</w:t>
-      </w:r>
-      <w:r>
-        <w:t xml:space="preserve"> to </w:t>
-      </w:r>
-      <w:proofErr w:type="spellStart"/>
-      <w:r>
-        <w:rPr>
-          <w:rFonts w:ascii="Courier New" w:hAnsi="Courier New" w:cs="Courier New"/>
-          <w:b/>
-        </w:rPr>
-        <w:t>sqrt</w:t>
-      </w:r>
-      <w:proofErr w:type="spellEnd"/>
-      <w:r>
-        <w:rPr>
-          <w:rFonts w:ascii="Courier New" w:hAnsi="Courier New" w:cs="Courier New"/>
-          <w:b/>
-        </w:rPr>
-        <w:t>()</w:t>
-      </w:r>
-      <w:r>
-        <w:t xml:space="preserve"> ).</w:t>
-      </w:r>
-    </w:p>
-    <w:p>
-      <w:r>
-        <w:t xml:space="preserve">If your function takes a single numeric argument and returns a double, then extending </w:t>
-      </w:r>
-      <w:proofErr w:type="spellStart"/>
-      <w:r>
-        <w:rPr>
-          <w:rFonts w:ascii="Courier New" w:hAnsi="Courier New" w:cs="Courier New"/>
-          <w:b/>
-        </w:rPr>
-        <w:t>ArithmeticFunction</w:t>
-      </w:r>
-      <w:proofErr w:type="spellEnd"/>
-      <w:r>
-        <w:t xml:space="preserve"> will be much simpler. </w:t>
-      </w:r>
-      <w:proofErr w:type="spellStart"/>
-      <w:r>
-        <w:rPr>
-          <w:rFonts w:ascii="Courier New" w:hAnsi="Courier New" w:cs="Courier New"/>
-          <w:b/>
-        </w:rPr>
-        <w:t>ArithmeticFunction</w:t>
-      </w:r>
-      <w:proofErr w:type="spellEnd"/>
-      <w:r>
-        <w:t xml:space="preserve"> implements most of the functionality necessary for such a function. There are only two things you must do: set the </w:t>
-      </w:r>
-      <w:r>
-        <w:rPr>
-          <w:rFonts w:ascii="Courier New" w:hAnsi="Courier New" w:cs="Courier New"/>
-          <w:b/>
-        </w:rPr>
-        <w:t>name</w:t>
-      </w:r>
-      <w:r>
-        <w:t xml:space="preserve"> variable in a constructor, and implement the </w:t>
-      </w:r>
-      <w:proofErr w:type="gramStart"/>
-      <w:r>
-        <w:rPr>
-          <w:rFonts w:ascii="Courier New" w:hAnsi="Courier New" w:cs="Courier New"/>
-          <w:b/>
-        </w:rPr>
-        <w:t>implementation(</w:t>
-      </w:r>
-      <w:proofErr w:type="gramEnd"/>
-      <w:r>
-        <w:rPr>
-          <w:rFonts w:ascii="Courier New" w:hAnsi="Courier New" w:cs="Courier New"/>
-          <w:b/>
-        </w:rPr>
-        <w:t>)</w:t>
-      </w:r>
-      <w:r>
-        <w:t xml:space="preserve"> method. The </w:t>
-      </w:r>
-      <w:r>
-        <w:rPr>
-          <w:rFonts w:ascii="Courier New" w:hAnsi="Courier New" w:cs="Courier New"/>
-          <w:b/>
-        </w:rPr>
-        <w:t>name</w:t>
-      </w:r>
-      <w:r>
-        <w:t xml:space="preserve"> variable is a </w:t>
-      </w:r>
-      <w:r>
-        <w:rPr>
-          <w:rFonts w:ascii="Courier New" w:hAnsi="Courier New" w:cs="Courier New"/>
-          <w:b/>
-        </w:rPr>
-        <w:t>String</w:t>
-      </w:r>
-      <w:r>
-        <w:t xml:space="preserve"> in </w:t>
-      </w:r>
-      <w:proofErr w:type="spellStart"/>
-      <w:r>
-        <w:rPr>
-          <w:rFonts w:ascii="Courier New" w:hAnsi="Courier New" w:cs="Courier New"/>
-        </w:rPr>
-        <w:t>Arithmeti</w:t>
-      </w:r>
-      <w:r>
-        <w:rPr>
-          <w:rFonts w:ascii="Courier New" w:hAnsi="Courier New" w:cs="Courier New"/>
-        </w:rPr>
-        <w:t>cFunction</w:t>
-      </w:r>
-      <w:proofErr w:type="spellEnd"/>
-      <w:r>
-        <w:t>, so setting it is a simple a matter of assigning it a value in your constructor:</w:t>
-      </w:r>
-    </w:p>
-    <w:p>
-      <w:pPr>
-        <w:pStyle w:val="Code"/>
-      </w:pPr>
-      <w:proofErr w:type="gramStart"/>
-      <w:r>
-        <w:t>public</w:t>
-      </w:r>
-      <w:proofErr w:type="gramEnd"/>
-      <w:r>
-        <w:t xml:space="preserve"> </w:t>
-      </w:r>
-      <w:proofErr w:type="spellStart"/>
-      <w:r>
-        <w:t>NewFunction</w:t>
-      </w:r>
-      <w:proofErr w:type="spellEnd"/>
-      <w:r>
-        <w:t xml:space="preserve"> extends </w:t>
-      </w:r>
-      <w:proofErr w:type="spellStart"/>
-      <w:r>
-        <w:t>ArithmeticFunction</w:t>
-      </w:r>
-      <w:proofErr w:type="spellEnd"/>
-    </w:p>
-    <w:p>
-      <w:pPr>
-        <w:pStyle w:val="Code"/>
-      </w:pPr>
-      <w:r>
-        <w:t>{</w:t>
-      </w:r>
-    </w:p>
-    <w:p>
-      <w:pPr>
-        <w:pStyle w:val="Code"/>
-      </w:pPr>
-      <w:r>
-        <w:t xml:space="preserve">    </w:t>
-      </w:r>
-      <w:proofErr w:type="gramStart"/>
-      <w:r>
-        <w:t>name</w:t>
-      </w:r>
-      <w:proofErr w:type="gramEnd"/>
-      <w:r>
-        <w:t xml:space="preserve"> = “</w:t>
-      </w:r>
-      <w:proofErr w:type="spellStart"/>
-      <w:r>
-        <w:t>newf</w:t>
-      </w:r>
-      <w:proofErr w:type="spellEnd"/>
-      <w:r>
-        <w:t>”;</w:t>
-      </w:r>
-    </w:p>
-    <w:p>
-      <w:pPr>
-        <w:pStyle w:val="Code"/>
-      </w:pPr>
-      <w:r>
-        <w:t>}</w:t>
-      </w:r>
-    </w:p>
-    <w:p>
-      <w:r>
-        <w:t>The implementation method looks like this:</w:t>
-      </w:r>
-    </w:p>
-    <w:p>
-      <w:pPr>
-        <w:pStyle w:val="Code"/>
-      </w:pPr>
-      <w:proofErr w:type="gramStart"/>
-      <w:r>
-        <w:t>protected</w:t>
-      </w:r>
-      <w:proofErr w:type="gramEnd"/>
-      <w:r>
-        <w:t xml:space="preserve"> abstract double implementation( double parameter ) </w:t>
-      </w:r>
-      <w:r>
-        <w:t xml:space="preserve">  </w:t>
-      </w:r>
-    </w:p>
-    <w:p>
-      <w:pPr>
-        <w:pStyle w:val="Code"/>
-      </w:pPr>
-      <w:r>
-        <w:t xml:space="preserve">    </w:t>
-      </w:r>
-      <w:proofErr w:type="gramStart"/>
-      <w:r>
-        <w:t>throws</w:t>
-      </w:r>
-      <w:proofErr w:type="gramEnd"/>
-      <w:r>
-        <w:t xml:space="preserve"> Exception;</w:t>
-      </w:r>
-    </w:p>
-    <w:p>
-      <w:r>
-        <w:t xml:space="preserve">Just return the computed value, or throw any necessary </w:t>
-      </w:r>
-      <w:r>
-        <w:rPr>
-          <w:rFonts w:ascii="Courier New" w:hAnsi="Courier New" w:cs="Courier New"/>
-          <w:b/>
-        </w:rPr>
-        <w:t>Exception</w:t>
-      </w:r>
-      <w:r>
-        <w:t xml:space="preserve">. </w:t>
-      </w:r>
-    </w:p>
-    <w:p>
-      <w:r>
-        <w:t xml:space="preserve">There is a pair of very useful static methods on the </w:t>
-      </w:r>
-      <w:proofErr w:type="spellStart"/>
-      <w:r>
-        <w:rPr>
-          <w:rFonts w:ascii="Courier New" w:hAnsi="Courier New" w:cs="Courier New"/>
-          <w:b/>
-        </w:rPr>
-        <w:t>A</w:t>
-      </w:r>
-      <w:r>
-        <w:rPr>
-          <w:rFonts w:ascii="Courier New" w:hAnsi="Courier New" w:cs="Courier New"/>
-          <w:b/>
-        </w:rPr>
-        <w:t>r</w:t>
-      </w:r>
-      <w:r>
-        <w:rPr>
-          <w:rFonts w:ascii="Courier New" w:hAnsi="Courier New" w:cs="Courier New"/>
-          <w:b/>
-        </w:rPr>
-        <w:t>ithmeticFunction</w:t>
-      </w:r>
-      <w:proofErr w:type="spellEnd"/>
-      <w:r>
-        <w:t xml:space="preserve"> class:</w:t>
-      </w:r>
-    </w:p>
-    <w:p>
-      <w:pPr>
-        <w:pStyle w:val="Code"/>
-      </w:pPr>
-      <w:proofErr w:type="gramStart"/>
-      <w:r>
-        <w:t>public</w:t>
-      </w:r>
-      <w:proofErr w:type="gramEnd"/>
-      <w:r>
-        <w:t xml:space="preserve"> static void </w:t>
-      </w:r>
-      <w:proofErr w:type="spellStart"/>
-      <w:r>
-        <w:t>nanCheck</w:t>
-      </w:r>
-      <w:proofErr w:type="spellEnd"/>
-      <w:r>
-        <w:t xml:space="preserve">( double x, String how ) </w:t>
-      </w:r>
-    </w:p>
-    <w:p>
-      <w:pPr>
-        <w:pStyle w:val="Code"/>
-      </w:pPr>
-      <w:r>
-        <w:t xml:space="preserve">    </w:t>
-      </w:r>
-      <w:proofErr w:type="gramStart"/>
-      <w:r>
-        <w:t>throws</w:t>
-      </w:r>
-      <w:proofErr w:type="gramEnd"/>
-      <w:r>
-        <w:t xml:space="preserve"> Exception</w:t>
-      </w:r>
-    </w:p>
-    <w:p>
-      <w:pPr>
-        <w:pStyle w:val="Code"/>
-      </w:pPr>
-      <w:proofErr w:type="gramStart"/>
-      <w:r>
-        <w:t>public</w:t>
-      </w:r>
-      <w:proofErr w:type="gramEnd"/>
-      <w:r>
-        <w:t xml:space="preserve"> static void </w:t>
-      </w:r>
-      <w:proofErr w:type="spellStart"/>
-      <w:r>
-        <w:t>nanCheck</w:t>
-      </w:r>
-      <w:proofErr w:type="spellEnd"/>
-      <w:r>
-        <w:t xml:space="preserve">( </w:t>
-      </w:r>
-      <w:r>
-        <w:t>float</w:t>
-      </w:r>
-      <w:r>
-        <w:t xml:space="preserve"> </w:t>
-      </w:r>
-      <w:r>
-        <w:t>x, String how )</w:t>
-      </w:r>
-    </w:p>
-    <w:p>
-      <w:pPr>
-        <w:pStyle w:val="Code"/>
-      </w:pPr>
-      <w:r>
-        <w:t xml:space="preserve">    </w:t>
-      </w:r>
-      <w:proofErr w:type="gramStart"/>
-      <w:r>
-        <w:t>throws</w:t>
-      </w:r>
-      <w:proofErr w:type="gramEnd"/>
-      <w:r>
-        <w:t xml:space="preserve"> Exception</w:t>
-      </w:r>
-    </w:p>
-    <w:p>
-      <w:r>
-        <w:t xml:space="preserve">The </w:t>
-      </w:r>
-      <w:proofErr w:type="spellStart"/>
-      <w:proofErr w:type="gramStart"/>
-      <w:r>
-        <w:rPr>
-          <w:rFonts w:ascii="Courier New" w:hAnsi="Courier New" w:cs="Courier New"/>
-          <w:b/>
-        </w:rPr>
-        <w:t>nanCheck</w:t>
-      </w:r>
-      <w:proofErr w:type="spellEnd"/>
-      <w:r>
-        <w:rPr>
-          <w:rFonts w:ascii="Courier New" w:hAnsi="Courier New" w:cs="Courier New"/>
-          <w:b/>
-        </w:rPr>
-        <w:t>(</w:t>
-      </w:r>
-      <w:proofErr w:type="gramEnd"/>
-      <w:r>
-        <w:rPr>
-          <w:rFonts w:ascii="Courier New" w:hAnsi="Courier New" w:cs="Courier New"/>
-          <w:b/>
-        </w:rPr>
-        <w:t>)</w:t>
-      </w:r>
-      <w:r>
-        <w:t xml:space="preserve"> methods that check the number parameter for </w:t>
-      </w:r>
-      <w:proofErr w:type="spellStart"/>
-      <w:r>
-        <w:rPr>
-          <w:b/>
-        </w:rPr>
-        <w:t>NaN</w:t>
-      </w:r>
-      <w:proofErr w:type="spellEnd"/>
-      <w:r>
-        <w:t xml:space="preserve"> (Not a Number)</w:t>
-      </w:r>
-      <w:r>
-        <w:t xml:space="preserve">, </w:t>
-      </w:r>
-      <w:r>
-        <w:rPr>
-          <w:b/>
-        </w:rPr>
-        <w:t>Infinity</w:t>
-      </w:r>
-      <w:r>
-        <w:t xml:space="preserve">, and </w:t>
-      </w:r>
-      <w:r>
-        <w:rPr>
-          <w:b/>
-        </w:rPr>
-        <w:t>–Infinity</w:t>
-      </w:r>
-      <w:r>
-        <w:t xml:space="preserve">. If the result is any of those, </w:t>
-      </w:r>
-      <w:proofErr w:type="spellStart"/>
-      <w:proofErr w:type="gramStart"/>
-      <w:r>
-        <w:rPr>
-          <w:rFonts w:ascii="Courier New" w:hAnsi="Courier New" w:cs="Courier New"/>
-          <w:b/>
-        </w:rPr>
-        <w:t>nanCheck</w:t>
-      </w:r>
-      <w:proofErr w:type="spellEnd"/>
-      <w:r>
-        <w:rPr>
-          <w:rFonts w:ascii="Courier New" w:hAnsi="Courier New" w:cs="Courier New"/>
-          <w:b/>
-        </w:rPr>
-        <w:t>(</w:t>
-      </w:r>
-      <w:proofErr w:type="gramEnd"/>
-      <w:r>
-        <w:rPr>
-          <w:rFonts w:ascii="Courier New" w:hAnsi="Courier New" w:cs="Courier New"/>
-          <w:b/>
-        </w:rPr>
-        <w:t>)</w:t>
-      </w:r>
-      <w:r>
-        <w:t xml:space="preserve"> throws the appropriate </w:t>
-      </w:r>
-      <w:r>
-        <w:rPr>
-          <w:rFonts w:ascii="Courier New" w:hAnsi="Courier New" w:cs="Courier New"/>
-          <w:b/>
-        </w:rPr>
-        <w:t>Exception</w:t>
-      </w:r>
-      <w:r>
-        <w:t xml:space="preserve">. The </w:t>
-      </w:r>
-      <w:r>
-        <w:rPr>
-          <w:rFonts w:ascii="Courier New" w:hAnsi="Courier New" w:cs="Courier New"/>
-          <w:b/>
-        </w:rPr>
-        <w:t>String</w:t>
-      </w:r>
-      <w:r>
-        <w:t xml:space="preserve"> parameter </w:t>
-      </w:r>
-      <w:r>
-        <w:rPr>
-          <w:rFonts w:ascii="Courier New" w:hAnsi="Courier New" w:cs="Courier New"/>
-          <w:b/>
-        </w:rPr>
-        <w:t>how</w:t>
-      </w:r>
-      <w:r>
-        <w:t xml:space="preserve"> is used in the </w:t>
-      </w:r>
-      <w:r>
-        <w:rPr>
-          <w:rFonts w:ascii="Courier New" w:hAnsi="Courier New" w:cs="Courier New"/>
-          <w:b/>
-        </w:rPr>
-        <w:t>Exception</w:t>
-      </w:r>
-      <w:r>
-        <w:t xml:space="preserve"> to tell the user exactly how the </w:t>
-      </w:r>
-      <w:proofErr w:type="spellStart"/>
-      <w:r>
-        <w:rPr>
-          <w:b/>
-        </w:rPr>
-        <w:t>NaN</w:t>
-      </w:r>
-      <w:proofErr w:type="spellEnd"/>
-      <w:r>
-        <w:t xml:space="preserve">, </w:t>
-      </w:r>
-      <w:r>
-        <w:rPr>
-          <w:b/>
-        </w:rPr>
-        <w:t>Infinity</w:t>
-      </w:r>
-      <w:r>
-        <w:t xml:space="preserve"> or </w:t>
-      </w:r>
-      <w:r>
-        <w:rPr>
-          <w:b/>
-        </w:rPr>
-        <w:t>–Infinity</w:t>
-      </w:r>
-      <w:r>
-        <w:t xml:space="preserve"> came about.</w:t>
-      </w:r>
-      <w:r>
-        <w:t xml:space="preserve"> These methods are public, so they can be used in any function. They are not limited to extensions of </w:t>
-      </w:r>
-      <w:proofErr w:type="spellStart"/>
-      <w:r>
-        <w:rPr>
-          <w:rFonts w:ascii="Courier New" w:hAnsi="Courier New" w:cs="Courier New"/>
-          <w:b/>
-        </w:rPr>
-        <w:t>ArithmeticFunction</w:t>
-      </w:r>
-      <w:proofErr w:type="spellEnd"/>
-      <w:r>
         <w:t>.</w:t>
       </w:r>
     </w:p>
-    <w:p/>
-    <w:p>
-      <w:r>
+    <w:p>
+      <w:pPr>
+        <w:spacing w:after="200" w:line="276" w:lineRule="auto"/>
+        <w:jc w:val="left"/>
+      </w:pPr>
+      <w:r>
+        <w:br w:type="page"/>
+      </w:r>
+    </w:p>
+    <w:p>
+      <w:r>
+        <w:lastRenderedPageBreak/>
         <w:t xml:space="preserve">Once your function is written, installing it is very easy. Simple call </w:t>
       </w:r>
       <w:r>
@@ -28709,7 +29495,7 @@
           <w:rPr>
             <w:noProof/>
           </w:rPr>
-          <w:t>2</w:t>
+          <w:t>5</w:t>
         </w:r>
         <w:r>
           <w:rPr>
@@ -30682,7 +31468,7 @@
 </file>
 
 <file path=customXml/itemProps2.xml><?xml version="1.0" encoding="utf-8"?>
-<ds:datastoreItem xmlns:ds="http://schemas.openxmlformats.org/officeDocument/2006/customXml" ds:itemID="{A5571060-844B-40F1-B9C1-65050D393333}">
+<ds:datastoreItem xmlns:ds="http://schemas.openxmlformats.org/officeDocument/2006/customXml" ds:itemID="{36CED742-4E6D-423D-9D08-BB8386E462B8}">
   <ds:schemaRefs>
     <ds:schemaRef ds:uri="http://schemas.openxmlformats.org/officeDocument/2006/bibliography"/>
   </ds:schemaRefs>

</xml_diff>

<commit_message>
Updated User's Guide to reflect v2.1 changes.
</commit_message>
<xml_diff>
--- a/viva/VIVA/doc/VIVA User's Guide.docx
+++ b/viva/VIVA/doc/VIVA User's Guide.docx
@@ -188,7 +188,7 @@
                                     <w:sz w:val="21"/>
                                     <w:szCs w:val="21"/>
                                   </w:rPr>
-                                  <w:t xml:space="preserve"> v2.0</w:t>
+                                  <w:t xml:space="preserve"> v2.1</w:t>
                                 </w:r>
                               </w:p>
                             </w:txbxContent>
@@ -317,7 +317,7 @@
                               <w:sz w:val="21"/>
                               <w:szCs w:val="21"/>
                             </w:rPr>
-                            <w:t xml:space="preserve"> v2.0</w:t>
+                            <w:t xml:space="preserve"> v2.1</w:t>
                           </w:r>
                         </w:p>
                       </w:txbxContent>
@@ -1031,7 +1031,7 @@
           <w:r>
             <w:fldChar w:fldCharType="separate"/>
           </w:r>
-          <w:hyperlink w:anchor="_Toc391741999" w:history="1">
+          <w:hyperlink w:anchor="_Toc499642948" w:history="1">
             <w:r>
               <w:rPr>
                 <w:rStyle w:val="Hyperlink"/>
@@ -1058,7 +1058,7 @@
                 <w:noProof/>
                 <w:webHidden/>
               </w:rPr>
-              <w:instrText xml:space="preserve"> PAGEREF _Toc391741999 \h </w:instrText>
+              <w:instrText xml:space="preserve"> PAGEREF _Toc499642948 \h </w:instrText>
             </w:r>
             <w:r>
               <w:rPr>
@@ -1101,7 +1101,7 @@
               <w:sz w:val="22"/>
             </w:rPr>
           </w:pPr>
-          <w:hyperlink w:anchor="_Toc391742000" w:history="1">
+          <w:hyperlink w:anchor="_Toc499642949" w:history="1">
             <w:r>
               <w:rPr>
                 <w:rStyle w:val="Hyperlink"/>
@@ -1128,7 +1128,7 @@
                 <w:noProof/>
                 <w:webHidden/>
               </w:rPr>
-              <w:instrText xml:space="preserve"> PAGEREF _Toc391742000 \h </w:instrText>
+              <w:instrText xml:space="preserve"> PAGEREF _Toc499642949 \h </w:instrText>
             </w:r>
             <w:r>
               <w:rPr>
@@ -1171,7 +1171,7 @@
               <w:sz w:val="22"/>
             </w:rPr>
           </w:pPr>
-          <w:hyperlink w:anchor="_Toc391742001" w:history="1">
+          <w:hyperlink w:anchor="_Toc499642950" w:history="1">
             <w:r>
               <w:rPr>
                 <w:rStyle w:val="Hyperlink"/>
@@ -1198,7 +1198,7 @@
                 <w:noProof/>
                 <w:webHidden/>
               </w:rPr>
-              <w:instrText xml:space="preserve"> PAGEREF _Toc391742001 \h </w:instrText>
+              <w:instrText xml:space="preserve"> PAGEREF _Toc499642950 \h </w:instrText>
             </w:r>
             <w:r>
               <w:rPr>
@@ -1241,7 +1241,7 @@
               <w:sz w:val="22"/>
             </w:rPr>
           </w:pPr>
-          <w:hyperlink w:anchor="_Toc391742002" w:history="1">
+          <w:hyperlink w:anchor="_Toc499642951" w:history="1">
             <w:r>
               <w:rPr>
                 <w:rStyle w:val="Hyperlink"/>
@@ -1268,7 +1268,7 @@
                 <w:noProof/>
                 <w:webHidden/>
               </w:rPr>
-              <w:instrText xml:space="preserve"> PAGEREF _Toc391742002 \h </w:instrText>
+              <w:instrText xml:space="preserve"> PAGEREF _Toc499642951 \h </w:instrText>
             </w:r>
             <w:r>
               <w:rPr>
@@ -1311,7 +1311,7 @@
               <w:sz w:val="22"/>
             </w:rPr>
           </w:pPr>
-          <w:hyperlink w:anchor="_Toc391742003" w:history="1">
+          <w:hyperlink w:anchor="_Toc499642952" w:history="1">
             <w:r>
               <w:rPr>
                 <w:rStyle w:val="Hyperlink"/>
@@ -1338,7 +1338,7 @@
                 <w:noProof/>
                 <w:webHidden/>
               </w:rPr>
-              <w:instrText xml:space="preserve"> PAGEREF _Toc391742003 \h </w:instrText>
+              <w:instrText xml:space="preserve"> PAGEREF _Toc499642952 \h </w:instrText>
             </w:r>
             <w:r>
               <w:rPr>
@@ -1381,7 +1381,7 @@
               <w:sz w:val="22"/>
             </w:rPr>
           </w:pPr>
-          <w:hyperlink w:anchor="_Toc391742004" w:history="1">
+          <w:hyperlink w:anchor="_Toc499642953" w:history="1">
             <w:r>
               <w:rPr>
                 <w:rStyle w:val="Hyperlink"/>
@@ -1408,7 +1408,7 @@
                 <w:noProof/>
                 <w:webHidden/>
               </w:rPr>
-              <w:instrText xml:space="preserve"> PAGEREF _Toc391742004 \h </w:instrText>
+              <w:instrText xml:space="preserve"> PAGEREF _Toc499642953 \h </w:instrText>
             </w:r>
             <w:r>
               <w:rPr>
@@ -1429,6 +1429,76 @@
                 <w:webHidden/>
               </w:rPr>
               <w:t>5</w:t>
+            </w:r>
+            <w:r>
+              <w:rPr>
+                <w:noProof/>
+                <w:webHidden/>
+              </w:rPr>
+              <w:fldChar w:fldCharType="end"/>
+            </w:r>
+          </w:hyperlink>
+        </w:p>
+        <w:p>
+          <w:pPr>
+            <w:pStyle w:val="TOC3"/>
+            <w:tabs>
+              <w:tab w:val="right" w:leader="dot" w:pos="9350"/>
+            </w:tabs>
+            <w:rPr>
+              <w:rFonts w:asciiTheme="minorHAnsi" w:eastAsiaTheme="minorEastAsia" w:hAnsiTheme="minorHAnsi"/>
+              <w:noProof/>
+              <w:sz w:val="22"/>
+            </w:rPr>
+          </w:pPr>
+          <w:hyperlink w:anchor="_Toc499642954" w:history="1">
+            <w:r>
+              <w:rPr>
+                <w:rStyle w:val="Hyperlink"/>
+                <w:noProof/>
+              </w:rPr>
+              <w:t>Parameters Editor</w:t>
+            </w:r>
+            <w:r>
+              <w:rPr>
+                <w:noProof/>
+                <w:webHidden/>
+              </w:rPr>
+              <w:tab/>
+            </w:r>
+            <w:r>
+              <w:rPr>
+                <w:noProof/>
+                <w:webHidden/>
+              </w:rPr>
+              <w:fldChar w:fldCharType="begin"/>
+            </w:r>
+            <w:r>
+              <w:rPr>
+                <w:noProof/>
+                <w:webHidden/>
+              </w:rPr>
+              <w:instrText xml:space="preserve"> PAGEREF _Toc499642954 \h </w:instrText>
+            </w:r>
+            <w:r>
+              <w:rPr>
+                <w:noProof/>
+                <w:webHidden/>
+              </w:rPr>
+            </w:r>
+            <w:r>
+              <w:rPr>
+                <w:noProof/>
+                <w:webHidden/>
+              </w:rPr>
+              <w:fldChar w:fldCharType="separate"/>
+            </w:r>
+            <w:r>
+              <w:rPr>
+                <w:noProof/>
+                <w:webHidden/>
+              </w:rPr>
+              <w:t>7</w:t>
             </w:r>
             <w:r>
               <w:rPr>
@@ -1451,7 +1521,7 @@
               <w:sz w:val="22"/>
             </w:rPr>
           </w:pPr>
-          <w:hyperlink w:anchor="_Toc391742005" w:history="1">
+          <w:hyperlink w:anchor="_Toc499642955" w:history="1">
             <w:r>
               <w:rPr>
                 <w:rStyle w:val="Hyperlink"/>
@@ -1478,7 +1548,7 @@
                 <w:noProof/>
                 <w:webHidden/>
               </w:rPr>
-              <w:instrText xml:space="preserve"> PAGEREF _Toc391742005 \h </w:instrText>
+              <w:instrText xml:space="preserve"> PAGEREF _Toc499642955 \h </w:instrText>
             </w:r>
             <w:r>
               <w:rPr>
@@ -1498,7 +1568,7 @@
                 <w:noProof/>
                 <w:webHidden/>
               </w:rPr>
-              <w:t>7</w:t>
+              <w:t>8</w:t>
             </w:r>
             <w:r>
               <w:rPr>
@@ -1521,7 +1591,7 @@
               <w:sz w:val="22"/>
             </w:rPr>
           </w:pPr>
-          <w:hyperlink w:anchor="_Toc391742006" w:history="1">
+          <w:hyperlink w:anchor="_Toc499642956" w:history="1">
             <w:r>
               <w:rPr>
                 <w:rStyle w:val="Hyperlink"/>
@@ -1548,7 +1618,7 @@
                 <w:noProof/>
                 <w:webHidden/>
               </w:rPr>
-              <w:instrText xml:space="preserve"> PAGEREF _Toc391742006 \h </w:instrText>
+              <w:instrText xml:space="preserve"> PAGEREF _Toc499642956 \h </w:instrText>
             </w:r>
             <w:r>
               <w:rPr>
@@ -1568,7 +1638,7 @@
                 <w:noProof/>
                 <w:webHidden/>
               </w:rPr>
-              <w:t>7</w:t>
+              <w:t>8</w:t>
             </w:r>
             <w:r>
               <w:rPr>
@@ -1591,7 +1661,7 @@
               <w:sz w:val="22"/>
             </w:rPr>
           </w:pPr>
-          <w:hyperlink w:anchor="_Toc391742007" w:history="1">
+          <w:hyperlink w:anchor="_Toc499642957" w:history="1">
             <w:r>
               <w:rPr>
                 <w:rStyle w:val="Hyperlink"/>
@@ -1618,7 +1688,7 @@
                 <w:noProof/>
                 <w:webHidden/>
               </w:rPr>
-              <w:instrText xml:space="preserve"> PAGEREF _Toc391742007 \h </w:instrText>
+              <w:instrText xml:space="preserve"> PAGEREF _Toc499642957 \h </w:instrText>
             </w:r>
             <w:r>
               <w:rPr>
@@ -1638,7 +1708,7 @@
                 <w:noProof/>
                 <w:webHidden/>
               </w:rPr>
-              <w:t>7</w:t>
+              <w:t>8</w:t>
             </w:r>
             <w:r>
               <w:rPr>
@@ -1661,7 +1731,7 @@
               <w:sz w:val="22"/>
             </w:rPr>
           </w:pPr>
-          <w:hyperlink w:anchor="_Toc391742008" w:history="1">
+          <w:hyperlink w:anchor="_Toc499642958" w:history="1">
             <w:r>
               <w:rPr>
                 <w:rStyle w:val="Hyperlink"/>
@@ -1688,7 +1758,7 @@
                 <w:noProof/>
                 <w:webHidden/>
               </w:rPr>
-              <w:instrText xml:space="preserve"> PAGEREF _Toc391742008 \h </w:instrText>
+              <w:instrText xml:space="preserve"> PAGEREF _Toc499642958 \h </w:instrText>
             </w:r>
             <w:r>
               <w:rPr>
@@ -1708,7 +1778,7 @@
                 <w:noProof/>
                 <w:webHidden/>
               </w:rPr>
-              <w:t>8</w:t>
+              <w:t>9</w:t>
             </w:r>
             <w:r>
               <w:rPr>
@@ -1731,7 +1801,7 @@
               <w:sz w:val="22"/>
             </w:rPr>
           </w:pPr>
-          <w:hyperlink w:anchor="_Toc391742009" w:history="1">
+          <w:hyperlink w:anchor="_Toc499642959" w:history="1">
             <w:r>
               <w:rPr>
                 <w:rStyle w:val="Hyperlink"/>
@@ -1758,7 +1828,7 @@
                 <w:noProof/>
                 <w:webHidden/>
               </w:rPr>
-              <w:instrText xml:space="preserve"> PAGEREF _Toc391742009 \h </w:instrText>
+              <w:instrText xml:space="preserve"> PAGEREF _Toc499642959 \h </w:instrText>
             </w:r>
             <w:r>
               <w:rPr>
@@ -1778,7 +1848,7 @@
                 <w:noProof/>
                 <w:webHidden/>
               </w:rPr>
-              <w:t>9</w:t>
+              <w:t>10</w:t>
             </w:r>
             <w:r>
               <w:rPr>
@@ -1801,7 +1871,7 @@
               <w:sz w:val="22"/>
             </w:rPr>
           </w:pPr>
-          <w:hyperlink w:anchor="_Toc391742010" w:history="1">
+          <w:hyperlink w:anchor="_Toc499642960" w:history="1">
             <w:r>
               <w:rPr>
                 <w:rStyle w:val="Hyperlink"/>
@@ -1828,7 +1898,7 @@
                 <w:noProof/>
                 <w:webHidden/>
               </w:rPr>
-              <w:instrText xml:space="preserve"> PAGEREF _Toc391742010 \h </w:instrText>
+              <w:instrText xml:space="preserve"> PAGEREF _Toc499642960 \h </w:instrText>
             </w:r>
             <w:r>
               <w:rPr>
@@ -1848,7 +1918,7 @@
                 <w:noProof/>
                 <w:webHidden/>
               </w:rPr>
-              <w:t>10</w:t>
+              <w:t>11</w:t>
             </w:r>
             <w:r>
               <w:rPr>
@@ -1871,7 +1941,7 @@
               <w:sz w:val="22"/>
             </w:rPr>
           </w:pPr>
-          <w:hyperlink w:anchor="_Toc391742011" w:history="1">
+          <w:hyperlink w:anchor="_Toc499642961" w:history="1">
             <w:r>
               <w:rPr>
                 <w:rStyle w:val="Hyperlink"/>
@@ -1898,7 +1968,7 @@
                 <w:noProof/>
                 <w:webHidden/>
               </w:rPr>
-              <w:instrText xml:space="preserve"> PAGEREF _Toc391742011 \h </w:instrText>
+              <w:instrText xml:space="preserve"> PAGEREF _Toc499642961 \h </w:instrText>
             </w:r>
             <w:r>
               <w:rPr>
@@ -1918,7 +1988,7 @@
                 <w:noProof/>
                 <w:webHidden/>
               </w:rPr>
-              <w:t>10</w:t>
+              <w:t>11</w:t>
             </w:r>
             <w:r>
               <w:rPr>
@@ -1941,7 +2011,7 @@
               <w:sz w:val="22"/>
             </w:rPr>
           </w:pPr>
-          <w:hyperlink w:anchor="_Toc391742012" w:history="1">
+          <w:hyperlink w:anchor="_Toc499642962" w:history="1">
             <w:r>
               <w:rPr>
                 <w:rStyle w:val="Hyperlink"/>
@@ -1968,7 +2038,7 @@
                 <w:noProof/>
                 <w:webHidden/>
               </w:rPr>
-              <w:instrText xml:space="preserve"> PAGEREF _Toc391742012 \h </w:instrText>
+              <w:instrText xml:space="preserve"> PAGEREF _Toc499642962 \h </w:instrText>
             </w:r>
             <w:r>
               <w:rPr>
@@ -1988,7 +2058,7 @@
                 <w:noProof/>
                 <w:webHidden/>
               </w:rPr>
-              <w:t>10</w:t>
+              <w:t>11</w:t>
             </w:r>
             <w:r>
               <w:rPr>
@@ -2011,7 +2081,7 @@
               <w:sz w:val="22"/>
             </w:rPr>
           </w:pPr>
-          <w:hyperlink w:anchor="_Toc391742013" w:history="1">
+          <w:hyperlink w:anchor="_Toc499642963" w:history="1">
             <w:r>
               <w:rPr>
                 <w:rStyle w:val="Hyperlink"/>
@@ -2038,7 +2108,7 @@
                 <w:noProof/>
                 <w:webHidden/>
               </w:rPr>
-              <w:instrText xml:space="preserve"> PAGEREF _Toc391742013 \h </w:instrText>
+              <w:instrText xml:space="preserve"> PAGEREF _Toc499642963 \h </w:instrText>
             </w:r>
             <w:r>
               <w:rPr>
@@ -2058,7 +2128,7 @@
                 <w:noProof/>
                 <w:webHidden/>
               </w:rPr>
-              <w:t>11</w:t>
+              <w:t>12</w:t>
             </w:r>
             <w:r>
               <w:rPr>
@@ -2081,7 +2151,7 @@
               <w:sz w:val="22"/>
             </w:rPr>
           </w:pPr>
-          <w:hyperlink w:anchor="_Toc391742014" w:history="1">
+          <w:hyperlink w:anchor="_Toc499642964" w:history="1">
             <w:r>
               <w:rPr>
                 <w:rStyle w:val="Hyperlink"/>
@@ -2108,7 +2178,7 @@
                 <w:noProof/>
                 <w:webHidden/>
               </w:rPr>
-              <w:instrText xml:space="preserve"> PAGEREF _Toc391742014 \h </w:instrText>
+              <w:instrText xml:space="preserve"> PAGEREF _Toc499642964 \h </w:instrText>
             </w:r>
             <w:r>
               <w:rPr>
@@ -2128,7 +2198,7 @@
                 <w:noProof/>
                 <w:webHidden/>
               </w:rPr>
-              <w:t>11</w:t>
+              <w:t>12</w:t>
             </w:r>
             <w:r>
               <w:rPr>
@@ -2151,7 +2221,7 @@
               <w:sz w:val="22"/>
             </w:rPr>
           </w:pPr>
-          <w:hyperlink w:anchor="_Toc391742015" w:history="1">
+          <w:hyperlink w:anchor="_Toc499642965" w:history="1">
             <w:r>
               <w:rPr>
                 <w:rStyle w:val="Hyperlink"/>
@@ -2178,7 +2248,7 @@
                 <w:noProof/>
                 <w:webHidden/>
               </w:rPr>
-              <w:instrText xml:space="preserve"> PAGEREF _Toc391742015 \h </w:instrText>
+              <w:instrText xml:space="preserve"> PAGEREF _Toc499642965 \h </w:instrText>
             </w:r>
             <w:r>
               <w:rPr>
@@ -2198,7 +2268,7 @@
                 <w:noProof/>
                 <w:webHidden/>
               </w:rPr>
-              <w:t>12</w:t>
+              <w:t>13</w:t>
             </w:r>
             <w:r>
               <w:rPr>
@@ -2221,7 +2291,7 @@
               <w:sz w:val="22"/>
             </w:rPr>
           </w:pPr>
-          <w:hyperlink w:anchor="_Toc391742016" w:history="1">
+          <w:hyperlink w:anchor="_Toc499642966" w:history="1">
             <w:r>
               <w:rPr>
                 <w:rStyle w:val="Hyperlink"/>
@@ -2248,7 +2318,7 @@
                 <w:noProof/>
                 <w:webHidden/>
               </w:rPr>
-              <w:instrText xml:space="preserve"> PAGEREF _Toc391742016 \h </w:instrText>
+              <w:instrText xml:space="preserve"> PAGEREF _Toc499642966 \h </w:instrText>
             </w:r>
             <w:r>
               <w:rPr>
@@ -2268,7 +2338,7 @@
                 <w:noProof/>
                 <w:webHidden/>
               </w:rPr>
-              <w:t>12</w:t>
+              <w:t>13</w:t>
             </w:r>
             <w:r>
               <w:rPr>
@@ -2291,7 +2361,7 @@
               <w:sz w:val="22"/>
             </w:rPr>
           </w:pPr>
-          <w:hyperlink w:anchor="_Toc391742017" w:history="1">
+          <w:hyperlink w:anchor="_Toc499642967" w:history="1">
             <w:r>
               <w:rPr>
                 <w:rStyle w:val="Hyperlink"/>
@@ -2318,7 +2388,7 @@
                 <w:noProof/>
                 <w:webHidden/>
               </w:rPr>
-              <w:instrText xml:space="preserve"> PAGEREF _Toc391742017 \h </w:instrText>
+              <w:instrText xml:space="preserve"> PAGEREF _Toc499642967 \h </w:instrText>
             </w:r>
             <w:r>
               <w:rPr>
@@ -2338,7 +2408,7 @@
                 <w:noProof/>
                 <w:webHidden/>
               </w:rPr>
-              <w:t>14</w:t>
+              <w:t>15</w:t>
             </w:r>
             <w:r>
               <w:rPr>
@@ -2361,7 +2431,7 @@
               <w:sz w:val="22"/>
             </w:rPr>
           </w:pPr>
-          <w:hyperlink w:anchor="_Toc391742018" w:history="1">
+          <w:hyperlink w:anchor="_Toc499642968" w:history="1">
             <w:r>
               <w:rPr>
                 <w:rStyle w:val="Hyperlink"/>
@@ -2388,7 +2458,7 @@
                 <w:noProof/>
                 <w:webHidden/>
               </w:rPr>
-              <w:instrText xml:space="preserve"> PAGEREF _Toc391742018 \h </w:instrText>
+              <w:instrText xml:space="preserve"> PAGEREF _Toc499642968 \h </w:instrText>
             </w:r>
             <w:r>
               <w:rPr>
@@ -2408,7 +2478,7 @@
                 <w:noProof/>
                 <w:webHidden/>
               </w:rPr>
-              <w:t>14</w:t>
+              <w:t>15</w:t>
             </w:r>
             <w:r>
               <w:rPr>
@@ -2431,7 +2501,7 @@
               <w:sz w:val="22"/>
             </w:rPr>
           </w:pPr>
-          <w:hyperlink w:anchor="_Toc391742019" w:history="1">
+          <w:hyperlink w:anchor="_Toc499642969" w:history="1">
             <w:r>
               <w:rPr>
                 <w:rStyle w:val="Hyperlink"/>
@@ -2458,7 +2528,7 @@
                 <w:noProof/>
                 <w:webHidden/>
               </w:rPr>
-              <w:instrText xml:space="preserve"> PAGEREF _Toc391742019 \h </w:instrText>
+              <w:instrText xml:space="preserve"> PAGEREF _Toc499642969 \h </w:instrText>
             </w:r>
             <w:r>
               <w:rPr>
@@ -2478,7 +2548,7 @@
                 <w:noProof/>
                 <w:webHidden/>
               </w:rPr>
-              <w:t>15</w:t>
+              <w:t>16</w:t>
             </w:r>
             <w:r>
               <w:rPr>
@@ -2501,7 +2571,7 @@
               <w:sz w:val="22"/>
             </w:rPr>
           </w:pPr>
-          <w:hyperlink w:anchor="_Toc391742020" w:history="1">
+          <w:hyperlink w:anchor="_Toc499642970" w:history="1">
             <w:r>
               <w:rPr>
                 <w:rStyle w:val="Hyperlink"/>
@@ -2528,7 +2598,7 @@
                 <w:noProof/>
                 <w:webHidden/>
               </w:rPr>
-              <w:instrText xml:space="preserve"> PAGEREF _Toc391742020 \h </w:instrText>
+              <w:instrText xml:space="preserve"> PAGEREF _Toc499642970 \h </w:instrText>
             </w:r>
             <w:r>
               <w:rPr>
@@ -2548,7 +2618,7 @@
                 <w:noProof/>
                 <w:webHidden/>
               </w:rPr>
-              <w:t>16</w:t>
+              <w:t>18</w:t>
             </w:r>
             <w:r>
               <w:rPr>
@@ -2571,7 +2641,7 @@
               <w:sz w:val="22"/>
             </w:rPr>
           </w:pPr>
-          <w:hyperlink w:anchor="_Toc391742021" w:history="1">
+          <w:hyperlink w:anchor="_Toc499642971" w:history="1">
             <w:r>
               <w:rPr>
                 <w:rStyle w:val="Hyperlink"/>
@@ -2598,7 +2668,7 @@
                 <w:noProof/>
                 <w:webHidden/>
               </w:rPr>
-              <w:instrText xml:space="preserve"> PAGEREF _Toc391742021 \h </w:instrText>
+              <w:instrText xml:space="preserve"> PAGEREF _Toc499642971 \h </w:instrText>
             </w:r>
             <w:r>
               <w:rPr>
@@ -2618,7 +2688,7 @@
                 <w:noProof/>
                 <w:webHidden/>
               </w:rPr>
-              <w:t>19</w:t>
+              <w:t>21</w:t>
             </w:r>
             <w:r>
               <w:rPr>
@@ -2641,7 +2711,7 @@
               <w:sz w:val="22"/>
             </w:rPr>
           </w:pPr>
-          <w:hyperlink w:anchor="_Toc391742022" w:history="1">
+          <w:hyperlink w:anchor="_Toc499642972" w:history="1">
             <w:r>
               <w:rPr>
                 <w:rStyle w:val="Hyperlink"/>
@@ -2668,7 +2738,7 @@
                 <w:noProof/>
                 <w:webHidden/>
               </w:rPr>
-              <w:instrText xml:space="preserve"> PAGEREF _Toc391742022 \h </w:instrText>
+              <w:instrText xml:space="preserve"> PAGEREF _Toc499642972 \h </w:instrText>
             </w:r>
             <w:r>
               <w:rPr>
@@ -2688,7 +2758,7 @@
                 <w:noProof/>
                 <w:webHidden/>
               </w:rPr>
-              <w:t>19</w:t>
+              <w:t>21</w:t>
             </w:r>
             <w:r>
               <w:rPr>
@@ -2711,7 +2781,7 @@
               <w:sz w:val="22"/>
             </w:rPr>
           </w:pPr>
-          <w:hyperlink w:anchor="_Toc391742023" w:history="1">
+          <w:hyperlink w:anchor="_Toc499642973" w:history="1">
             <w:r>
               <w:rPr>
                 <w:rStyle w:val="Hyperlink"/>
@@ -2738,7 +2808,7 @@
                 <w:noProof/>
                 <w:webHidden/>
               </w:rPr>
-              <w:instrText xml:space="preserve"> PAGEREF _Toc391742023 \h </w:instrText>
+              <w:instrText xml:space="preserve"> PAGEREF _Toc499642973 \h </w:instrText>
             </w:r>
             <w:r>
               <w:rPr>
@@ -2758,7 +2828,7 @@
                 <w:noProof/>
                 <w:webHidden/>
               </w:rPr>
-              <w:t>21</w:t>
+              <w:t>23</w:t>
             </w:r>
             <w:r>
               <w:rPr>
@@ -2781,7 +2851,7 @@
               <w:sz w:val="22"/>
             </w:rPr>
           </w:pPr>
-          <w:hyperlink w:anchor="_Toc391742024" w:history="1">
+          <w:hyperlink w:anchor="_Toc499642974" w:history="1">
             <w:r>
               <w:rPr>
                 <w:rStyle w:val="Hyperlink"/>
@@ -2808,7 +2878,7 @@
                 <w:noProof/>
                 <w:webHidden/>
               </w:rPr>
-              <w:instrText xml:space="preserve"> PAGEREF _Toc391742024 \h </w:instrText>
+              <w:instrText xml:space="preserve"> PAGEREF _Toc499642974 \h </w:instrText>
             </w:r>
             <w:r>
               <w:rPr>
@@ -2828,7 +2898,7 @@
                 <w:noProof/>
                 <w:webHidden/>
               </w:rPr>
-              <w:t>22</w:t>
+              <w:t>24</w:t>
             </w:r>
             <w:r>
               <w:rPr>
@@ -2851,7 +2921,7 @@
               <w:sz w:val="22"/>
             </w:rPr>
           </w:pPr>
-          <w:hyperlink w:anchor="_Toc391742025" w:history="1">
+          <w:hyperlink w:anchor="_Toc499642975" w:history="1">
             <w:r>
               <w:rPr>
                 <w:rStyle w:val="Hyperlink"/>
@@ -2878,7 +2948,7 @@
                 <w:noProof/>
                 <w:webHidden/>
               </w:rPr>
-              <w:instrText xml:space="preserve"> PAGEREF _Toc391742025 \h </w:instrText>
+              <w:instrText xml:space="preserve"> PAGEREF _Toc499642975 \h </w:instrText>
             </w:r>
             <w:r>
               <w:rPr>
@@ -2898,7 +2968,7 @@
                 <w:noProof/>
                 <w:webHidden/>
               </w:rPr>
-              <w:t>22</w:t>
+              <w:t>24</w:t>
             </w:r>
             <w:r>
               <w:rPr>
@@ -2921,7 +2991,7 @@
               <w:sz w:val="22"/>
             </w:rPr>
           </w:pPr>
-          <w:hyperlink w:anchor="_Toc391742026" w:history="1">
+          <w:hyperlink w:anchor="_Toc499642976" w:history="1">
             <w:r>
               <w:rPr>
                 <w:rStyle w:val="Hyperlink"/>
@@ -2948,7 +3018,7 @@
                 <w:noProof/>
                 <w:webHidden/>
               </w:rPr>
-              <w:instrText xml:space="preserve"> PAGEREF _Toc391742026 \h </w:instrText>
+              <w:instrText xml:space="preserve"> PAGEREF _Toc499642976 \h </w:instrText>
             </w:r>
             <w:r>
               <w:rPr>
@@ -2968,7 +3038,7 @@
                 <w:noProof/>
                 <w:webHidden/>
               </w:rPr>
-              <w:t>22</w:t>
+              <w:t>24</w:t>
             </w:r>
             <w:r>
               <w:rPr>
@@ -2991,7 +3061,7 @@
               <w:sz w:val="22"/>
             </w:rPr>
           </w:pPr>
-          <w:hyperlink w:anchor="_Toc391742027" w:history="1">
+          <w:hyperlink w:anchor="_Toc499642977" w:history="1">
             <w:r>
               <w:rPr>
                 <w:rStyle w:val="Hyperlink"/>
@@ -3018,7 +3088,7 @@
                 <w:noProof/>
                 <w:webHidden/>
               </w:rPr>
-              <w:instrText xml:space="preserve"> PAGEREF _Toc391742027 \h </w:instrText>
+              <w:instrText xml:space="preserve"> PAGEREF _Toc499642977 \h </w:instrText>
             </w:r>
             <w:r>
               <w:rPr>
@@ -3038,7 +3108,7 @@
                 <w:noProof/>
                 <w:webHidden/>
               </w:rPr>
-              <w:t>23</w:t>
+              <w:t>25</w:t>
             </w:r>
             <w:r>
               <w:rPr>
@@ -3061,7 +3131,7 @@
               <w:sz w:val="22"/>
             </w:rPr>
           </w:pPr>
-          <w:hyperlink w:anchor="_Toc391742028" w:history="1">
+          <w:hyperlink w:anchor="_Toc499642978" w:history="1">
             <w:r>
               <w:rPr>
                 <w:rStyle w:val="Hyperlink"/>
@@ -3088,7 +3158,7 @@
                 <w:noProof/>
                 <w:webHidden/>
               </w:rPr>
-              <w:instrText xml:space="preserve"> PAGEREF _Toc391742028 \h </w:instrText>
+              <w:instrText xml:space="preserve"> PAGEREF _Toc499642978 \h </w:instrText>
             </w:r>
             <w:r>
               <w:rPr>
@@ -3108,7 +3178,7 @@
                 <w:noProof/>
                 <w:webHidden/>
               </w:rPr>
-              <w:t>23</w:t>
+              <w:t>25</w:t>
             </w:r>
             <w:r>
               <w:rPr>
@@ -3131,7 +3201,7 @@
               <w:sz w:val="22"/>
             </w:rPr>
           </w:pPr>
-          <w:hyperlink w:anchor="_Toc391742029" w:history="1">
+          <w:hyperlink w:anchor="_Toc499642979" w:history="1">
             <w:r>
               <w:rPr>
                 <w:rStyle w:val="Hyperlink"/>
@@ -3158,7 +3228,7 @@
                 <w:noProof/>
                 <w:webHidden/>
               </w:rPr>
-              <w:instrText xml:space="preserve"> PAGEREF _Toc391742029 \h </w:instrText>
+              <w:instrText xml:space="preserve"> PAGEREF _Toc499642979 \h </w:instrText>
             </w:r>
             <w:r>
               <w:rPr>
@@ -3178,7 +3248,7 @@
                 <w:noProof/>
                 <w:webHidden/>
               </w:rPr>
-              <w:t>24</w:t>
+              <w:t>26</w:t>
             </w:r>
             <w:r>
               <w:rPr>
@@ -3201,7 +3271,7 @@
               <w:sz w:val="22"/>
             </w:rPr>
           </w:pPr>
-          <w:hyperlink w:anchor="_Toc391742030" w:history="1">
+          <w:hyperlink w:anchor="_Toc499642980" w:history="1">
             <w:r>
               <w:rPr>
                 <w:rStyle w:val="Hyperlink"/>
@@ -3228,7 +3298,7 @@
                 <w:noProof/>
                 <w:webHidden/>
               </w:rPr>
-              <w:instrText xml:space="preserve"> PAGEREF _Toc391742030 \h </w:instrText>
+              <w:instrText xml:space="preserve"> PAGEREF _Toc499642980 \h </w:instrText>
             </w:r>
             <w:r>
               <w:rPr>
@@ -3248,7 +3318,7 @@
                 <w:noProof/>
                 <w:webHidden/>
               </w:rPr>
-              <w:t>24</w:t>
+              <w:t>26</w:t>
             </w:r>
             <w:r>
               <w:rPr>
@@ -3271,7 +3341,7 @@
               <w:sz w:val="22"/>
             </w:rPr>
           </w:pPr>
-          <w:hyperlink w:anchor="_Toc391742031" w:history="1">
+          <w:hyperlink w:anchor="_Toc499642981" w:history="1">
             <w:r>
               <w:rPr>
                 <w:rStyle w:val="Hyperlink"/>
@@ -3298,7 +3368,7 @@
                 <w:noProof/>
                 <w:webHidden/>
               </w:rPr>
-              <w:instrText xml:space="preserve"> PAGEREF _Toc391742031 \h </w:instrText>
+              <w:instrText xml:space="preserve"> PAGEREF _Toc499642981 \h </w:instrText>
             </w:r>
             <w:r>
               <w:rPr>
@@ -3318,7 +3388,7 @@
                 <w:noProof/>
                 <w:webHidden/>
               </w:rPr>
-              <w:t>24</w:t>
+              <w:t>26</w:t>
             </w:r>
             <w:r>
               <w:rPr>
@@ -3341,7 +3411,7 @@
               <w:sz w:val="22"/>
             </w:rPr>
           </w:pPr>
-          <w:hyperlink w:anchor="_Toc391742032" w:history="1">
+          <w:hyperlink w:anchor="_Toc499642982" w:history="1">
             <w:r>
               <w:rPr>
                 <w:rStyle w:val="Hyperlink"/>
@@ -3368,7 +3438,7 @@
                 <w:noProof/>
                 <w:webHidden/>
               </w:rPr>
-              <w:instrText xml:space="preserve"> PAGEREF _Toc391742032 \h </w:instrText>
+              <w:instrText xml:space="preserve"> PAGEREF _Toc499642982 \h </w:instrText>
             </w:r>
             <w:r>
               <w:rPr>
@@ -3388,7 +3458,7 @@
                 <w:noProof/>
                 <w:webHidden/>
               </w:rPr>
-              <w:t>25</w:t>
+              <w:t>27</w:t>
             </w:r>
             <w:r>
               <w:rPr>
@@ -3411,7 +3481,7 @@
               <w:sz w:val="22"/>
             </w:rPr>
           </w:pPr>
-          <w:hyperlink w:anchor="_Toc391742033" w:history="1">
+          <w:hyperlink w:anchor="_Toc499642983" w:history="1">
             <w:r>
               <w:rPr>
                 <w:rStyle w:val="Hyperlink"/>
@@ -3438,7 +3508,7 @@
                 <w:noProof/>
                 <w:webHidden/>
               </w:rPr>
-              <w:instrText xml:space="preserve"> PAGEREF _Toc391742033 \h </w:instrText>
+              <w:instrText xml:space="preserve"> PAGEREF _Toc499642983 \h </w:instrText>
             </w:r>
             <w:r>
               <w:rPr>
@@ -3458,7 +3528,7 @@
                 <w:noProof/>
                 <w:webHidden/>
               </w:rPr>
-              <w:t>25</w:t>
+              <w:t>27</w:t>
             </w:r>
             <w:r>
               <w:rPr>
@@ -3481,7 +3551,7 @@
               <w:sz w:val="22"/>
             </w:rPr>
           </w:pPr>
-          <w:hyperlink w:anchor="_Toc391742034" w:history="1">
+          <w:hyperlink w:anchor="_Toc499642984" w:history="1">
             <w:r>
               <w:rPr>
                 <w:rStyle w:val="Hyperlink"/>
@@ -3508,7 +3578,7 @@
                 <w:noProof/>
                 <w:webHidden/>
               </w:rPr>
-              <w:instrText xml:space="preserve"> PAGEREF _Toc391742034 \h </w:instrText>
+              <w:instrText xml:space="preserve"> PAGEREF _Toc499642984 \h </w:instrText>
             </w:r>
             <w:r>
               <w:rPr>
@@ -3528,7 +3598,7 @@
                 <w:noProof/>
                 <w:webHidden/>
               </w:rPr>
-              <w:t>26</w:t>
+              <w:t>28</w:t>
             </w:r>
             <w:r>
               <w:rPr>
@@ -3551,7 +3621,7 @@
               <w:sz w:val="22"/>
             </w:rPr>
           </w:pPr>
-          <w:hyperlink w:anchor="_Toc391742035" w:history="1">
+          <w:hyperlink w:anchor="_Toc499642985" w:history="1">
             <w:r>
               <w:rPr>
                 <w:rStyle w:val="Hyperlink"/>
@@ -3578,7 +3648,7 @@
                 <w:noProof/>
                 <w:webHidden/>
               </w:rPr>
-              <w:instrText xml:space="preserve"> PAGEREF _Toc391742035 \h </w:instrText>
+              <w:instrText xml:space="preserve"> PAGEREF _Toc499642985 \h </w:instrText>
             </w:r>
             <w:r>
               <w:rPr>
@@ -3598,7 +3668,7 @@
                 <w:noProof/>
                 <w:webHidden/>
               </w:rPr>
-              <w:t>27</w:t>
+              <w:t>29</w:t>
             </w:r>
             <w:r>
               <w:rPr>
@@ -3621,7 +3691,7 @@
               <w:sz w:val="22"/>
             </w:rPr>
           </w:pPr>
-          <w:hyperlink w:anchor="_Toc391742036" w:history="1">
+          <w:hyperlink w:anchor="_Toc499642986" w:history="1">
             <w:r>
               <w:rPr>
                 <w:rStyle w:val="Hyperlink"/>
@@ -3648,7 +3718,7 @@
                 <w:noProof/>
                 <w:webHidden/>
               </w:rPr>
-              <w:instrText xml:space="preserve"> PAGEREF _Toc391742036 \h </w:instrText>
+              <w:instrText xml:space="preserve"> PAGEREF _Toc499642986 \h </w:instrText>
             </w:r>
             <w:r>
               <w:rPr>
@@ -3668,7 +3738,7 @@
                 <w:noProof/>
                 <w:webHidden/>
               </w:rPr>
-              <w:t>27</w:t>
+              <w:t>29</w:t>
             </w:r>
             <w:r>
               <w:rPr>
@@ -3691,7 +3761,7 @@
               <w:sz w:val="22"/>
             </w:rPr>
           </w:pPr>
-          <w:hyperlink w:anchor="_Toc391742037" w:history="1">
+          <w:hyperlink w:anchor="_Toc499642987" w:history="1">
             <w:r>
               <w:rPr>
                 <w:rStyle w:val="Hyperlink"/>
@@ -3718,7 +3788,7 @@
                 <w:noProof/>
                 <w:webHidden/>
               </w:rPr>
-              <w:instrText xml:space="preserve"> PAGEREF _Toc391742037 \h </w:instrText>
+              <w:instrText xml:space="preserve"> PAGEREF _Toc499642987 \h </w:instrText>
             </w:r>
             <w:r>
               <w:rPr>
@@ -3738,7 +3808,7 @@
                 <w:noProof/>
                 <w:webHidden/>
               </w:rPr>
-              <w:t>28</w:t>
+              <w:t>30</w:t>
             </w:r>
             <w:r>
               <w:rPr>
@@ -3761,7 +3831,7 @@
               <w:sz w:val="22"/>
             </w:rPr>
           </w:pPr>
-          <w:hyperlink w:anchor="_Toc391742038" w:history="1">
+          <w:hyperlink w:anchor="_Toc499642988" w:history="1">
             <w:r>
               <w:rPr>
                 <w:rStyle w:val="Hyperlink"/>
@@ -3788,7 +3858,7 @@
                 <w:noProof/>
                 <w:webHidden/>
               </w:rPr>
-              <w:instrText xml:space="preserve"> PAGEREF _Toc391742038 \h </w:instrText>
+              <w:instrText xml:space="preserve"> PAGEREF _Toc499642988 \h </w:instrText>
             </w:r>
             <w:r>
               <w:rPr>
@@ -3808,7 +3878,7 @@
                 <w:noProof/>
                 <w:webHidden/>
               </w:rPr>
-              <w:t>30</w:t>
+              <w:t>32</w:t>
             </w:r>
             <w:r>
               <w:rPr>
@@ -3852,7 +3922,7 @@
       <w:pPr>
         <w:pStyle w:val="Heading1"/>
       </w:pPr>
-      <w:bookmarkStart w:id="0" w:name="_Toc391741999"/>
+      <w:bookmarkStart w:id="0" w:name="_Toc499642948"/>
       <w:r>
         <w:lastRenderedPageBreak/>
         <w:t>Introduction</w:t>
@@ -3914,8 +3984,8 @@
           <mc:Choice Requires="wpc">
             <w:drawing>
               <wp:inline distT="0" distB="0" distL="0" distR="0" wp14:anchorId="1708F1E8" wp14:editId="4D351EAF">
-                <wp:extent cx="5943600" cy="3343275"/>
-                <wp:effectExtent l="0" t="0" r="0" b="85725"/>
+                <wp:extent cx="10409555" cy="3343275"/>
+                <wp:effectExtent l="0" t="0" r="10795" b="28575"/>
                 <wp:docPr id="48" name="Canvas 48"/>
                 <wp:cNvGraphicFramePr>
                   <a:graphicFrameLocks xmlns:a="http://schemas.openxmlformats.org/drawingml/2006/main" noChangeAspect="1"/>
@@ -11520,7 +11590,7 @@
           </mc:Choice>
           <mc:Fallback>
             <w:pict>
-              <v:group id="Canvas 48" o:spid="_x0000_s1035" editas="canvas" style="width:468pt;height:263.25pt;mso-position-horizontal-relative:char;mso-position-vertical-relative:line" coordsize="59436,33432" o:gfxdata="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">
+              <v:group id="Canvas 48" o:spid="_x0000_s1035" editas="canvas" style="width:819.65pt;height:263.25pt;mso-position-horizontal-relative:char;mso-position-vertical-relative:line" coordsize="104095,33432" o:gfxdata="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">
                 <v:shapetype id="_x0000_t75" coordsize="21600,21600" o:spt="75" o:preferrelative="t" path="m@4@5l@4@11@9@11@9@5xe" filled="f" stroked="f">
                   <v:stroke joinstyle="miter"/>
                   <v:formulas>
@@ -11540,7 +11610,7 @@
                   <v:path o:extrusionok="f" gradientshapeok="t" o:connecttype="rect"/>
                   <o:lock v:ext="edit" aspectratio="t"/>
                 </v:shapetype>
-                <v:shape id="_x0000_s1036" type="#_x0000_t75" style="position:absolute;width:59436;height:33432;visibility:visible;mso-wrap-style:square">
+                <v:shape id="_x0000_s1036" type="#_x0000_t75" style="position:absolute;width:104095;height:33432;visibility:visible;mso-wrap-style:square">
                   <v:fill o:detectmouseclick="t"/>
                   <v:path o:connecttype="none"/>
                 </v:shape>
@@ -12300,7 +12370,7 @@
       <w:pPr>
         <w:pStyle w:val="Heading2"/>
       </w:pPr>
-      <w:bookmarkStart w:id="1" w:name="_Toc391742000"/>
+      <w:bookmarkStart w:id="1" w:name="_Toc499642949"/>
       <w:r>
         <w:t>Disclaimer</w:t>
       </w:r>
@@ -12333,7 +12403,7 @@
       <w:pPr>
         <w:pStyle w:val="Heading1"/>
       </w:pPr>
-      <w:bookmarkStart w:id="2" w:name="_Toc391742001"/>
+      <w:bookmarkStart w:id="2" w:name="_Toc499642950"/>
       <w:r>
         <w:lastRenderedPageBreak/>
         <w:t>Running VIVA</w:t>
@@ -12361,7 +12431,7 @@
       <w:pPr>
         <w:pStyle w:val="Heading2"/>
       </w:pPr>
-      <w:bookmarkStart w:id="3" w:name="_Toc391742002"/>
+      <w:bookmarkStart w:id="3" w:name="_Toc499642951"/>
       <w:r>
         <w:t>From the Command Line</w:t>
       </w:r>
@@ -12511,7 +12581,7 @@
       <w:pPr>
         <w:pStyle w:val="Heading2"/>
       </w:pPr>
-      <w:bookmarkStart w:id="4" w:name="_Toc391742003"/>
+      <w:bookmarkStart w:id="4" w:name="_Toc499642952"/>
       <w:r>
         <w:t>Embedding VIVA in a Program</w:t>
       </w:r>
@@ -12658,7 +12728,13 @@
         <w:t>e done here, before parsing a pa</w:t>
       </w:r>
       <w:r>
-        <w:t>ttern. This is an advanced topic which will be covered in a later chapter. For completeness, the methods are listed here.</w:t>
+        <w:t xml:space="preserve">ttern. This is an advanced topic which will be covered in a later </w:t>
+      </w:r>
+      <w:r>
+        <w:t>section</w:t>
+      </w:r>
+      <w:r>
+        <w:t>. For completeness, the methods are listed here.</w:t>
       </w:r>
     </w:p>
     <w:p>
@@ -12837,7 +12913,7 @@
       <w:pPr>
         <w:pStyle w:val="Heading2"/>
       </w:pPr>
-      <w:bookmarkStart w:id="5" w:name="_Toc391742004"/>
+      <w:bookmarkStart w:id="5" w:name="_Toc499642953"/>
       <w:r>
         <w:lastRenderedPageBreak/>
         <w:t>VIVA GUI</w:t>
@@ -12884,14 +12960,11 @@
         <w:jc w:val="left"/>
       </w:pPr>
       <w:r>
-        <w:rPr>
-          <w:noProof/>
-        </w:rPr>
         <w:drawing>
-          <wp:inline distT="0" distB="0" distL="0" distR="0" wp14:anchorId="09E6EB68" wp14:editId="7AE1A15C">
-            <wp:extent cx="5943600" cy="4244340"/>
-            <wp:effectExtent l="0" t="0" r="0" b="3810"/>
-            <wp:docPr id="3" name="Picture 3"/>
+          <wp:inline distT="0" distB="0" distL="0" distR="0" wp14:anchorId="51CDA1E8" wp14:editId="58C92B87">
+            <wp:extent cx="5943600" cy="3495040"/>
+            <wp:effectExtent l="0" t="0" r="0" b="0"/>
+            <wp:docPr id="1" name="Picture 1"/>
             <wp:cNvGraphicFramePr>
               <a:graphicFrameLocks xmlns:a="http://schemas.openxmlformats.org/drawingml/2006/main" noChangeAspect="1"/>
             </wp:cNvGraphicFramePr>
@@ -12911,7 +12984,7 @@
                   <pic:spPr>
                     <a:xfrm>
                       <a:off x="0" y="0"/>
-                      <a:ext cx="5943600" cy="4244340"/>
+                      <a:ext cx="5943600" cy="3495040"/>
                     </a:xfrm>
                     <a:prstGeom prst="rect">
                       <a:avLst/>
@@ -12927,10 +13000,130 @@
     <w:p>
       <w:pPr>
         <w:spacing w:after="200" w:line="276" w:lineRule="auto"/>
-        <w:jc w:val="left"/>
-      </w:pPr>
-      <w:r>
-        <w:t xml:space="preserve">The interface consists of four text fields and seven buttons. </w:t>
+      </w:pPr>
+      <w:r>
+        <w:t xml:space="preserve">The </w:t>
+      </w:r>
+      <w:r>
+        <w:rPr>
+          <w:b/>
+        </w:rPr>
+        <w:t>Pattern File</w:t>
+      </w:r>
+      <w:r>
+        <w:t xml:space="preserve"> and </w:t>
+      </w:r>
+      <w:r>
+        <w:rPr>
+          <w:b/>
+        </w:rPr>
+        <w:t>Input Files</w:t>
+      </w:r>
+      <w:r>
+        <w:t xml:space="preserve"> fields display the names of the pattern file and input file (or files) cu</w:t>
+      </w:r>
+      <w:r>
+        <w:t>rrently selected. These text fields</w:t>
+      </w:r>
+      <w:r>
+        <w:t xml:space="preserve"> are navigable, but they are </w:t>
+      </w:r>
+      <w:r>
+        <w:rPr>
+          <w:i/>
+        </w:rPr>
+        <w:t>not</w:t>
+      </w:r>
+      <w:r>
+        <w:t xml:space="preserve"> editable. Use the </w:t>
+      </w:r>
+      <w:r>
+        <w:rPr>
+          <w:b/>
+        </w:rPr>
+        <w:t>Load</w:t>
+      </w:r>
+      <w:r>
+        <w:t xml:space="preserve"> </w:t>
+      </w:r>
+      <w:r>
+        <w:t>button</w:t>
+      </w:r>
+      <w:r>
+        <w:t xml:space="preserve"> to select a pattern</w:t>
+      </w:r>
+      <w:r>
+        <w:t xml:space="preserve"> file</w:t>
+      </w:r>
+      <w:r>
+        <w:t xml:space="preserve">, and use the </w:t>
+      </w:r>
+      <w:r>
+        <w:rPr>
+          <w:b/>
+        </w:rPr>
+        <w:t>Identify</w:t>
+      </w:r>
+      <w:r>
+        <w:t xml:space="preserve"> button to identify input file(s) for testing.</w:t>
+      </w:r>
+    </w:p>
+    <w:p>
+      <w:pPr>
+        <w:spacing w:after="200" w:line="276" w:lineRule="auto"/>
+      </w:pPr>
+      <w:r>
+        <w:t xml:space="preserve">The text box with line numbers at the top right is the </w:t>
+      </w:r>
+      <w:r>
+        <w:rPr>
+          <w:b/>
+        </w:rPr>
+        <w:t>Pattern Editor</w:t>
+      </w:r>
+      <w:r>
+        <w:t xml:space="preserve">. Here, you can create and edit patterns. </w:t>
+      </w:r>
+    </w:p>
+    <w:p>
+      <w:pPr>
+        <w:spacing w:after="200" w:line="276" w:lineRule="auto"/>
+      </w:pPr>
+      <w:r>
+        <w:t xml:space="preserve">The text box which consumes the lower half of the window is an </w:t>
+      </w:r>
+      <w:r>
+        <w:rPr>
+          <w:b/>
+        </w:rPr>
+        <w:t>Output</w:t>
+      </w:r>
+      <w:r>
+        <w:t xml:space="preserve"> box. This </w:t>
+      </w:r>
+      <w:r>
+        <w:t>box will display</w:t>
+      </w:r>
+      <w:r>
+        <w:t xml:space="preserve"> all of the messages from VIVA as a result of parsing patterns or testing input files. Also, this box will show messages from the GUI confirming actions, or reporting errors.</w:t>
+      </w:r>
+      <w:r>
+        <w:t xml:space="preserve"> </w:t>
+      </w:r>
+      <w:r>
+        <w:t xml:space="preserve">It is also </w:t>
+      </w:r>
+      <w:r>
+        <w:rPr>
+          <w:i/>
+        </w:rPr>
+        <w:t>not</w:t>
+      </w:r>
+      <w:r>
+        <w:t xml:space="preserve"> editable.</w:t>
+      </w:r>
+      <w:r>
+        <w:t xml:space="preserve"> </w:t>
       </w:r>
     </w:p>
     <w:p>
@@ -12939,120 +13132,7 @@
         <w:jc w:val="left"/>
       </w:pPr>
       <w:r>
-        <w:t xml:space="preserve">The </w:t>
-      </w:r>
-      <w:r>
-        <w:rPr>
-          <w:b/>
-        </w:rPr>
-        <w:t>Pattern File</w:t>
-      </w:r>
-      <w:r>
-        <w:t xml:space="preserve"> and </w:t>
-      </w:r>
-      <w:r>
-        <w:rPr>
-          <w:b/>
-        </w:rPr>
-        <w:t>Input Files</w:t>
-      </w:r>
-      <w:r>
-        <w:t xml:space="preserve"> fields display the names of the pattern file and input file (or files) cu</w:t>
-      </w:r>
-      <w:r>
-        <w:t>rrently selected. These text fields</w:t>
-      </w:r>
-      <w:r>
-        <w:t xml:space="preserve"> are navigable, but they are not editable. Use the </w:t>
-      </w:r>
-      <w:r>
-        <w:rPr>
-          <w:b/>
-        </w:rPr>
-        <w:t>Load</w:t>
-      </w:r>
-      <w:r>
-        <w:t xml:space="preserve"> and </w:t>
-      </w:r>
-      <w:r>
-        <w:rPr>
-          <w:b/>
-        </w:rPr>
-        <w:t>Save As</w:t>
-      </w:r>
-      <w:r>
-        <w:t xml:space="preserve"> buttons to select a pattern</w:t>
-      </w:r>
-      <w:r>
-        <w:t xml:space="preserve"> file</w:t>
-      </w:r>
-      <w:r>
-        <w:t xml:space="preserve">, and use the </w:t>
-      </w:r>
-      <w:r>
-        <w:rPr>
-          <w:b/>
-        </w:rPr>
-        <w:t>Identify</w:t>
-      </w:r>
-      <w:r>
-        <w:t xml:space="preserve"> button </w:t>
-      </w:r>
-      <w:bookmarkStart w:id="6" w:name="_GoBack"/>
-      <w:bookmarkEnd w:id="6"/>
-      <w:r>
-        <w:t>to identify input file(s) for testing.</w:t>
-      </w:r>
-    </w:p>
-    <w:p>
-      <w:pPr>
-        <w:spacing w:after="200" w:line="276" w:lineRule="auto"/>
-        <w:jc w:val="left"/>
-      </w:pPr>
-      <w:r>
-        <w:t xml:space="preserve">The text box with line numbers at the top right is the </w:t>
-      </w:r>
-      <w:r>
-        <w:rPr>
-          <w:b/>
-        </w:rPr>
-        <w:t>Pattern Editor</w:t>
-      </w:r>
-      <w:r>
-        <w:t xml:space="preserve">. Here, you can create and edit patterns. </w:t>
-      </w:r>
-    </w:p>
-    <w:p>
-      <w:pPr>
-        <w:spacing w:after="200" w:line="276" w:lineRule="auto"/>
-        <w:jc w:val="left"/>
-      </w:pPr>
-      <w:r>
-        <w:t xml:space="preserve">The text box which consumes the lower half of the window is an </w:t>
-      </w:r>
-      <w:r>
-        <w:rPr>
-          <w:b/>
-        </w:rPr>
-        <w:t>Output</w:t>
-      </w:r>
-      <w:r>
-        <w:t xml:space="preserve"> box. This </w:t>
-      </w:r>
-      <w:r>
-        <w:t>box will display</w:t>
-      </w:r>
-      <w:r>
-        <w:t xml:space="preserve"> all of the messages from VIVA as a result of parsing patterns or testing input files. Also, this box will show messages from the GUI confirming actions, or reporting errors.</w:t>
-      </w:r>
-      <w:r>
-        <w:t xml:space="preserve"> </w:t>
-      </w:r>
-      <w:r>
-        <w:t>It is also not editable.</w:t>
-      </w:r>
-      <w:r>
-        <w:t xml:space="preserve"> </w:t>
+        <w:br w:type="page"/>
       </w:r>
     </w:p>
     <w:tbl>
@@ -13062,9 +13142,8 @@
         <w:tblLook w:val="04A0" w:firstRow="1" w:lastRow="0" w:firstColumn="1" w:lastColumn="0" w:noHBand="0" w:noVBand="1"/>
       </w:tblPr>
       <w:tblGrid>
-        <w:gridCol w:w="1188"/>
-        <w:gridCol w:w="3690"/>
-        <w:gridCol w:w="4698"/>
+        <w:gridCol w:w="2173"/>
+        <w:gridCol w:w="7403"/>
       </w:tblGrid>
       <w:tr>
         <w:trPr>
@@ -13073,7 +13152,7 @@
         <w:tc>
           <w:tcPr>
             <w:cnfStyle w:val="001000000000" w:firstRow="0" w:lastRow="0" w:firstColumn="1" w:lastColumn="0" w:oddVBand="0" w:evenVBand="0" w:oddHBand="0" w:evenHBand="0" w:firstRowFirstColumn="0" w:firstRowLastColumn="0" w:lastRowFirstColumn="0" w:lastRowLastColumn="0"/>
-            <w:tcW w:w="1188" w:type="dxa"/>
+            <w:tcW w:w="1728" w:type="dxa"/>
           </w:tcPr>
           <w:p>
             <w:pPr>
@@ -13088,43 +13167,22 @@
         </w:tc>
         <w:tc>
           <w:tcPr>
-            <w:tcW w:w="3690" w:type="dxa"/>
+            <w:tcW w:w="7740" w:type="dxa"/>
           </w:tcPr>
           <w:p>
             <w:pPr>
               <w:spacing w:after="200" w:line="276" w:lineRule="auto"/>
               <w:jc w:val="left"/>
               <w:cnfStyle w:val="100000000000" w:firstRow="1" w:lastRow="0" w:firstColumn="0" w:lastColumn="0" w:oddVBand="0" w:evenVBand="0" w:oddHBand="0" w:evenHBand="0" w:firstRowFirstColumn="0" w:firstRowLastColumn="0" w:lastRowFirstColumn="0" w:lastRowLastColumn="0"/>
+              <w:rPr>
+                <w:sz w:val="22"/>
+              </w:rPr>
             </w:pPr>
             <w:r>
+              <w:rPr>
+                <w:sz w:val="22"/>
+              </w:rPr>
               <w:t>Action</w:t>
-            </w:r>
-          </w:p>
-        </w:tc>
-        <w:tc>
-          <w:tcPr>
-            <w:tcW w:w="4698" w:type="dxa"/>
-          </w:tcPr>
-          <w:p>
-            <w:pPr>
-              <w:spacing w:after="200" w:line="276" w:lineRule="auto"/>
-              <w:jc w:val="left"/>
-              <w:cnfStyle w:val="100000000000" w:firstRow="1" w:lastRow="0" w:firstColumn="0" w:lastColumn="0" w:oddVBand="0" w:evenVBand="0" w:oddHBand="0" w:evenHBand="0" w:firstRowFirstColumn="0" w:firstRowLastColumn="0" w:lastRowFirstColumn="0" w:lastRowLastColumn="0"/>
-            </w:pPr>
-            <w:r>
-              <w:t>Active</w:t>
-            </w:r>
-            <w:r>
-              <w:t xml:space="preserve"> </w:t>
-            </w:r>
-            <w:r>
-              <w:t>/</w:t>
-            </w:r>
-            <w:r>
-              <w:t xml:space="preserve"> </w:t>
-            </w:r>
-            <w:r>
-              <w:t>Inactive</w:t>
             </w:r>
           </w:p>
         </w:tc>
@@ -13136,7 +13194,7 @@
         <w:tc>
           <w:tcPr>
             <w:cnfStyle w:val="001000000000" w:firstRow="0" w:lastRow="0" w:firstColumn="1" w:lastColumn="0" w:oddVBand="0" w:evenVBand="0" w:oddHBand="0" w:evenHBand="0" w:firstRowFirstColumn="0" w:firstRowLastColumn="0" w:lastRowFirstColumn="0" w:lastRowLastColumn="0"/>
-            <w:tcW w:w="1188" w:type="dxa"/>
+            <w:tcW w:w="1728" w:type="dxa"/>
           </w:tcPr>
           <w:p>
             <w:pPr>
@@ -13144,40 +13202,106 @@
               <w:jc w:val="left"/>
             </w:pPr>
             <w:r>
-              <w:t>Load</w:t>
-            </w:r>
-          </w:p>
-        </w:tc>
-        <w:tc>
-          <w:tcPr>
-            <w:tcW w:w="3690" w:type="dxa"/>
+              <w:t>File</w:t>
+            </w:r>
+            <w:r>
+              <w:rPr>
+                <w:bCs w:val="0"/>
+              </w:rPr>
+              <w:sym w:font="Wingdings" w:char="F0E0"/>
+            </w:r>
+            <w:r>
+              <w:rPr>
+                <w:bCs w:val="0"/>
+              </w:rPr>
+              <w:t>Parameters</w:t>
+            </w:r>
+          </w:p>
+        </w:tc>
+        <w:tc>
+          <w:tcPr>
+            <w:tcW w:w="7740" w:type="dxa"/>
           </w:tcPr>
           <w:p>
             <w:pPr>
               <w:spacing w:after="200" w:line="276" w:lineRule="auto"/>
               <w:jc w:val="left"/>
               <w:cnfStyle w:val="000000100000" w:firstRow="0" w:lastRow="0" w:firstColumn="0" w:lastColumn="0" w:oddVBand="0" w:evenVBand="0" w:oddHBand="1" w:evenHBand="0" w:firstRowFirstColumn="0" w:firstRowLastColumn="0" w:lastRowFirstColumn="0" w:lastRowLastColumn="0"/>
+              <w:rPr>
+                <w:sz w:val="22"/>
+              </w:rPr>
             </w:pPr>
             <w:r>
-              <w:t>Pops up a Pattern File Chooser dialog to select a Pattern File. If a file is chosen, the contents are loaded into the Pattern Editor and immediately parsed.</w:t>
-            </w:r>
-          </w:p>
-        </w:tc>
-        <w:tc>
-          <w:tcPr>
-            <w:tcW w:w="4698" w:type="dxa"/>
-          </w:tcPr>
+              <w:rPr>
+                <w:sz w:val="22"/>
+              </w:rPr>
+              <w:t>Pops up an editor for VIVA’s parameters.</w:t>
+            </w:r>
+          </w:p>
           <w:p>
             <w:pPr>
               <w:spacing w:after="200" w:line="276" w:lineRule="auto"/>
               <w:jc w:val="left"/>
               <w:cnfStyle w:val="000000100000" w:firstRow="0" w:lastRow="0" w:firstColumn="0" w:lastColumn="0" w:oddVBand="0" w:evenVBand="0" w:oddHBand="1" w:evenHBand="0" w:firstRowFirstColumn="0" w:firstRowLastColumn="0" w:lastRowFirstColumn="0" w:lastRowLastColumn="0"/>
+              <w:rPr>
+                <w:sz w:val="22"/>
+              </w:rPr>
             </w:pPr>
             <w:r>
-              <w:t>This button is always a</w:t>
-            </w:r>
-            <w:r>
-              <w:t>ctive.</w:t>
+              <w:rPr>
+                <w:sz w:val="22"/>
+              </w:rPr>
+              <w:t xml:space="preserve">Warning: Parameter changes will </w:t>
+            </w:r>
+            <w:r>
+              <w:rPr>
+                <w:i/>
+                <w:sz w:val="22"/>
+              </w:rPr>
+              <w:t>NOT</w:t>
+            </w:r>
+            <w:r>
+              <w:rPr>
+                <w:sz w:val="22"/>
+              </w:rPr>
+              <w:t xml:space="preserve"> take effect until a pattern is parsed. This is because parameter settings in a Pattern take precedence</w:t>
+            </w:r>
+            <w:r>
+              <w:rPr>
+                <w:sz w:val="22"/>
+              </w:rPr>
+              <w:t xml:space="preserve"> over those set by this editor</w:t>
+            </w:r>
+            <w:r>
+              <w:rPr>
+                <w:sz w:val="22"/>
+              </w:rPr>
+              <w:t>. If a parameter is changed in the Parameter</w:t>
+            </w:r>
+            <w:r>
+              <w:rPr>
+                <w:sz w:val="22"/>
+              </w:rPr>
+              <w:t>s</w:t>
+            </w:r>
+            <w:r>
+              <w:rPr>
+                <w:sz w:val="22"/>
+              </w:rPr>
+              <w:t xml:space="preserve"> Editor, the </w:t>
+            </w:r>
+            <w:r>
+              <w:rPr>
+                <w:b/>
+                <w:sz w:val="22"/>
+              </w:rPr>
+              <w:t>Parse</w:t>
+            </w:r>
+            <w:r>
+              <w:rPr>
+                <w:sz w:val="22"/>
+              </w:rPr>
+              <w:t xml:space="preserve"> button will become active.</w:t>
             </w:r>
           </w:p>
         </w:tc>
@@ -13186,7 +13310,7 @@
         <w:tc>
           <w:tcPr>
             <w:cnfStyle w:val="001000000000" w:firstRow="0" w:lastRow="0" w:firstColumn="1" w:lastColumn="0" w:oddVBand="0" w:evenVBand="0" w:oddHBand="0" w:evenHBand="0" w:firstRowFirstColumn="0" w:firstRowLastColumn="0" w:lastRowFirstColumn="0" w:lastRowLastColumn="0"/>
-            <w:tcW w:w="1188" w:type="dxa"/>
+            <w:tcW w:w="1728" w:type="dxa"/>
           </w:tcPr>
           <w:p>
             <w:pPr>
@@ -13194,99 +13318,69 @@
               <w:jc w:val="left"/>
             </w:pPr>
             <w:r>
-              <w:t>Save</w:t>
-            </w:r>
-          </w:p>
-        </w:tc>
-        <w:tc>
-          <w:tcPr>
-            <w:tcW w:w="3690" w:type="dxa"/>
+              <w:t>File</w:t>
+            </w:r>
+            <w:r>
+              <w:rPr>
+                <w:bCs w:val="0"/>
+              </w:rPr>
+              <w:sym w:font="Wingdings" w:char="F0E0"/>
+            </w:r>
+            <w:r>
+              <w:rPr>
+                <w:bCs w:val="0"/>
+              </w:rPr>
+              <w:t>Quit</w:t>
+            </w:r>
+          </w:p>
+        </w:tc>
+        <w:tc>
+          <w:tcPr>
+            <w:tcW w:w="7740" w:type="dxa"/>
           </w:tcPr>
           <w:p>
             <w:pPr>
               <w:spacing w:after="200" w:line="276" w:lineRule="auto"/>
               <w:jc w:val="left"/>
               <w:cnfStyle w:val="000000000000" w:firstRow="0" w:lastRow="0" w:firstColumn="0" w:lastColumn="0" w:oddVBand="0" w:evenVBand="0" w:oddHBand="0" w:evenHBand="0" w:firstRowFirstColumn="0" w:firstRowLastColumn="0" w:lastRowFirstColumn="0" w:lastRowLastColumn="0"/>
+              <w:rPr>
+                <w:sz w:val="22"/>
+              </w:rPr>
             </w:pPr>
             <w:r>
-              <w:t xml:space="preserve">Saves the contents of the Pattern Editor to whatever file was last specified in the Pattern File Chooser </w:t>
-            </w:r>
-            <w:r>
-              <w:t>through a</w:t>
-            </w:r>
-            <w:r>
-              <w:t xml:space="preserve"> </w:t>
-            </w:r>
-            <w:r>
-              <w:rPr>
-                <w:b/>
-              </w:rPr>
-              <w:t>Load</w:t>
-            </w:r>
-            <w:r>
-              <w:t xml:space="preserve"> or </w:t>
-            </w:r>
-            <w:r>
-              <w:rPr>
-                <w:b/>
-              </w:rPr>
-              <w:t>Save As</w:t>
-            </w:r>
-            <w:r>
-              <w:t>.</w:t>
-            </w:r>
-          </w:p>
-        </w:tc>
-        <w:tc>
-          <w:tcPr>
-            <w:tcW w:w="4698" w:type="dxa"/>
-          </w:tcPr>
-          <w:p>
-            <w:pPr>
-              <w:spacing w:after="200" w:line="276" w:lineRule="auto"/>
-              <w:jc w:val="left"/>
-              <w:cnfStyle w:val="000000000000" w:firstRow="0" w:lastRow="0" w:firstColumn="0" w:lastColumn="0" w:oddVBand="0" w:evenVBand="0" w:oddHBand="0" w:evenHBand="0" w:firstRowFirstColumn="0" w:firstRowLastColumn="0" w:lastRowFirstColumn="0" w:lastRowLastColumn="0"/>
-            </w:pPr>
-            <w:r>
-              <w:t xml:space="preserve">This button is active whenever the text in the Pattern Editor is not consistent with the specified Pattern File. </w:t>
-            </w:r>
-            <w:r>
-              <w:t xml:space="preserve">It activates with any change to the pattern in the Pattern Editor, and deactivates </w:t>
-            </w:r>
-            <w:r>
-              <w:t xml:space="preserve">with a successful </w:t>
-            </w:r>
-            <w:r>
-              <w:rPr>
-                <w:b/>
-              </w:rPr>
-              <w:t>Load</w:t>
-            </w:r>
-            <w:r>
-              <w:t xml:space="preserve">, </w:t>
-            </w:r>
-            <w:r>
-              <w:rPr>
-                <w:b/>
-              </w:rPr>
-              <w:t>S</w:t>
-            </w:r>
-            <w:r>
-              <w:rPr>
-                <w:b/>
-              </w:rPr>
-              <w:t>ave</w:t>
-            </w:r>
-            <w:r>
-              <w:t xml:space="preserve"> or </w:t>
-            </w:r>
-            <w:r>
-              <w:rPr>
-                <w:b/>
-              </w:rPr>
-              <w:t>Save As</w:t>
-            </w:r>
-            <w:r>
+              <w:rPr>
+                <w:sz w:val="22"/>
+              </w:rPr>
+              <w:t>Pops up a modal</w:t>
+            </w:r>
+            <w:r>
+              <w:rPr>
+                <w:sz w:val="22"/>
+              </w:rPr>
+              <w:t xml:space="preserve"> OK/Cancel dialog for </w:t>
+            </w:r>
+            <w:r>
+              <w:rPr>
+                <w:sz w:val="22"/>
+              </w:rPr>
+              <w:t>exiting the</w:t>
+            </w:r>
+            <w:r>
+              <w:rPr>
+                <w:sz w:val="22"/>
+              </w:rPr>
+              <w:t xml:space="preserve"> VIVA</w:t>
+            </w:r>
+            <w:r>
+              <w:rPr>
+                <w:sz w:val="22"/>
+              </w:rPr>
+              <w:t xml:space="preserve"> GUI</w:t>
+            </w:r>
+            <w:r>
+              <w:rPr>
+                <w:sz w:val="22"/>
+              </w:rPr>
               <w:t>.</w:t>
             </w:r>
           </w:p>
@@ -13299,7 +13393,7 @@
         <w:tc>
           <w:tcPr>
             <w:cnfStyle w:val="001000000000" w:firstRow="0" w:lastRow="0" w:firstColumn="1" w:lastColumn="0" w:oddVBand="0" w:evenVBand="0" w:oddHBand="0" w:evenHBand="0" w:firstRowFirstColumn="0" w:firstRowLastColumn="0" w:lastRowFirstColumn="0" w:lastRowLastColumn="0"/>
-            <w:tcW w:w="1188" w:type="dxa"/>
+            <w:tcW w:w="1728" w:type="dxa"/>
           </w:tcPr>
           <w:p>
             <w:pPr>
@@ -13307,64 +13401,28 @@
               <w:jc w:val="left"/>
             </w:pPr>
             <w:r>
-              <w:t>Save As</w:t>
-            </w:r>
-          </w:p>
-        </w:tc>
-        <w:tc>
-          <w:tcPr>
-            <w:tcW w:w="3690" w:type="dxa"/>
+              <w:t>Load</w:t>
+            </w:r>
+          </w:p>
+        </w:tc>
+        <w:tc>
+          <w:tcPr>
+            <w:tcW w:w="7740" w:type="dxa"/>
           </w:tcPr>
           <w:p>
             <w:pPr>
               <w:spacing w:after="200" w:line="276" w:lineRule="auto"/>
               <w:jc w:val="left"/>
               <w:cnfStyle w:val="000000100000" w:firstRow="0" w:lastRow="0" w:firstColumn="0" w:lastColumn="0" w:oddVBand="0" w:evenVBand="0" w:oddHBand="1" w:evenHBand="0" w:firstRowFirstColumn="0" w:firstRowLastColumn="0" w:lastRowFirstColumn="0" w:lastRowLastColumn="0"/>
+              <w:rPr>
+                <w:sz w:val="22"/>
+              </w:rPr>
             </w:pPr>
             <w:r>
-              <w:t>Pops up a Pattern File Chooser dialog to select a Pattern File. If a file is chosen, the contents of the Pattern Editor are written to that file.</w:t>
-            </w:r>
-          </w:p>
-        </w:tc>
-        <w:tc>
-          <w:tcPr>
-            <w:tcW w:w="4698" w:type="dxa"/>
-          </w:tcPr>
-          <w:p>
-            <w:pPr>
-              <w:spacing w:after="200" w:line="276" w:lineRule="auto"/>
-              <w:jc w:val="left"/>
-              <w:cnfStyle w:val="000000100000" w:firstRow="0" w:lastRow="0" w:firstColumn="0" w:lastColumn="0" w:oddVBand="0" w:evenVBand="0" w:oddHBand="1" w:evenHBand="0" w:firstRowFirstColumn="0" w:firstRowLastColumn="0" w:lastRowFirstColumn="0" w:lastRowLastColumn="0"/>
-            </w:pPr>
-            <w:r>
-              <w:t xml:space="preserve">This button is active whenever the text in the Pattern Editor is not consistent with the specified Pattern File. It activates with any change to the pattern in the Pattern Editor, and deactivates with a successful </w:t>
-            </w:r>
-            <w:r>
-              <w:rPr>
-                <w:b/>
-              </w:rPr>
-              <w:t>Load</w:t>
-            </w:r>
-            <w:r>
-              <w:t xml:space="preserve">, </w:t>
-            </w:r>
-            <w:r>
-              <w:rPr>
-                <w:b/>
-              </w:rPr>
-              <w:t>Save</w:t>
-            </w:r>
-            <w:r>
-              <w:t xml:space="preserve"> or </w:t>
-            </w:r>
-            <w:r>
-              <w:rPr>
-                <w:b/>
-              </w:rPr>
-              <w:t>Save As</w:t>
-            </w:r>
-            <w:r>
-              <w:t>.</w:t>
+              <w:rPr>
+                <w:sz w:val="22"/>
+              </w:rPr>
+              <w:t>Pops up a Pattern File Chooser dialog to select a Pattern File. If a file is chosen, the contents are loaded into the Pattern Editor and immediately parsed.</w:t>
             </w:r>
           </w:p>
         </w:tc>
@@ -13373,7 +13431,7 @@
         <w:tc>
           <w:tcPr>
             <w:cnfStyle w:val="001000000000" w:firstRow="0" w:lastRow="0" w:firstColumn="1" w:lastColumn="0" w:oddVBand="0" w:evenVBand="0" w:oddHBand="0" w:evenHBand="0" w:firstRowFirstColumn="0" w:firstRowLastColumn="0" w:lastRowFirstColumn="0" w:lastRowLastColumn="0"/>
-            <w:tcW w:w="1188" w:type="dxa"/>
+            <w:tcW w:w="1728" w:type="dxa"/>
           </w:tcPr>
           <w:p>
             <w:pPr>
@@ -13381,43 +13439,109 @@
               <w:jc w:val="left"/>
             </w:pPr>
             <w:r>
-              <w:t>Parse</w:t>
-            </w:r>
-          </w:p>
-        </w:tc>
-        <w:tc>
-          <w:tcPr>
-            <w:tcW w:w="3690" w:type="dxa"/>
+              <w:t>Save</w:t>
+            </w:r>
+          </w:p>
+        </w:tc>
+        <w:tc>
+          <w:tcPr>
+            <w:tcW w:w="7740" w:type="dxa"/>
           </w:tcPr>
           <w:p>
             <w:pPr>
               <w:spacing w:after="200" w:line="276" w:lineRule="auto"/>
               <w:jc w:val="left"/>
               <w:cnfStyle w:val="000000000000" w:firstRow="0" w:lastRow="0" w:firstColumn="0" w:lastColumn="0" w:oddVBand="0" w:evenVBand="0" w:oddHBand="0" w:evenHBand="0" w:firstRowFirstColumn="0" w:firstRowLastColumn="0" w:lastRowFirstColumn="0" w:lastRowLastColumn="0"/>
+              <w:rPr>
+                <w:sz w:val="22"/>
+              </w:rPr>
             </w:pPr>
             <w:r>
-              <w:t>Parses the pattern in the Pattern Editor. If successful, this becomes the pattern that will be used to test input files.</w:t>
-            </w:r>
-          </w:p>
-        </w:tc>
-        <w:tc>
-          <w:tcPr>
-            <w:tcW w:w="4698" w:type="dxa"/>
-          </w:tcPr>
+              <w:rPr>
+                <w:sz w:val="22"/>
+              </w:rPr>
+              <w:t xml:space="preserve">Saves the contents of the Pattern Editor to whatever file was last specified in the Pattern File Chooser through a </w:t>
+            </w:r>
+            <w:r>
+              <w:rPr>
+                <w:b/>
+                <w:sz w:val="22"/>
+              </w:rPr>
+              <w:t>Load</w:t>
+            </w:r>
+            <w:r>
+              <w:rPr>
+                <w:sz w:val="22"/>
+              </w:rPr>
+              <w:t xml:space="preserve"> or </w:t>
+            </w:r>
+            <w:r>
+              <w:rPr>
+                <w:b/>
+                <w:sz w:val="22"/>
+              </w:rPr>
+              <w:t>Save As</w:t>
+            </w:r>
+            <w:r>
+              <w:rPr>
+                <w:sz w:val="22"/>
+              </w:rPr>
+              <w:t>.</w:t>
+            </w:r>
+          </w:p>
           <w:p>
             <w:pPr>
               <w:spacing w:after="200" w:line="276" w:lineRule="auto"/>
               <w:jc w:val="left"/>
               <w:cnfStyle w:val="000000000000" w:firstRow="0" w:lastRow="0" w:firstColumn="0" w:lastColumn="0" w:oddVBand="0" w:evenVBand="0" w:oddHBand="0" w:evenHBand="0" w:firstRowFirstColumn="0" w:firstRowLastColumn="0" w:lastRowFirstColumn="0" w:lastRowLastColumn="0"/>
+              <w:rPr>
+                <w:sz w:val="22"/>
+              </w:rPr>
             </w:pPr>
             <w:r>
-              <w:t xml:space="preserve">This button is active whenever the text in the Pattern Editor is not consistent with the parsed pattern being used for testing. It </w:t>
-            </w:r>
-            <w:r>
-              <w:t>activates</w:t>
-            </w:r>
-            <w:r>
-              <w:t xml:space="preserve"> with any change in the Pattern Editor, and deactivates on any successful parsing.</w:t>
+              <w:rPr>
+                <w:sz w:val="22"/>
+              </w:rPr>
+              <w:t xml:space="preserve">This button is active whenever the text in the Pattern Editor is not consistent with the specified Pattern File. It activates with any change to the pattern in the Pattern Editor, and deactivates with a successful </w:t>
+            </w:r>
+            <w:r>
+              <w:rPr>
+                <w:b/>
+                <w:sz w:val="22"/>
+              </w:rPr>
+              <w:t>Load</w:t>
+            </w:r>
+            <w:r>
+              <w:rPr>
+                <w:sz w:val="22"/>
+              </w:rPr>
+              <w:t xml:space="preserve">, </w:t>
+            </w:r>
+            <w:r>
+              <w:rPr>
+                <w:b/>
+                <w:sz w:val="22"/>
+              </w:rPr>
+              <w:t>Save</w:t>
+            </w:r>
+            <w:r>
+              <w:rPr>
+                <w:sz w:val="22"/>
+              </w:rPr>
+              <w:t xml:space="preserve"> or </w:t>
+            </w:r>
+            <w:r>
+              <w:rPr>
+                <w:b/>
+                <w:sz w:val="22"/>
+              </w:rPr>
+              <w:t>Save As</w:t>
+            </w:r>
+            <w:r>
+              <w:rPr>
+                <w:sz w:val="22"/>
+              </w:rPr>
+              <w:t>.</w:t>
             </w:r>
           </w:p>
         </w:tc>
@@ -13429,7 +13553,7 @@
         <w:tc>
           <w:tcPr>
             <w:cnfStyle w:val="001000000000" w:firstRow="0" w:lastRow="0" w:firstColumn="1" w:lastColumn="0" w:oddVBand="0" w:evenVBand="0" w:oddHBand="0" w:evenHBand="0" w:firstRowFirstColumn="0" w:firstRowLastColumn="0" w:lastRowFirstColumn="0" w:lastRowLastColumn="0"/>
-            <w:tcW w:w="1188" w:type="dxa"/>
+            <w:tcW w:w="1728" w:type="dxa"/>
           </w:tcPr>
           <w:p>
             <w:pPr>
@@ -13437,40 +13561,57 @@
               <w:jc w:val="left"/>
             </w:pPr>
             <w:r>
-              <w:t>Identify</w:t>
-            </w:r>
-          </w:p>
-        </w:tc>
-        <w:tc>
-          <w:tcPr>
-            <w:tcW w:w="3690" w:type="dxa"/>
+              <w:t>Save As</w:t>
+            </w:r>
+          </w:p>
+        </w:tc>
+        <w:tc>
+          <w:tcPr>
+            <w:tcW w:w="7740" w:type="dxa"/>
           </w:tcPr>
           <w:p>
             <w:pPr>
               <w:spacing w:after="200" w:line="276" w:lineRule="auto"/>
               <w:jc w:val="left"/>
               <w:cnfStyle w:val="000000100000" w:firstRow="0" w:lastRow="0" w:firstColumn="0" w:lastColumn="0" w:oddVBand="0" w:evenVBand="0" w:oddHBand="1" w:evenHBand="0" w:firstRowFirstColumn="0" w:firstRowLastColumn="0" w:lastRowFirstColumn="0" w:lastRowLastColumn="0"/>
+              <w:rPr>
+                <w:sz w:val="22"/>
+              </w:rPr>
             </w:pPr>
             <w:r>
-              <w:t xml:space="preserve">Pops up an Input File Chooser to identify input files for testing. This Chooser allows multiple files to be chosen.  </w:t>
-            </w:r>
-          </w:p>
-        </w:tc>
-        <w:tc>
-          <w:tcPr>
-            <w:tcW w:w="4698" w:type="dxa"/>
-          </w:tcPr>
+              <w:rPr>
+                <w:sz w:val="22"/>
+              </w:rPr>
+              <w:t>Pops up a Pattern File Chooser dialog to select a Pattern File. If a file is chosen, the contents of the Pattern Editor are written to that file.</w:t>
+            </w:r>
+          </w:p>
           <w:p>
             <w:pPr>
               <w:spacing w:after="200" w:line="276" w:lineRule="auto"/>
               <w:jc w:val="left"/>
               <w:cnfStyle w:val="000000100000" w:firstRow="0" w:lastRow="0" w:firstColumn="0" w:lastColumn="0" w:oddVBand="0" w:evenVBand="0" w:oddHBand="1" w:evenHBand="0" w:firstRowFirstColumn="0" w:firstRowLastColumn="0" w:lastRowFirstColumn="0" w:lastRowLastColumn="0"/>
+              <w:rPr>
+                <w:sz w:val="22"/>
+              </w:rPr>
             </w:pPr>
             <w:r>
-              <w:t>This button is always a</w:t>
-            </w:r>
-            <w:r>
-              <w:t>ctive.</w:t>
+              <w:rPr>
+                <w:sz w:val="22"/>
+              </w:rPr>
+              <w:t xml:space="preserve">This button is active/inactive at the same times as the </w:t>
+            </w:r>
+            <w:r>
+              <w:rPr>
+                <w:b/>
+                <w:sz w:val="22"/>
+              </w:rPr>
+              <w:t>Save</w:t>
+            </w:r>
+            <w:r>
+              <w:rPr>
+                <w:sz w:val="22"/>
+              </w:rPr>
+              <w:t xml:space="preserve"> button.</w:t>
             </w:r>
           </w:p>
         </w:tc>
@@ -13479,7 +13620,7 @@
         <w:tc>
           <w:tcPr>
             <w:cnfStyle w:val="001000000000" w:firstRow="0" w:lastRow="0" w:firstColumn="1" w:lastColumn="0" w:oddVBand="0" w:evenVBand="0" w:oddHBand="0" w:evenHBand="0" w:firstRowFirstColumn="0" w:firstRowLastColumn="0" w:lastRowFirstColumn="0" w:lastRowLastColumn="0"/>
-            <w:tcW w:w="1188" w:type="dxa"/>
+            <w:tcW w:w="1728" w:type="dxa"/>
           </w:tcPr>
           <w:p>
             <w:pPr>
@@ -13487,43 +13628,69 @@
               <w:jc w:val="left"/>
             </w:pPr>
             <w:r>
-              <w:t>Test</w:t>
-            </w:r>
-          </w:p>
-        </w:tc>
-        <w:tc>
-          <w:tcPr>
-            <w:tcW w:w="3690" w:type="dxa"/>
+              <w:t>Parse</w:t>
+            </w:r>
+          </w:p>
+        </w:tc>
+        <w:tc>
+          <w:tcPr>
+            <w:tcW w:w="7740" w:type="dxa"/>
           </w:tcPr>
           <w:p>
             <w:pPr>
               <w:spacing w:after="200" w:line="276" w:lineRule="auto"/>
               <w:jc w:val="left"/>
               <w:cnfStyle w:val="000000000000" w:firstRow="0" w:lastRow="0" w:firstColumn="0" w:lastColumn="0" w:oddVBand="0" w:evenVBand="0" w:oddHBand="0" w:evenHBand="0" w:firstRowFirstColumn="0" w:firstRowLastColumn="0" w:lastRowFirstColumn="0" w:lastRowLastColumn="0"/>
+              <w:rPr>
+                <w:sz w:val="22"/>
+              </w:rPr>
             </w:pPr>
             <w:r>
-              <w:t>Tests the identified input files by running VIVA with the parsed pattern on them. The results are displayed in the Output box.</w:t>
-            </w:r>
-          </w:p>
-        </w:tc>
-        <w:tc>
-          <w:tcPr>
-            <w:tcW w:w="4698" w:type="dxa"/>
-          </w:tcPr>
+              <w:rPr>
+                <w:sz w:val="22"/>
+              </w:rPr>
+              <w:t>Parses the pattern in the Pattern Editor. If successful, this becomes the pattern that will be used to test input files.</w:t>
+            </w:r>
+          </w:p>
           <w:p>
             <w:pPr>
               <w:spacing w:after="200" w:line="276" w:lineRule="auto"/>
               <w:jc w:val="left"/>
               <w:cnfStyle w:val="000000000000" w:firstRow="0" w:lastRow="0" w:firstColumn="0" w:lastColumn="0" w:oddVBand="0" w:evenVBand="0" w:oddHBand="0" w:evenHBand="0" w:firstRowFirstColumn="0" w:firstRowLastColumn="0" w:lastRowFirstColumn="0" w:lastRowLastColumn="0"/>
+              <w:rPr>
+                <w:sz w:val="22"/>
+              </w:rPr>
             </w:pPr>
             <w:r>
-              <w:t xml:space="preserve">This button is active whenever the text in the Pattern Editor has been successfully parsed. It deactivates </w:t>
-            </w:r>
-            <w:r>
-              <w:t>with any change in the Pattern E</w:t>
-            </w:r>
-            <w:r>
-              <w:t xml:space="preserve">ditor. </w:t>
+              <w:rPr>
+                <w:sz w:val="22"/>
+              </w:rPr>
+              <w:t>This button is active whenever the text in the Pattern Editor is not consistent with the parsed pattern being used for testing. It activates with any change in the Pattern Editor</w:t>
+            </w:r>
+            <w:r>
+              <w:rPr>
+                <w:sz w:val="22"/>
+              </w:rPr>
+              <w:t xml:space="preserve"> </w:t>
+            </w:r>
+            <w:r>
+              <w:rPr>
+                <w:i/>
+                <w:sz w:val="22"/>
+              </w:rPr>
+              <w:t>OR</w:t>
+            </w:r>
+            <w:r>
+              <w:rPr>
+                <w:sz w:val="22"/>
+              </w:rPr>
+              <w:t xml:space="preserve"> any change on the Parameter Editor</w:t>
+            </w:r>
+            <w:r>
+              <w:rPr>
+                <w:sz w:val="22"/>
+              </w:rPr>
+              <w:t>, and deactivates on any successful parsing.</w:t>
             </w:r>
           </w:p>
         </w:tc>
@@ -13535,7 +13702,7 @@
         <w:tc>
           <w:tcPr>
             <w:cnfStyle w:val="001000000000" w:firstRow="0" w:lastRow="0" w:firstColumn="1" w:lastColumn="0" w:oddVBand="0" w:evenVBand="0" w:oddHBand="0" w:evenHBand="0" w:firstRowFirstColumn="0" w:firstRowLastColumn="0" w:lastRowFirstColumn="0" w:lastRowLastColumn="0"/>
-            <w:tcW w:w="1188" w:type="dxa"/>
+            <w:tcW w:w="1728" w:type="dxa"/>
           </w:tcPr>
           <w:p>
             <w:pPr>
@@ -13543,40 +13710,123 @@
               <w:jc w:val="left"/>
             </w:pPr>
             <w:r>
-              <w:t>Clear Output</w:t>
-            </w:r>
-          </w:p>
-        </w:tc>
-        <w:tc>
-          <w:tcPr>
-            <w:tcW w:w="3690" w:type="dxa"/>
+              <w:t>Identify</w:t>
+            </w:r>
+          </w:p>
+        </w:tc>
+        <w:tc>
+          <w:tcPr>
+            <w:tcW w:w="7740" w:type="dxa"/>
           </w:tcPr>
           <w:p>
             <w:pPr>
               <w:spacing w:after="200" w:line="276" w:lineRule="auto"/>
               <w:jc w:val="left"/>
               <w:cnfStyle w:val="000000100000" w:firstRow="0" w:lastRow="0" w:firstColumn="0" w:lastColumn="0" w:oddVBand="0" w:evenVBand="0" w:oddHBand="1" w:evenHBand="0" w:firstRowFirstColumn="0" w:firstRowLastColumn="0" w:lastRowFirstColumn="0" w:lastRowLastColumn="0"/>
+              <w:rPr>
+                <w:sz w:val="22"/>
+              </w:rPr>
             </w:pPr>
             <w:r>
-              <w:t>Erases all text in the Output box.</w:t>
-            </w:r>
-          </w:p>
-        </w:tc>
-        <w:tc>
-          <w:tcPr>
-            <w:tcW w:w="4698" w:type="dxa"/>
+              <w:rPr>
+                <w:sz w:val="22"/>
+              </w:rPr>
+              <w:t xml:space="preserve">Pops up an Input File Chooser to identify input files for testing. This Chooser allows multiple files to be chosen.  </w:t>
+            </w:r>
+          </w:p>
+        </w:tc>
+      </w:tr>
+      <w:tr>
+        <w:tc>
+          <w:tcPr>
+            <w:cnfStyle w:val="001000000000" w:firstRow="0" w:lastRow="0" w:firstColumn="1" w:lastColumn="0" w:oddVBand="0" w:evenVBand="0" w:oddHBand="0" w:evenHBand="0" w:firstRowFirstColumn="0" w:firstRowLastColumn="0" w:lastRowFirstColumn="0" w:lastRowLastColumn="0"/>
+            <w:tcW w:w="1728" w:type="dxa"/>
+          </w:tcPr>
+          <w:p>
+            <w:pPr>
+              <w:spacing w:after="200" w:line="276" w:lineRule="auto"/>
+              <w:jc w:val="left"/>
+            </w:pPr>
+            <w:r>
+              <w:t>Test</w:t>
+            </w:r>
+          </w:p>
+        </w:tc>
+        <w:tc>
+          <w:tcPr>
+            <w:tcW w:w="7740" w:type="dxa"/>
+          </w:tcPr>
+          <w:p>
+            <w:pPr>
+              <w:spacing w:after="200" w:line="276" w:lineRule="auto"/>
+              <w:jc w:val="left"/>
+              <w:cnfStyle w:val="000000000000" w:firstRow="0" w:lastRow="0" w:firstColumn="0" w:lastColumn="0" w:oddVBand="0" w:evenVBand="0" w:oddHBand="0" w:evenHBand="0" w:firstRowFirstColumn="0" w:firstRowLastColumn="0" w:lastRowFirstColumn="0" w:lastRowLastColumn="0"/>
+              <w:rPr>
+                <w:sz w:val="22"/>
+              </w:rPr>
+            </w:pPr>
+            <w:r>
+              <w:rPr>
+                <w:sz w:val="22"/>
+              </w:rPr>
+              <w:t>Tests the identified input files by running VIVA with the parsed pattern on them. The results are displayed in the Output box.</w:t>
+            </w:r>
+          </w:p>
+          <w:p>
+            <w:pPr>
+              <w:spacing w:after="200" w:line="276" w:lineRule="auto"/>
+              <w:jc w:val="left"/>
+              <w:cnfStyle w:val="000000000000" w:firstRow="0" w:lastRow="0" w:firstColumn="0" w:lastColumn="0" w:oddVBand="0" w:evenVBand="0" w:oddHBand="0" w:evenHBand="0" w:firstRowFirstColumn="0" w:firstRowLastColumn="0" w:lastRowFirstColumn="0" w:lastRowLastColumn="0"/>
+              <w:rPr>
+                <w:sz w:val="22"/>
+              </w:rPr>
+            </w:pPr>
+            <w:r>
+              <w:rPr>
+                <w:sz w:val="22"/>
+              </w:rPr>
+              <w:t>This button is active whenever the text in the Pattern Editor has been successfully parsed. It deactivates with any change in the Pattern Editor.</w:t>
+            </w:r>
+          </w:p>
+        </w:tc>
+      </w:tr>
+      <w:tr>
+        <w:trPr>
+          <w:cnfStyle w:val="000000100000" w:firstRow="0" w:lastRow="0" w:firstColumn="0" w:lastColumn="0" w:oddVBand="0" w:evenVBand="0" w:oddHBand="1" w:evenHBand="0" w:firstRowFirstColumn="0" w:firstRowLastColumn="0" w:lastRowFirstColumn="0" w:lastRowLastColumn="0"/>
+        </w:trPr>
+        <w:tc>
+          <w:tcPr>
+            <w:cnfStyle w:val="001000000000" w:firstRow="0" w:lastRow="0" w:firstColumn="1" w:lastColumn="0" w:oddVBand="0" w:evenVBand="0" w:oddHBand="0" w:evenHBand="0" w:firstRowFirstColumn="0" w:firstRowLastColumn="0" w:lastRowFirstColumn="0" w:lastRowLastColumn="0"/>
+            <w:tcW w:w="1728" w:type="dxa"/>
+          </w:tcPr>
+          <w:p>
+            <w:pPr>
+              <w:spacing w:after="200" w:line="276" w:lineRule="auto"/>
+              <w:jc w:val="left"/>
+            </w:pPr>
+            <w:r>
+              <w:t>Clear Output</w:t>
+            </w:r>
+          </w:p>
+        </w:tc>
+        <w:tc>
+          <w:tcPr>
+            <w:tcW w:w="7740" w:type="dxa"/>
           </w:tcPr>
           <w:p>
             <w:pPr>
               <w:spacing w:after="200" w:line="276" w:lineRule="auto"/>
               <w:jc w:val="left"/>
               <w:cnfStyle w:val="000000100000" w:firstRow="0" w:lastRow="0" w:firstColumn="0" w:lastColumn="0" w:oddVBand="0" w:evenVBand="0" w:oddHBand="1" w:evenHBand="0" w:firstRowFirstColumn="0" w:firstRowLastColumn="0" w:lastRowFirstColumn="0" w:lastRowLastColumn="0"/>
+              <w:rPr>
+                <w:sz w:val="22"/>
+              </w:rPr>
             </w:pPr>
             <w:r>
-              <w:t>This button is always a</w:t>
-            </w:r>
-            <w:r>
-              <w:t>ctive.</w:t>
+              <w:rPr>
+                <w:sz w:val="22"/>
+              </w:rPr>
+              <w:t>Erases all text in the Output box.</w:t>
             </w:r>
           </w:p>
         </w:tc>
@@ -13584,17 +13834,221 @@
     </w:tbl>
     <w:p>
       <w:pPr>
+        <w:pStyle w:val="Heading3"/>
+      </w:pPr>
+      <w:r>
+        <w:br w:type="page"/>
+      </w:r>
+      <w:bookmarkStart w:id="6" w:name="_Toc499642954"/>
+      <w:r>
+        <w:lastRenderedPageBreak/>
+        <w:t>Parameters Editor</w:t>
+      </w:r>
+      <w:bookmarkEnd w:id="6"/>
+    </w:p>
+    <w:p>
+      <w:r>
+        <w:t>Selecting Parameters from the Fi</w:t>
+      </w:r>
+      <w:r>
+        <w:t>le menu invokes the Parameters E</w:t>
+      </w:r>
+      <w:r>
+        <w:t>ditor, which looks like this:</w:t>
+      </w:r>
+    </w:p>
+    <w:p>
+      <w:pPr>
+        <w:spacing w:after="200" w:line="276" w:lineRule="auto"/>
+        <w:jc w:val="center"/>
+      </w:pPr>
+      <w:r>
+        <w:drawing>
+          <wp:inline distT="0" distB="0" distL="0" distR="0" wp14:anchorId="14E79111" wp14:editId="12B4EADB">
+            <wp:extent cx="4286250" cy="2143125"/>
+            <wp:effectExtent l="0" t="0" r="0" b="9525"/>
+            <wp:docPr id="2" name="Picture 2"/>
+            <wp:cNvGraphicFramePr>
+              <a:graphicFrameLocks xmlns:a="http://schemas.openxmlformats.org/drawingml/2006/main" noChangeAspect="1"/>
+            </wp:cNvGraphicFramePr>
+            <a:graphic xmlns:a="http://schemas.openxmlformats.org/drawingml/2006/main">
+              <a:graphicData uri="http://schemas.openxmlformats.org/drawingml/2006/picture">
+                <pic:pic xmlns:pic="http://schemas.openxmlformats.org/drawingml/2006/picture">
+                  <pic:nvPicPr>
+                    <pic:cNvPr id="0" name=""/>
+                    <pic:cNvPicPr/>
+                  </pic:nvPicPr>
+                  <pic:blipFill>
+                    <a:blip r:embed="rId11"/>
+                    <a:stretch>
+                      <a:fillRect/>
+                    </a:stretch>
+                  </pic:blipFill>
+                  <pic:spPr>
+                    <a:xfrm>
+                      <a:off x="0" y="0"/>
+                      <a:ext cx="4286250" cy="2143125"/>
+                    </a:xfrm>
+                    <a:prstGeom prst="rect">
+                      <a:avLst/>
+                    </a:prstGeom>
+                  </pic:spPr>
+                </pic:pic>
+              </a:graphicData>
+            </a:graphic>
+          </wp:inline>
+        </w:drawing>
+      </w:r>
+    </w:p>
+    <w:p>
+      <w:r>
+        <w:t xml:space="preserve">Parameter names are in the left-hand column, corresponding values on the right. The parameters </w:t>
+      </w:r>
+      <w:r>
+        <w:rPr>
+          <w:b/>
+        </w:rPr>
+        <w:t>deps</w:t>
+      </w:r>
+      <w:r>
+        <w:t xml:space="preserve">, </w:t>
+      </w:r>
+      <w:proofErr w:type="spellStart"/>
+      <w:r>
+        <w:rPr>
+          <w:b/>
+        </w:rPr>
+        <w:t>feps</w:t>
+      </w:r>
+      <w:proofErr w:type="spellEnd"/>
+      <w:r>
+        <w:t xml:space="preserve">, and </w:t>
+      </w:r>
+      <w:proofErr w:type="spellStart"/>
+      <w:r>
+        <w:rPr>
+          <w:b/>
+        </w:rPr>
+        <w:t>maxerrs</w:t>
+      </w:r>
+      <w:proofErr w:type="spellEnd"/>
+      <w:r>
+        <w:t xml:space="preserve"> each have text box editors</w:t>
+      </w:r>
+      <w:r>
+        <w:t xml:space="preserve"> with rigorous format and value checking</w:t>
+      </w:r>
+      <w:r>
+        <w:t xml:space="preserve">; the others have pull-down menus with the only legal values. Please see the </w:t>
+      </w:r>
+      <w:r>
+        <w:rPr>
+          <w:b/>
+          <w:i/>
+        </w:rPr>
+        <w:t>Parameters</w:t>
+      </w:r>
+      <w:r>
+        <w:t xml:space="preserve"> section </w:t>
+      </w:r>
+      <w:r>
+        <w:t>to reference</w:t>
+      </w:r>
+      <w:r>
+        <w:t xml:space="preserve"> the meanings of the parameters</w:t>
+      </w:r>
+      <w:r>
+        <w:t>, their legal values, and their effects.</w:t>
+      </w:r>
+    </w:p>
+    <w:p>
+      <w:r>
+        <w:t xml:space="preserve">Any changes made are recorded, there are no options to apply or cancel changes. </w:t>
+      </w:r>
+      <w:r>
+        <w:t xml:space="preserve">If you wish to undo a change, you must do it manually in the editor itself. </w:t>
+      </w:r>
+      <w:r>
+        <w:t xml:space="preserve">The editor is modal, so that the rest of the VIVA GUI is inaccessible while it is active. It is dismissed via your system’s window dismissal </w:t>
+      </w:r>
+      <w:r>
+        <w:t>icon</w:t>
+      </w:r>
+      <w:r>
+        <w:t xml:space="preserve"> (in this case, the red </w:t>
+      </w:r>
+      <w:r>
+        <w:rPr>
+          <w:b/>
+          <w:highlight w:val="red"/>
+        </w:rPr>
+        <w:t>X</w:t>
+      </w:r>
+      <w:r>
+        <w:t xml:space="preserve"> at the top right of the window).</w:t>
+      </w:r>
+    </w:p>
+    <w:p>
+      <w:r>
+        <w:t>Parameters set in a p</w:t>
+      </w:r>
+      <w:r>
+        <w:t>attern take precedence over those set on the Parameters Editor. For this reason, parameter changes on the Parameters editor do not take ef</w:t>
+      </w:r>
+      <w:r>
+        <w:t xml:space="preserve">fect until a Pattern is parsed. When a pattern </w:t>
+      </w:r>
+      <w:r>
+        <w:t>parse is requested</w:t>
+      </w:r>
+      <w:r>
+        <w:t xml:space="preserve">, the parameters in the Parameters editor are set first, before the pattern is parsed. This allows any parameters set in the pattern to </w:t>
+      </w:r>
+      <w:proofErr w:type="spellStart"/>
+      <w:r>
+        <w:t>supercede</w:t>
+      </w:r>
+      <w:proofErr w:type="spellEnd"/>
+      <w:r>
+        <w:t xml:space="preserve"> those from the Parameters Editor. If a parameter is c</w:t>
+      </w:r>
+      <w:r>
+        <w:t>hanged</w:t>
+      </w:r>
+      <w:r>
+        <w:t xml:space="preserve"> in the Parameters Editor, the </w:t>
+      </w:r>
+      <w:r>
+        <w:rPr>
+          <w:b/>
+        </w:rPr>
+        <w:t>Parse</w:t>
+      </w:r>
+      <w:r>
+        <w:t xml:space="preserve"> button is set to active, regardless of its previous state.</w:t>
+      </w:r>
+    </w:p>
+    <w:p>
+      <w:pPr>
+        <w:spacing w:after="200" w:line="276" w:lineRule="auto"/>
+        <w:jc w:val="left"/>
+      </w:pPr>
+      <w:r>
+        <w:br w:type="page"/>
+      </w:r>
+      <w:bookmarkStart w:id="7" w:name="_GoBack"/>
+      <w:bookmarkEnd w:id="7"/>
+    </w:p>
+    <w:p>
+      <w:pPr>
         <w:pStyle w:val="Heading1"/>
       </w:pPr>
-      <w:r>
-        <w:br w:type="page"/>
-      </w:r>
-      <w:bookmarkStart w:id="7" w:name="_Toc391742005"/>
+      <w:bookmarkStart w:id="8" w:name="_Toc499642955"/>
       <w:r>
         <w:lastRenderedPageBreak/>
         <w:t>Patterns</w:t>
       </w:r>
-      <w:bookmarkEnd w:id="7"/>
+      <w:bookmarkEnd w:id="8"/>
     </w:p>
     <w:p>
       <w:r>
@@ -13614,11 +14068,11 @@
       <w:pPr>
         <w:pStyle w:val="Heading2"/>
       </w:pPr>
-      <w:bookmarkStart w:id="8" w:name="_Toc391742006"/>
+      <w:bookmarkStart w:id="9" w:name="_Toc499642956"/>
       <w:r>
         <w:t>Simple Patterns</w:t>
       </w:r>
-      <w:bookmarkEnd w:id="8"/>
+      <w:bookmarkEnd w:id="9"/>
     </w:p>
     <w:p>
       <w:r>
@@ -13874,11 +14328,11 @@
       <w:pPr>
         <w:pStyle w:val="Heading3"/>
       </w:pPr>
-      <w:bookmarkStart w:id="9" w:name="_Toc391742007"/>
+      <w:bookmarkStart w:id="10" w:name="_Toc499642957"/>
       <w:r>
         <w:t>Other Data Types</w:t>
       </w:r>
-      <w:bookmarkEnd w:id="9"/>
+      <w:bookmarkEnd w:id="10"/>
     </w:p>
     <w:p>
       <w:r>
@@ -14166,6 +14620,15 @@
         <w:jc w:val="left"/>
       </w:pPr>
       <w:r>
+        <w:br w:type="page"/>
+      </w:r>
+    </w:p>
+    <w:p>
+      <w:pPr>
+        <w:spacing w:after="200" w:line="276" w:lineRule="auto"/>
+        <w:jc w:val="left"/>
+      </w:pPr>
+      <w:r>
         <w:lastRenderedPageBreak/>
         <w:t xml:space="preserve">VIVA’s number parsing is more stringent than Java’s. Java allows leading 0s and a leading ‘+’. When VIVA is processing an input file, no input numbers of any type are allowed to have leading 0s or ‘+’. Java allows Doubles and Floats to be expressed in scientific notation, with an exponent (e.g. 19E-10). </w:t>
       </w:r>
@@ -14183,7 +14646,7 @@
         <w:t>Parameters</w:t>
       </w:r>
       <w:r>
-        <w:t xml:space="preserve"> section.) </w:t>
+        <w:t xml:space="preserve"> section).</w:t>
       </w:r>
     </w:p>
     <w:p>
@@ -14192,7 +14655,13 @@
         <w:jc w:val="left"/>
       </w:pPr>
       <w:r>
-        <w:t xml:space="preserve">VIVA tokenizes by whitespace. Thus, Strings cannot contain white space. This behavior can be circumvented with fixed-length fields (See the </w:t>
+        <w:t xml:space="preserve">VIVA tokenizes by whitespace. Thus, Strings cannot contain white space. This behavior can be circumvented </w:t>
+      </w:r>
+      <w:r>
+        <w:t>with fixed width</w:t>
+      </w:r>
+      <w:r>
+        <w:t xml:space="preserve"> fields (See the </w:t>
       </w:r>
       <w:r>
         <w:rPr>
@@ -14204,16 +14673,16 @@
       <w:r>
         <w:t xml:space="preserve"> section).</w:t>
       </w:r>
-      <w:bookmarkStart w:id="10" w:name="_Toc391742008"/>
     </w:p>
     <w:p>
       <w:pPr>
         <w:pStyle w:val="Heading3"/>
       </w:pPr>
+      <w:bookmarkStart w:id="11" w:name="_Toc499642958"/>
       <w:r>
         <w:t>Constraint Constants</w:t>
       </w:r>
-      <w:bookmarkEnd w:id="10"/>
+      <w:bookmarkEnd w:id="11"/>
     </w:p>
     <w:p>
       <w:r>
@@ -14710,12 +15179,12 @@
       <w:pPr>
         <w:pStyle w:val="Heading3"/>
       </w:pPr>
-      <w:bookmarkStart w:id="11" w:name="_Toc391742009"/>
+      <w:bookmarkStart w:id="12" w:name="_Toc499642959"/>
       <w:r>
         <w:lastRenderedPageBreak/>
         <w:t>Constraint Operators</w:t>
       </w:r>
-      <w:bookmarkEnd w:id="11"/>
+      <w:bookmarkEnd w:id="12"/>
     </w:p>
     <w:p>
       <w:r>
@@ -16042,18 +16511,18 @@
         <w:t xml:space="preserve"> Cs</w:t>
       </w:r>
       <w:r>
-        <w:t>.</w:t>
+        <w:t>, length at least one.</w:t>
       </w:r>
     </w:p>
     <w:p>
       <w:pPr>
         <w:pStyle w:val="Heading2"/>
       </w:pPr>
-      <w:bookmarkStart w:id="12" w:name="_Toc391742010"/>
+      <w:bookmarkStart w:id="13" w:name="_Toc499642960"/>
       <w:r>
         <w:t>Repeating Patterns</w:t>
       </w:r>
-      <w:bookmarkEnd w:id="12"/>
+      <w:bookmarkEnd w:id="13"/>
     </w:p>
     <w:p>
       <w:r>
@@ -16147,18 +16616,24 @@
     </w:p>
     <w:p>
       <w:r>
-        <w:t>Means: Keep reading positive integers until EOLN.</w:t>
+        <w:t xml:space="preserve">Means: Keep reading positive integers </w:t>
+      </w:r>
+      <w:r>
+        <w:t xml:space="preserve">on a line </w:t>
+      </w:r>
+      <w:r>
+        <w:t>until EOLN.</w:t>
       </w:r>
     </w:p>
     <w:p>
       <w:pPr>
         <w:pStyle w:val="Heading3"/>
       </w:pPr>
-      <w:bookmarkStart w:id="13" w:name="_Toc391742011"/>
+      <w:bookmarkStart w:id="14" w:name="_Toc499642961"/>
       <w:r>
         <w:t>Terminating Conditions</w:t>
       </w:r>
-      <w:bookmarkEnd w:id="13"/>
+      <w:bookmarkEnd w:id="14"/>
     </w:p>
     <w:p>
       <w:r>
@@ -16209,11 +16684,11 @@
       <w:pPr>
         <w:pStyle w:val="Heading3"/>
       </w:pPr>
-      <w:bookmarkStart w:id="14" w:name="_Toc391742012"/>
+      <w:bookmarkStart w:id="15" w:name="_Toc499642962"/>
       <w:r>
         <w:t>Terminating Condition: Count</w:t>
       </w:r>
-      <w:bookmarkEnd w:id="14"/>
+      <w:bookmarkEnd w:id="15"/>
     </w:p>
     <w:p>
       <w:r>
@@ -16347,7 +16822,13 @@
         <w:t>n</w:t>
       </w:r>
       <w:r>
-        <w:t xml:space="preserve"> lines of </w:t>
+        <w:t xml:space="preserve"> lines of</w:t>
+      </w:r>
+      <w:r>
+        <w:t xml:space="preserve"> positive</w:t>
+      </w:r>
+      <w:r>
+        <w:t xml:space="preserve"> </w:t>
       </w:r>
       <w:r>
         <w:rPr>
@@ -16359,6 +16840,7 @@
       <w:r>
         <w:t xml:space="preserve">’s and </w:t>
       </w:r>
+      <w:proofErr w:type="gramStart"/>
       <w:r>
         <w:rPr>
           <w:rFonts w:ascii="Courier New" w:hAnsi="Courier New" w:cs="Courier New"/>
@@ -16367,7 +16849,11 @@
         <w:t>y</w:t>
       </w:r>
       <w:r>
-        <w:t>’s.</w:t>
+        <w:t>’s</w:t>
+      </w:r>
+      <w:proofErr w:type="gramEnd"/>
+      <w:r>
+        <w:t>.</w:t>
       </w:r>
     </w:p>
     <w:p>
@@ -16473,11 +16959,11 @@
       <w:pPr>
         <w:pStyle w:val="Heading3"/>
       </w:pPr>
-      <w:bookmarkStart w:id="15" w:name="_Toc391742013"/>
+      <w:bookmarkStart w:id="16" w:name="_Toc499642963"/>
       <w:r>
         <w:t>Terminating Condition: Sentinel Value</w:t>
       </w:r>
-      <w:bookmarkEnd w:id="15"/>
+      <w:bookmarkEnd w:id="16"/>
     </w:p>
     <w:p>
       <w:r>
@@ -16589,11 +17075,11 @@
       <w:pPr>
         <w:pStyle w:val="Heading2"/>
       </w:pPr>
-      <w:bookmarkStart w:id="16" w:name="_Toc391742014"/>
+      <w:bookmarkStart w:id="17" w:name="_Toc499642964"/>
       <w:r>
         <w:t>Subscripts and Counts</w:t>
       </w:r>
-      <w:bookmarkEnd w:id="16"/>
+      <w:bookmarkEnd w:id="17"/>
     </w:p>
     <w:p>
       <w:r>
@@ -16791,12 +17277,12 @@
       <w:pPr>
         <w:pStyle w:val="Heading2"/>
       </w:pPr>
-      <w:bookmarkStart w:id="17" w:name="_Toc391742015"/>
+      <w:bookmarkStart w:id="18" w:name="_Toc499642965"/>
       <w:r>
         <w:lastRenderedPageBreak/>
         <w:t>Cumulative Conditions</w:t>
       </w:r>
-      <w:bookmarkEnd w:id="17"/>
+      <w:bookmarkEnd w:id="18"/>
     </w:p>
     <w:p>
       <w:r>
@@ -16979,11 +17465,11 @@
       <w:pPr>
         <w:pStyle w:val="Heading2"/>
       </w:pPr>
-      <w:bookmarkStart w:id="18" w:name="_Toc391742016"/>
+      <w:bookmarkStart w:id="19" w:name="_Toc499642966"/>
       <w:r>
         <w:t>Functions</w:t>
       </w:r>
-      <w:bookmarkEnd w:id="18"/>
+      <w:bookmarkEnd w:id="19"/>
     </w:p>
     <w:p>
       <w:r>
@@ -17086,36 +17572,41 @@
       </w:r>
     </w:p>
     <w:p>
+      <w:r>
+        <w:t xml:space="preserve">Vector Functions are functions that work on entire “vectors” of values in the tightest enclosing context. All other values are considered scalars. Vector functions make the most sense in Cumulative Constraints, but they can be used anywhere. </w:t>
+      </w:r>
+    </w:p>
+    <w:p>
+      <w:r>
+        <w:t>For example:</w:t>
+      </w:r>
+    </w:p>
+    <w:p>
       <w:pPr>
         <w:pStyle w:val="Code"/>
       </w:pPr>
-      <w:proofErr w:type="spellStart"/>
       <w:proofErr w:type="gramStart"/>
       <w:r>
-        <w:t>feps</w:t>
-      </w:r>
-      <w:proofErr w:type="spellEnd"/>
-      <w:r>
-        <w:t>(</w:t>
+        <w:t>{ x</w:t>
       </w:r>
       <w:proofErr w:type="gramEnd"/>
       <w:r>
-        <w:t>f), deps(d)</w:t>
-      </w:r>
-    </w:p>
-    <w:p>
-      <w:r>
-        <w:t xml:space="preserve">These set the epsilon for floats or doubles. They always return </w:t>
+        <w:t xml:space="preserve"> (x&gt;0); [sum(x)&lt;10000] }</w:t>
+      </w:r>
+    </w:p>
+    <w:p>
+      <w:r>
+        <w:t xml:space="preserve">Read positive integers, one per line, until EOF. Make sure that their sum does not exceed </w:t>
       </w:r>
       <w:r>
         <w:rPr>
           <w:rFonts w:ascii="Courier New" w:hAnsi="Courier New" w:cs="Courier New"/>
           <w:b/>
         </w:rPr>
-        <w:t>true</w:t>
-      </w:r>
-      <w:r>
-        <w:t>, so they can be used like this:</w:t>
+        <w:t>10000</w:t>
+      </w:r>
+      <w:r>
+        <w:t>.</w:t>
       </w:r>
     </w:p>
     <w:p>
@@ -17124,134 +17615,55 @@
       </w:pPr>
       <w:proofErr w:type="gramStart"/>
       <w:r>
-        <w:t>x:</w:t>
+        <w:t>{ x</w:t>
       </w:r>
       <w:proofErr w:type="gramEnd"/>
       <w:r>
-        <w:t>double y:double (deps(1e-10), x!=y);</w:t>
-      </w:r>
-    </w:p>
-    <w:p>
-      <w:r>
-        <w:t xml:space="preserve">Setting an epsilon stays until the next change. So, in this case, double epsilon will be </w:t>
-      </w:r>
+        <w:t xml:space="preserve"> (x&gt;0); [unique(x)] }</w:t>
+      </w:r>
+    </w:p>
+    <w:p>
+      <w:r>
+        <w:t>Read positive integers, one per line, until EOF. Make sure that no integer appears twice.</w:t>
+      </w:r>
+      <w:r>
+        <w:t xml:space="preserve"> </w:t>
+      </w:r>
+      <w:r>
+        <w:t xml:space="preserve">The </w:t>
+      </w:r>
+      <w:proofErr w:type="gramStart"/>
       <w:r>
         <w:rPr>
           <w:rFonts w:ascii="Courier New" w:hAnsi="Courier New" w:cs="Courier New"/>
           <w:b/>
         </w:rPr>
-        <w:t>1e-10</w:t>
-      </w:r>
-      <w:r>
-        <w:t xml:space="preserve"> until the next </w:t>
-      </w:r>
-      <w:proofErr w:type="gramStart"/>
+        <w:t>unique(</w:t>
+      </w:r>
+      <w:proofErr w:type="gramEnd"/>
       <w:r>
         <w:rPr>
           <w:rFonts w:ascii="Courier New" w:hAnsi="Courier New" w:cs="Courier New"/>
           <w:b/>
         </w:rPr>
-        <w:t>deps(</w:t>
-      </w:r>
-      <w:proofErr w:type="gramEnd"/>
-      <w:r>
-        <w:rPr>
-          <w:rFonts w:ascii="Courier New" w:hAnsi="Courier New" w:cs="Courier New"/>
-          <w:b/>
-        </w:rPr>
         <w:t>)</w:t>
       </w:r>
       <w:r>
-        <w:t xml:space="preserve"> call, regardless of scope</w:t>
-      </w:r>
-      <w:r>
-        <w:t>.</w:t>
-      </w:r>
-    </w:p>
-    <w:p>
-      <w:r>
-        <w:t xml:space="preserve">Vector Functions are functions that work on entire “vectors” of values in the tightest enclosing context. All other values are considered scalars. Vector functions make the most sense in Cumulative Constraints, but they can be used anywhere. </w:t>
-      </w:r>
-    </w:p>
-    <w:p>
-      <w:r>
-        <w:t>For example:</w:t>
-      </w:r>
-    </w:p>
-    <w:p>
-      <w:pPr>
-        <w:pStyle w:val="Code"/>
-      </w:pPr>
-      <w:proofErr w:type="gramStart"/>
-      <w:r>
-        <w:t>{ x</w:t>
-      </w:r>
-      <w:proofErr w:type="gramEnd"/>
-      <w:r>
-        <w:t xml:space="preserve"> (x&gt;0); [sum(x)&lt;10000] }</w:t>
-      </w:r>
-    </w:p>
-    <w:p>
-      <w:r>
-        <w:t xml:space="preserve">Read positive integers, one per line, until EOF. Make sure that their sum does not exceed </w:t>
-      </w:r>
-      <w:r>
-        <w:rPr>
-          <w:rFonts w:ascii="Courier New" w:hAnsi="Courier New" w:cs="Courier New"/>
-          <w:b/>
-        </w:rPr>
-        <w:t>10000</w:t>
-      </w:r>
-      <w:r>
-        <w:t>.</w:t>
-      </w:r>
-    </w:p>
-    <w:p>
-      <w:pPr>
-        <w:pStyle w:val="Code"/>
-      </w:pPr>
-      <w:proofErr w:type="gramStart"/>
+        <w:t xml:space="preserve"> function takes any number (&gt;0) of arguments of any type. It’s the combination that’s checked for uniqueness.</w:t>
+      </w:r>
+    </w:p>
+    <w:p>
+      <w:pPr>
+        <w:spacing w:after="200" w:line="276" w:lineRule="auto"/>
+        <w:jc w:val="left"/>
+      </w:pPr>
+      <w:r>
+        <w:br w:type="page"/>
+      </w:r>
+    </w:p>
+    <w:p>
       <w:r>
         <w:lastRenderedPageBreak/>
-        <w:t>{ x</w:t>
-      </w:r>
-      <w:proofErr w:type="gramEnd"/>
-      <w:r>
-        <w:t xml:space="preserve"> (x&gt;0); [unique(x)] }</w:t>
-      </w:r>
-    </w:p>
-    <w:p>
-      <w:r>
-        <w:t>Read positive integers, one per line, until EOF. Make sure that no integer appears twice.</w:t>
-      </w:r>
-      <w:r>
-        <w:t xml:space="preserve"> </w:t>
-      </w:r>
-      <w:r>
-        <w:t xml:space="preserve">The </w:t>
-      </w:r>
-      <w:proofErr w:type="gramStart"/>
-      <w:r>
-        <w:rPr>
-          <w:rFonts w:ascii="Courier New" w:hAnsi="Courier New" w:cs="Courier New"/>
-          <w:b/>
-        </w:rPr>
-        <w:t>unique(</w:t>
-      </w:r>
-      <w:proofErr w:type="gramEnd"/>
-      <w:r>
-        <w:rPr>
-          <w:rFonts w:ascii="Courier New" w:hAnsi="Courier New" w:cs="Courier New"/>
-          <w:b/>
-        </w:rPr>
-        <w:t>)</w:t>
-      </w:r>
-      <w:r>
-        <w:t xml:space="preserve"> function takes any number (&gt;0) of arguments of any type. It’s the combination that’s checked for uniqueness.</w:t>
-      </w:r>
-    </w:p>
-    <w:p>
-      <w:r>
         <w:t>For example:</w:t>
       </w:r>
     </w:p>
@@ -17890,467 +18302,6 @@
     <w:p/>
     <w:p>
       <w:pPr>
-        <w:pStyle w:val="Heading2"/>
-      </w:pPr>
-      <w:bookmarkStart w:id="19" w:name="_Toc391742017"/>
-      <w:r>
-        <w:lastRenderedPageBreak/>
-        <w:t>Fixed Width Fields</w:t>
-      </w:r>
-      <w:bookmarkEnd w:id="19"/>
-    </w:p>
-    <w:p>
-      <w:r>
-        <w:t xml:space="preserve">Rather than space-separated tokens, some problems specify their data in terms of fixed-width fields. VIVA has a construct to handle this: in the pattern, follow the variable name with </w:t>
-      </w:r>
-      <w:proofErr w:type="gramStart"/>
-      <w:r>
-        <w:rPr>
-          <w:rFonts w:cs="Arial"/>
-        </w:rPr>
-        <w:t>‘</w:t>
-      </w:r>
-      <w:r>
-        <w:rPr>
-          <w:rFonts w:ascii="Courier New" w:hAnsi="Courier New" w:cs="Courier New"/>
-          <w:b/>
-        </w:rPr>
-        <w:t>@[</w:t>
-      </w:r>
-      <w:proofErr w:type="gramEnd"/>
-      <w:r>
-        <w:rPr>
-          <w:rFonts w:ascii="Courier New" w:hAnsi="Courier New" w:cs="Courier New"/>
-          <w:b/>
-        </w:rPr>
-        <w:t xml:space="preserve"> </w:t>
-      </w:r>
-      <w:r>
-        <w:rPr>
-          <w:rFonts w:ascii="Courier New" w:hAnsi="Courier New" w:cs="Courier New"/>
-          <w:b/>
-          <w:i/>
-        </w:rPr>
-        <w:t>integer expression</w:t>
-      </w:r>
-      <w:r>
-        <w:rPr>
-          <w:rFonts w:ascii="Courier New" w:hAnsi="Courier New" w:cs="Courier New"/>
-          <w:b/>
-        </w:rPr>
-        <w:t xml:space="preserve"> </w:t>
-      </w:r>
-      <w:r>
-        <w:rPr>
-          <w:rFonts w:ascii="Courier New" w:hAnsi="Courier New" w:cs="Courier New"/>
-          <w:b/>
-        </w:rPr>
-        <w:t>]</w:t>
-      </w:r>
-      <w:r>
-        <w:t>’</w:t>
-      </w:r>
-      <w:r>
-        <w:t>.</w:t>
-      </w:r>
-      <w:r>
-        <w:t xml:space="preserve"> If the integer expressi</w:t>
-      </w:r>
-      <w:r>
-        <w:t>o</w:t>
-      </w:r>
-      <w:r>
-        <w:t>n is omitted, VIVA will read until the end-of-line.  For example:</w:t>
-      </w:r>
-    </w:p>
-    <w:p>
-      <w:pPr>
-        <w:pStyle w:val="Code"/>
-      </w:pPr>
-      <w:r>
-        <w:t>{ x</w:t>
-      </w:r>
-      <w:r>
-        <w:t>@</w:t>
-      </w:r>
-      <w:r>
-        <w:t>[5]</w:t>
-      </w:r>
-      <w:r>
-        <w:t xml:space="preserve"> y</w:t>
-      </w:r>
-      <w:r>
-        <w:t>@</w:t>
-      </w:r>
-      <w:r>
-        <w:t>[5]</w:t>
-      </w:r>
-      <w:r>
-        <w:t xml:space="preserve"> (0&lt;x, 0&lt;y)</w:t>
-      </w:r>
-      <w:proofErr w:type="gramStart"/>
-      <w:r>
-        <w:t>; }</w:t>
-      </w:r>
-      <w:proofErr w:type="gramEnd"/>
-    </w:p>
-    <w:p>
-      <w:r>
-        <w:t>Means: Read pairs of positive integers, one pair per line, until EOF. Each integer is in a 5 character field. With the data:</w:t>
-      </w:r>
-    </w:p>
-    <w:p>
-      <w:pPr>
-        <w:pStyle w:val="Code"/>
-      </w:pPr>
-      <w:r>
-        <w:rPr>
-          <w:color w:val="B8CCE4" w:themeColor="accent1" w:themeTint="66"/>
-        </w:rPr>
-        <w:t>••••</w:t>
-      </w:r>
-      <w:r>
-        <w:t>1</w:t>
-      </w:r>
-      <w:r>
-        <w:rPr>
-          <w:color w:val="B8CCE4" w:themeColor="accent1" w:themeTint="66"/>
-        </w:rPr>
-        <w:t>••••</w:t>
-      </w:r>
-      <w:r>
-        <w:t>2</w:t>
-      </w:r>
-    </w:p>
-    <w:p>
-      <w:pPr>
-        <w:pStyle w:val="Code"/>
-      </w:pPr>
-      <w:r>
-        <w:rPr>
-          <w:color w:val="B8CCE4" w:themeColor="accent1" w:themeTint="66"/>
-        </w:rPr>
-        <w:t>•••</w:t>
-      </w:r>
-      <w:r>
-        <w:t>34</w:t>
-      </w:r>
-      <w:r>
-        <w:rPr>
-          <w:color w:val="B8CCE4" w:themeColor="accent1" w:themeTint="66"/>
-        </w:rPr>
-        <w:t>••</w:t>
-      </w:r>
-      <w:r>
-        <w:t>546</w:t>
-      </w:r>
-    </w:p>
-    <w:p>
-      <w:pPr>
-        <w:pStyle w:val="Code"/>
-      </w:pPr>
-      <w:r>
-        <w:t>8273648596</w:t>
-      </w:r>
-    </w:p>
-    <w:p>
-      <w:r>
-        <w:t xml:space="preserve">This pattern would read </w:t>
-      </w:r>
-      <w:r>
-        <w:rPr>
-          <w:rFonts w:ascii="Courier New" w:hAnsi="Courier New" w:cs="Courier New"/>
-          <w:b/>
-        </w:rPr>
-        <w:t>x=1</w:t>
-      </w:r>
-      <w:r>
-        <w:t xml:space="preserve">, </w:t>
-      </w:r>
-      <w:r>
-        <w:rPr>
-          <w:rFonts w:ascii="Courier New" w:hAnsi="Courier New" w:cs="Courier New"/>
-          <w:b/>
-        </w:rPr>
-        <w:t>y=5</w:t>
-      </w:r>
-      <w:r>
-        <w:t xml:space="preserve">, then </w:t>
-      </w:r>
-      <w:r>
-        <w:rPr>
-          <w:rFonts w:ascii="Courier New" w:hAnsi="Courier New" w:cs="Courier New"/>
-          <w:b/>
-        </w:rPr>
-        <w:t>x=34</w:t>
-      </w:r>
-      <w:r>
-        <w:t xml:space="preserve">, </w:t>
-      </w:r>
-      <w:r>
-        <w:rPr>
-          <w:rFonts w:ascii="Courier New" w:hAnsi="Courier New" w:cs="Courier New"/>
-          <w:b/>
-        </w:rPr>
-        <w:t>y=546</w:t>
-      </w:r>
-      <w:r>
-        <w:t xml:space="preserve">, </w:t>
-      </w:r>
-      <w:r>
-        <w:t>and finally</w:t>
-      </w:r>
-      <w:r>
-        <w:t xml:space="preserve"> </w:t>
-      </w:r>
-      <w:r>
-        <w:rPr>
-          <w:rFonts w:ascii="Courier New" w:hAnsi="Courier New" w:cs="Courier New"/>
-          <w:b/>
-        </w:rPr>
-        <w:t>x=82736</w:t>
-      </w:r>
-      <w:r>
-        <w:t xml:space="preserve">, </w:t>
-      </w:r>
-      <w:r>
-        <w:rPr>
-          <w:rFonts w:ascii="Courier New" w:hAnsi="Courier New" w:cs="Courier New"/>
-          <w:b/>
-        </w:rPr>
-        <w:t>y=48596</w:t>
-      </w:r>
-      <w:r>
-        <w:t>.</w:t>
-      </w:r>
-    </w:p>
-    <w:p>
-      <w:pPr>
-        <w:pStyle w:val="Code"/>
-      </w:pPr>
-      <w:proofErr w:type="gramStart"/>
-      <w:r>
-        <w:t xml:space="preserve">{ </w:t>
-      </w:r>
-      <w:proofErr w:type="spellStart"/>
-      <w:r>
-        <w:t>line:string</w:t>
-      </w:r>
-      <w:proofErr w:type="spellEnd"/>
-      <w:r>
-        <w:t>@</w:t>
-      </w:r>
-      <w:proofErr w:type="gramEnd"/>
-      <w:r>
-        <w:t>[]</w:t>
-      </w:r>
-      <w:r>
-        <w:t>; }</w:t>
-      </w:r>
-    </w:p>
-    <w:p>
-      <w:r>
-        <w:t>Means: Read full lines of text until EOF.</w:t>
-      </w:r>
-    </w:p>
-    <w:p>
-      <w:r>
-        <w:t>VIVA also has a way of specifying a fixed-</w:t>
-      </w:r>
-      <w:r>
-        <w:t xml:space="preserve">width field of whitespace. Instead of a variable name, insert </w:t>
-      </w:r>
-      <w:r>
-        <w:t>‘</w:t>
-      </w:r>
-      <w:r>
-        <w:rPr>
-          <w:rFonts w:ascii="Courier New" w:hAnsi="Courier New" w:cs="Courier New"/>
-          <w:b/>
-        </w:rPr>
-        <w:t xml:space="preserve">@ </w:t>
-      </w:r>
-      <w:r>
-        <w:rPr>
-          <w:rFonts w:ascii="Courier New" w:hAnsi="Courier New" w:cs="Courier New"/>
-          <w:b/>
-          <w:i/>
-        </w:rPr>
-        <w:t>integer expression</w:t>
-      </w:r>
-      <w:r>
-        <w:rPr>
-          <w:rFonts w:ascii="Courier New" w:hAnsi="Courier New" w:cs="Courier New"/>
-          <w:b/>
-        </w:rPr>
-        <w:t xml:space="preserve"> @</w:t>
-      </w:r>
-      <w:r>
-        <w:t xml:space="preserve">’ </w:t>
-      </w:r>
-      <w:r>
-        <w:t>into the pattern</w:t>
-      </w:r>
-      <w:r>
-        <w:t>. For example:</w:t>
-      </w:r>
-    </w:p>
-    <w:p>
-      <w:pPr>
-        <w:pStyle w:val="Code"/>
-      </w:pPr>
-      <w:proofErr w:type="gramStart"/>
-      <w:r>
-        <w:t>{ a:string</w:t>
-      </w:r>
-      <w:r>
-        <w:t>@</w:t>
-      </w:r>
-      <w:proofErr w:type="gramEnd"/>
-      <w:r>
-        <w:t>[5]</w:t>
-      </w:r>
-      <w:r>
-        <w:t xml:space="preserve"> @1@</w:t>
-      </w:r>
-      <w:r>
-        <w:t xml:space="preserve"> y:string</w:t>
-      </w:r>
-      <w:r>
-        <w:t>@</w:t>
-      </w:r>
-      <w:r>
-        <w:t>[5]</w:t>
-      </w:r>
-      <w:r>
-        <w:t>; }</w:t>
-      </w:r>
-    </w:p>
-    <w:p>
-      <w:r>
-        <w:t xml:space="preserve">Means: Read pairs strings, one pair per line, until EOF. Each string is in a 5 character field, and there is 1 character between them which is ignored. The content of </w:t>
-      </w:r>
-      <w:r>
-        <w:t>the whitespace field</w:t>
-      </w:r>
-      <w:r>
-        <w:t xml:space="preserve"> is checked to see </w:t>
-      </w:r>
-      <w:r>
-        <w:t>if it’s anything but whitespace, and an error is reported if so.</w:t>
-      </w:r>
-    </w:p>
-    <w:p>
-      <w:pPr>
-        <w:pStyle w:val="Heading2"/>
-      </w:pPr>
-      <w:bookmarkStart w:id="20" w:name="_Toc391742018"/>
-      <w:r>
-        <w:t>Token Image</w:t>
-      </w:r>
-      <w:bookmarkEnd w:id="20"/>
-    </w:p>
-    <w:p>
-      <w:r>
-        <w:t xml:space="preserve">While most constraints are concerned with the value of an input, sometimes it is desirable to check the image of an input – that is, the format of the text </w:t>
-      </w:r>
-      <w:r>
-        <w:t>itself rather than the value</w:t>
-      </w:r>
-      <w:r>
-        <w:t>. This token image is available by putting a dollar sign (‘</w:t>
-      </w:r>
-      <w:r>
-        <w:rPr>
-          <w:rFonts w:ascii="Courier New" w:hAnsi="Courier New" w:cs="Courier New"/>
-          <w:b/>
-        </w:rPr>
-        <w:t>$</w:t>
-      </w:r>
-      <w:r>
-        <w:t>’) after the variable name in a constraint. Note that this construct is not compatible with subscripts. For example:</w:t>
-      </w:r>
-    </w:p>
-    <w:p>
-      <w:pPr>
-        <w:pStyle w:val="Code"/>
-      </w:pPr>
-      <w:proofErr w:type="gramStart"/>
-      <w:r>
-        <w:t>x:</w:t>
-      </w:r>
-      <w:proofErr w:type="gramEnd"/>
-      <w:r>
-        <w:t>double (x$ %% “</w:t>
-      </w:r>
-      <w:r>
-        <w:t>(</w:t>
-      </w:r>
-      <w:r>
-        <w:t>([1-9]</w:t>
-      </w:r>
-      <w:r>
-        <w:rPr>
-          <w:rStyle w:val="Hyperlink"/>
-          <w:color w:val="1F497D" w:themeColor="text2"/>
-          <w:u w:val="none"/>
-        </w:rPr>
-        <w:t>\\d*</w:t>
-      </w:r>
-      <w:r>
-        <w:rPr>
-          <w:rStyle w:val="Hyperlink"/>
-          <w:color w:val="1F497D" w:themeColor="text2"/>
-          <w:u w:val="none"/>
-        </w:rPr>
-        <w:t>)|0)</w:t>
-      </w:r>
-      <w:r>
-        <w:rPr>
-          <w:rStyle w:val="Hyperlink"/>
-          <w:color w:val="1F497D" w:themeColor="text2"/>
-          <w:u w:val="none"/>
-        </w:rPr>
-        <w:t>\\.\\d\\d</w:t>
-      </w:r>
-      <w:r>
-        <w:t>]”);</w:t>
-      </w:r>
-    </w:p>
-    <w:p>
-      <w:r>
-        <w:t>Means: Read a double, and make sure that it has exactly two decimal places, and that it doesn’t start with a zero unless there’s only one digit to the left of the decimal point.</w:t>
-      </w:r>
-    </w:p>
-    <w:p>
-      <w:pPr>
-        <w:pStyle w:val="Code"/>
-      </w:pPr>
-      <w:r>
-        <w:t>x@[5]</w:t>
-      </w:r>
-      <w:r>
-        <w:t xml:space="preserve"> (</w:t>
-      </w:r>
-      <w:proofErr w:type="spellStart"/>
-      <w:r>
-        <w:t>rjust</w:t>
-      </w:r>
-      <w:proofErr w:type="spellEnd"/>
-      <w:r>
-        <w:t>(x$));</w:t>
-      </w:r>
-    </w:p>
-    <w:p>
-      <w:r>
-        <w:t>Means: Read an integer</w:t>
-      </w:r>
-      <w:r>
-        <w:t xml:space="preserve"> in a 5 character field, and make sure that it’s right-justified.</w:t>
-      </w:r>
-    </w:p>
-    <w:p>
-      <w:pPr>
         <w:spacing w:after="200" w:line="276" w:lineRule="auto"/>
         <w:jc w:val="left"/>
         <w:rPr>
@@ -18360,6 +18311,7 @@
           <w:szCs w:val="26"/>
         </w:rPr>
       </w:pPr>
+      <w:bookmarkStart w:id="20" w:name="_Toc499642967"/>
       <w:r>
         <w:br w:type="page"/>
       </w:r>
@@ -18368,19 +18320,505 @@
       <w:pPr>
         <w:pStyle w:val="Heading2"/>
       </w:pPr>
-      <w:bookmarkStart w:id="21" w:name="_Toc391742019"/>
+      <w:r>
+        <w:lastRenderedPageBreak/>
+        <w:t>Fixed Width Fields</w:t>
+      </w:r>
+      <w:bookmarkEnd w:id="20"/>
+    </w:p>
+    <w:p>
+      <w:r>
+        <w:t xml:space="preserve">Rather than space-separated tokens, some problems specify their data in terms of fixed-width fields. VIVA has a construct to handle this: in the pattern, follow the variable name with </w:t>
+      </w:r>
+      <w:proofErr w:type="gramStart"/>
+      <w:r>
+        <w:rPr>
+          <w:rFonts w:cs="Arial"/>
+        </w:rPr>
+        <w:t>‘</w:t>
+      </w:r>
+      <w:r>
+        <w:rPr>
+          <w:rFonts w:ascii="Courier New" w:hAnsi="Courier New" w:cs="Courier New"/>
+          <w:b/>
+        </w:rPr>
+        <w:t>@[</w:t>
+      </w:r>
+      <w:proofErr w:type="gramEnd"/>
+      <w:r>
+        <w:rPr>
+          <w:rFonts w:ascii="Courier New" w:hAnsi="Courier New" w:cs="Courier New"/>
+          <w:b/>
+        </w:rPr>
+        <w:t xml:space="preserve"> </w:t>
+      </w:r>
+      <w:r>
+        <w:rPr>
+          <w:rFonts w:ascii="Courier New" w:hAnsi="Courier New" w:cs="Courier New"/>
+          <w:b/>
+          <w:i/>
+        </w:rPr>
+        <w:t>integer expression</w:t>
+      </w:r>
+      <w:r>
+        <w:rPr>
+          <w:rFonts w:ascii="Courier New" w:hAnsi="Courier New" w:cs="Courier New"/>
+          <w:b/>
+        </w:rPr>
+        <w:t xml:space="preserve"> </w:t>
+      </w:r>
+      <w:r>
+        <w:rPr>
+          <w:rFonts w:ascii="Courier New" w:hAnsi="Courier New" w:cs="Courier New"/>
+          <w:b/>
+        </w:rPr>
+        <w:t>]</w:t>
+      </w:r>
+      <w:r>
+        <w:t>’</w:t>
+      </w:r>
+      <w:r>
+        <w:t>.</w:t>
+      </w:r>
+      <w:r>
+        <w:t xml:space="preserve"> If the integer expressi</w:t>
+      </w:r>
+      <w:r>
+        <w:t>o</w:t>
+      </w:r>
+      <w:r>
+        <w:t>n is omitted, VIVA will read until the end-of-line.  For example:</w:t>
+      </w:r>
+    </w:p>
+    <w:p>
+      <w:pPr>
+        <w:pStyle w:val="Code"/>
+      </w:pPr>
+      <w:r>
+        <w:t>{ x</w:t>
+      </w:r>
+      <w:r>
+        <w:t>@</w:t>
+      </w:r>
+      <w:r>
+        <w:t>[5]</w:t>
+      </w:r>
+      <w:r>
+        <w:t xml:space="preserve"> y</w:t>
+      </w:r>
+      <w:r>
+        <w:t>@</w:t>
+      </w:r>
+      <w:r>
+        <w:t>[5]</w:t>
+      </w:r>
+      <w:r>
+        <w:t xml:space="preserve"> (0&lt;x, 0&lt;y)</w:t>
+      </w:r>
+      <w:proofErr w:type="gramStart"/>
+      <w:r>
+        <w:t>; }</w:t>
+      </w:r>
+      <w:proofErr w:type="gramEnd"/>
+    </w:p>
+    <w:p>
+      <w:r>
+        <w:t>Means: Read pairs of positive integers, one pair per line, until EOF. Each integer is in a 5 character field. With the data:</w:t>
+      </w:r>
+    </w:p>
+    <w:p>
+      <w:pPr>
+        <w:pStyle w:val="Code"/>
+      </w:pPr>
+      <w:r>
+        <w:rPr>
+          <w:color w:val="B8CCE4" w:themeColor="accent1" w:themeTint="66"/>
+        </w:rPr>
+        <w:t>••••</w:t>
+      </w:r>
+      <w:r>
+        <w:t>1</w:t>
+      </w:r>
+      <w:r>
+        <w:rPr>
+          <w:color w:val="B8CCE4" w:themeColor="accent1" w:themeTint="66"/>
+        </w:rPr>
+        <w:t>••••</w:t>
+      </w:r>
+      <w:r>
+        <w:t>2</w:t>
+      </w:r>
+    </w:p>
+    <w:p>
+      <w:pPr>
+        <w:pStyle w:val="Code"/>
+      </w:pPr>
+      <w:r>
+        <w:rPr>
+          <w:color w:val="B8CCE4" w:themeColor="accent1" w:themeTint="66"/>
+        </w:rPr>
+        <w:t>•••</w:t>
+      </w:r>
+      <w:r>
+        <w:t>34</w:t>
+      </w:r>
+      <w:r>
+        <w:rPr>
+          <w:color w:val="B8CCE4" w:themeColor="accent1" w:themeTint="66"/>
+        </w:rPr>
+        <w:t>••</w:t>
+      </w:r>
+      <w:r>
+        <w:t>546</w:t>
+      </w:r>
+    </w:p>
+    <w:p>
+      <w:pPr>
+        <w:pStyle w:val="Code"/>
+      </w:pPr>
+      <w:r>
+        <w:t>8273648596</w:t>
+      </w:r>
+    </w:p>
+    <w:p>
+      <w:r>
+        <w:t xml:space="preserve">This pattern would read </w:t>
+      </w:r>
+      <w:r>
+        <w:rPr>
+          <w:rFonts w:ascii="Courier New" w:hAnsi="Courier New" w:cs="Courier New"/>
+          <w:b/>
+        </w:rPr>
+        <w:t>x=1</w:t>
+      </w:r>
+      <w:r>
+        <w:t xml:space="preserve">, </w:t>
+      </w:r>
+      <w:r>
+        <w:rPr>
+          <w:rFonts w:ascii="Courier New" w:hAnsi="Courier New" w:cs="Courier New"/>
+          <w:b/>
+        </w:rPr>
+        <w:t>y=5</w:t>
+      </w:r>
+      <w:r>
+        <w:t xml:space="preserve">, then </w:t>
+      </w:r>
+      <w:r>
+        <w:rPr>
+          <w:rFonts w:ascii="Courier New" w:hAnsi="Courier New" w:cs="Courier New"/>
+          <w:b/>
+        </w:rPr>
+        <w:t>x=34</w:t>
+      </w:r>
+      <w:r>
+        <w:t xml:space="preserve">, </w:t>
+      </w:r>
+      <w:r>
+        <w:rPr>
+          <w:rFonts w:ascii="Courier New" w:hAnsi="Courier New" w:cs="Courier New"/>
+          <w:b/>
+        </w:rPr>
+        <w:t>y=546</w:t>
+      </w:r>
+      <w:r>
+        <w:t xml:space="preserve">, </w:t>
+      </w:r>
+      <w:r>
+        <w:t>and finally</w:t>
+      </w:r>
+      <w:r>
+        <w:t xml:space="preserve"> </w:t>
+      </w:r>
+      <w:r>
+        <w:rPr>
+          <w:rFonts w:ascii="Courier New" w:hAnsi="Courier New" w:cs="Courier New"/>
+          <w:b/>
+        </w:rPr>
+        <w:t>x=82736</w:t>
+      </w:r>
+      <w:r>
+        <w:t xml:space="preserve">, </w:t>
+      </w:r>
+      <w:r>
+        <w:rPr>
+          <w:rFonts w:ascii="Courier New" w:hAnsi="Courier New" w:cs="Courier New"/>
+          <w:b/>
+        </w:rPr>
+        <w:t>y=48596</w:t>
+      </w:r>
+      <w:r>
+        <w:t>.</w:t>
+      </w:r>
+    </w:p>
+    <w:p>
+      <w:pPr>
+        <w:pStyle w:val="Code"/>
+      </w:pPr>
+      <w:proofErr w:type="gramStart"/>
+      <w:r>
+        <w:t xml:space="preserve">{ </w:t>
+      </w:r>
+      <w:proofErr w:type="spellStart"/>
+      <w:r>
+        <w:t>line:string</w:t>
+      </w:r>
+      <w:proofErr w:type="spellEnd"/>
+      <w:r>
+        <w:t>@</w:t>
+      </w:r>
+      <w:proofErr w:type="gramEnd"/>
+      <w:r>
+        <w:t>[]</w:t>
+      </w:r>
+      <w:r>
+        <w:t>; }</w:t>
+      </w:r>
+    </w:p>
+    <w:p>
+      <w:r>
+        <w:t>Means: Read full lines of text until EOF.</w:t>
+      </w:r>
+    </w:p>
+    <w:p>
+      <w:r>
+        <w:t>VIVA also has a way of specifying a fixed-</w:t>
+      </w:r>
+      <w:r>
+        <w:t xml:space="preserve">width field of whitespace. Instead of a variable name, insert </w:t>
+      </w:r>
+      <w:r>
+        <w:t>‘</w:t>
+      </w:r>
+      <w:r>
+        <w:rPr>
+          <w:rFonts w:ascii="Courier New" w:hAnsi="Courier New" w:cs="Courier New"/>
+          <w:b/>
+        </w:rPr>
+        <w:t xml:space="preserve">@ </w:t>
+      </w:r>
+      <w:r>
+        <w:rPr>
+          <w:rFonts w:ascii="Courier New" w:hAnsi="Courier New" w:cs="Courier New"/>
+          <w:b/>
+          <w:i/>
+        </w:rPr>
+        <w:t>integer expression</w:t>
+      </w:r>
+      <w:r>
+        <w:rPr>
+          <w:rFonts w:ascii="Courier New" w:hAnsi="Courier New" w:cs="Courier New"/>
+          <w:b/>
+        </w:rPr>
+        <w:t xml:space="preserve"> @</w:t>
+      </w:r>
+      <w:r>
+        <w:t xml:space="preserve">’ </w:t>
+      </w:r>
+      <w:r>
+        <w:t>into the pattern</w:t>
+      </w:r>
+      <w:r>
+        <w:t>. For example:</w:t>
+      </w:r>
+    </w:p>
+    <w:p>
+      <w:pPr>
+        <w:pStyle w:val="Code"/>
+      </w:pPr>
+      <w:proofErr w:type="gramStart"/>
+      <w:r>
+        <w:t>{ a:string</w:t>
+      </w:r>
+      <w:r>
+        <w:t>@</w:t>
+      </w:r>
+      <w:proofErr w:type="gramEnd"/>
+      <w:r>
+        <w:t>[5]</w:t>
+      </w:r>
+      <w:r>
+        <w:t xml:space="preserve"> @1@</w:t>
+      </w:r>
+      <w:r>
+        <w:t xml:space="preserve"> y:string</w:t>
+      </w:r>
+      <w:r>
+        <w:t>@</w:t>
+      </w:r>
+      <w:r>
+        <w:t>[5]</w:t>
+      </w:r>
+      <w:r>
+        <w:t>; }</w:t>
+      </w:r>
+    </w:p>
+    <w:p>
+      <w:r>
+        <w:t xml:space="preserve">Means: Read pairs strings, one pair per line, until EOF. Each string is in a 5 character field, and there is 1 character between them which is ignored. The content of </w:t>
+      </w:r>
+      <w:r>
+        <w:t>the whitespace field</w:t>
+      </w:r>
+      <w:r>
+        <w:t xml:space="preserve"> is checked to see </w:t>
+      </w:r>
+      <w:r>
+        <w:t>if it’s anything but whitespace, and an error is reported if so.</w:t>
+      </w:r>
+    </w:p>
+    <w:p>
+      <w:pPr>
+        <w:pStyle w:val="Heading2"/>
+      </w:pPr>
+      <w:bookmarkStart w:id="21" w:name="_Toc499642968"/>
+      <w:r>
+        <w:t>Token Image</w:t>
+      </w:r>
+      <w:bookmarkEnd w:id="21"/>
+    </w:p>
+    <w:p>
+      <w:r>
+        <w:t xml:space="preserve">While most constraints are concerned with the value of an input, sometimes it is desirable to check the image of an input – that is, the format of the text </w:t>
+      </w:r>
+      <w:r>
+        <w:t>itself rather than the value</w:t>
+      </w:r>
+      <w:r>
+        <w:t>. This token image is available by putting a dollar sign (‘</w:t>
+      </w:r>
+      <w:r>
+        <w:rPr>
+          <w:rFonts w:ascii="Courier New" w:hAnsi="Courier New" w:cs="Courier New"/>
+          <w:b/>
+        </w:rPr>
+        <w:t>$</w:t>
+      </w:r>
+      <w:r>
+        <w:t>’) after the variable name in a constraint. Note that this construct is not compatible with subscripts. For example:</w:t>
+      </w:r>
+    </w:p>
+    <w:p>
+      <w:pPr>
+        <w:pStyle w:val="Code"/>
+      </w:pPr>
+      <w:proofErr w:type="gramStart"/>
+      <w:r>
+        <w:t>x:</w:t>
+      </w:r>
+      <w:proofErr w:type="gramEnd"/>
+      <w:r>
+        <w:t>double (x$ %% “</w:t>
+      </w:r>
+      <w:r>
+        <w:t>(</w:t>
+      </w:r>
+      <w:r>
+        <w:t>([1-9]</w:t>
+      </w:r>
+      <w:r>
+        <w:rPr>
+          <w:rStyle w:val="Hyperlink"/>
+          <w:color w:val="1F497D" w:themeColor="text2"/>
+          <w:u w:val="none"/>
+        </w:rPr>
+        <w:t>\\d*</w:t>
+      </w:r>
+      <w:r>
+        <w:rPr>
+          <w:rStyle w:val="Hyperlink"/>
+          <w:color w:val="1F497D" w:themeColor="text2"/>
+          <w:u w:val="none"/>
+        </w:rPr>
+        <w:t>)|0)</w:t>
+      </w:r>
+      <w:r>
+        <w:rPr>
+          <w:rStyle w:val="Hyperlink"/>
+          <w:color w:val="1F497D" w:themeColor="text2"/>
+          <w:u w:val="none"/>
+        </w:rPr>
+        <w:t>\\.\\d\\d</w:t>
+      </w:r>
+      <w:r>
+        <w:t>]”);</w:t>
+      </w:r>
+    </w:p>
+    <w:p>
+      <w:r>
+        <w:t>Means: Read a double, and make sure that it has exactly two decimal places, and that it doesn’t start with a zero unless there’s only one digit to the left of the decimal point.</w:t>
+      </w:r>
+    </w:p>
+    <w:p>
+      <w:pPr>
+        <w:pStyle w:val="Code"/>
+      </w:pPr>
+      <w:r>
+        <w:t>x@[5]</w:t>
+      </w:r>
+      <w:r>
+        <w:t xml:space="preserve"> (</w:t>
+      </w:r>
+      <w:proofErr w:type="spellStart"/>
+      <w:r>
+        <w:t>rjust</w:t>
+      </w:r>
+      <w:proofErr w:type="spellEnd"/>
+      <w:r>
+        <w:t>(x$));</w:t>
+      </w:r>
+    </w:p>
+    <w:p>
+      <w:r>
+        <w:t>Means: Read an integer</w:t>
+      </w:r>
+      <w:r>
+        <w:t xml:space="preserve"> in a 5 character field, and make sure that it’s right-justified.</w:t>
+      </w:r>
+    </w:p>
+    <w:p>
+      <w:pPr>
+        <w:spacing w:after="200" w:line="276" w:lineRule="auto"/>
+        <w:jc w:val="left"/>
+        <w:rPr>
+          <w:rFonts w:ascii="Arial Black" w:eastAsiaTheme="majorEastAsia" w:hAnsi="Arial Black" w:cstheme="majorBidi"/>
+          <w:color w:val="4F81BD" w:themeColor="accent1"/>
+          <w:sz w:val="32"/>
+          <w:szCs w:val="26"/>
+        </w:rPr>
+      </w:pPr>
+      <w:r>
+        <w:br w:type="page"/>
+      </w:r>
+    </w:p>
+    <w:p>
+      <w:pPr>
+        <w:pStyle w:val="Heading2"/>
+      </w:pPr>
+      <w:bookmarkStart w:id="22" w:name="_Toc499642969"/>
       <w:r>
         <w:lastRenderedPageBreak/>
         <w:t>Parameters</w:t>
       </w:r>
-      <w:bookmarkEnd w:id="21"/>
+      <w:bookmarkEnd w:id="22"/>
     </w:p>
     <w:p>
       <w:r>
         <w:t>There are several parameters governing VIVA’s behavior which c</w:t>
       </w:r>
       <w:r>
-        <w:t xml:space="preserve">an be set within a VIVA pattern. Parameter values may be set at the beginning of the </w:t>
+        <w:t>an be set within a VIVA pattern</w:t>
+      </w:r>
+      <w:r>
+        <w:t>, on the command line, or in the VIVA GUI</w:t>
+      </w:r>
+      <w:r>
+        <w:t xml:space="preserve">. </w:t>
+      </w:r>
+    </w:p>
+    <w:p>
+      <w:r>
+        <w:t xml:space="preserve">Parameter values may be set at the beginning of the </w:t>
       </w:r>
       <w:r>
         <w:t xml:space="preserve">pattern </w:t>
@@ -18597,7 +19035,16 @@
     </w:p>
     <w:p>
       <w:r>
-        <w:t xml:space="preserve">Note that on the command line, the double quotes (‘”’) around string parameters are omitted. Parameters set in the pattern file will </w:t>
+        <w:t>Note that on the command line, the double quotes (‘</w:t>
+      </w:r>
+      <w:r>
+        <w:rPr>
+          <w:b/>
+        </w:rPr>
+        <w:t>”</w:t>
+      </w:r>
+      <w:r>
+        <w:t xml:space="preserve">’) around string parameters are omitted. Parameters set in the pattern file will </w:t>
       </w:r>
       <w:r>
         <w:rPr>
@@ -18610,6 +19057,41 @@
         <w:t xml:space="preserve"> parameters set on the command line. </w:t>
       </w:r>
     </w:p>
+    <w:p>
+      <w:r>
+        <w:t xml:space="preserve">Likewise, parameters can be set on the VIVA GUI on the Parameters Editor (see the </w:t>
+      </w:r>
+      <w:r>
+        <w:rPr>
+          <w:b/>
+          <w:i/>
+        </w:rPr>
+        <w:t>Parameters Editor</w:t>
+      </w:r>
+      <w:r>
+        <w:t xml:space="preserve"> section). </w:t>
+      </w:r>
+      <w:r>
+        <w:t xml:space="preserve">Parameters set in the pattern file will </w:t>
+      </w:r>
+      <w:r>
+        <w:rPr>
+          <w:b/>
+          <w:i/>
+        </w:rPr>
+        <w:t>override</w:t>
+      </w:r>
+      <w:r>
+        <w:t xml:space="preserve"> parameters set on </w:t>
+      </w:r>
+      <w:r>
+        <w:t>the Parameters Editor</w:t>
+      </w:r>
+      <w:r>
+        <w:t xml:space="preserve">. </w:t>
+      </w:r>
+    </w:p>
+    <w:p/>
     <w:p>
       <w:pPr>
         <w:spacing w:after="200" w:line="276" w:lineRule="auto"/>
@@ -20393,12 +20875,12 @@
       <w:pPr>
         <w:pStyle w:val="Heading1"/>
       </w:pPr>
-      <w:bookmarkStart w:id="22" w:name="_Toc391742020"/>
+      <w:bookmarkStart w:id="23" w:name="_Toc499642970"/>
       <w:r>
         <w:lastRenderedPageBreak/>
         <w:t>Adding a Function</w:t>
       </w:r>
-      <w:bookmarkEnd w:id="22"/>
+      <w:bookmarkEnd w:id="23"/>
     </w:p>
     <w:p>
       <w:r>
@@ -21325,12 +21807,14 @@
       <w:r>
         <w:rPr>
           <w:rFonts w:ascii="Courier New" w:hAnsi="Courier New" w:cs="Courier New"/>
+          <w:b/>
         </w:rPr>
         <w:t>Arithmeti</w:t>
       </w:r>
       <w:r>
         <w:rPr>
           <w:rFonts w:ascii="Courier New" w:hAnsi="Courier New" w:cs="Courier New"/>
+          <w:b/>
         </w:rPr>
         <w:t>cFunction</w:t>
       </w:r>
@@ -21974,7 +22458,7 @@
       <w:pPr>
         <w:pStyle w:val="Heading1"/>
       </w:pPr>
-      <w:bookmarkStart w:id="23" w:name="_Toc391742021"/>
+      <w:bookmarkStart w:id="24" w:name="_Toc499642971"/>
       <w:r>
         <w:lastRenderedPageBreak/>
         <w:t xml:space="preserve">Appendix 1: </w:t>
@@ -21985,7 +22469,7 @@
       <w:r>
         <w:t>Function Reference</w:t>
       </w:r>
-      <w:bookmarkEnd w:id="23"/>
+      <w:bookmarkEnd w:id="24"/>
     </w:p>
     <w:p>
       <w:pPr>
@@ -22053,11 +22537,11 @@
       <w:pPr>
         <w:pStyle w:val="Heading2"/>
       </w:pPr>
-      <w:bookmarkStart w:id="24" w:name="_Toc391742022"/>
+      <w:bookmarkStart w:id="25" w:name="_Toc499642972"/>
       <w:r>
         <w:t>Scalar Functions</w:t>
       </w:r>
-      <w:bookmarkEnd w:id="24"/>
+      <w:bookmarkEnd w:id="25"/>
     </w:p>
     <w:tbl>
       <w:tblPr>
@@ -24543,11 +25027,11 @@
       <w:pPr>
         <w:pStyle w:val="Heading2"/>
       </w:pPr>
-      <w:bookmarkStart w:id="25" w:name="_Toc391742023"/>
+      <w:bookmarkStart w:id="26" w:name="_Toc499642973"/>
       <w:r>
         <w:t>Vector Functions</w:t>
       </w:r>
-      <w:bookmarkEnd w:id="25"/>
+      <w:bookmarkEnd w:id="26"/>
     </w:p>
     <w:tbl>
       <w:tblPr>
@@ -25382,7 +25866,7 @@
       <w:pPr>
         <w:pStyle w:val="Heading1"/>
       </w:pPr>
-      <w:bookmarkStart w:id="26" w:name="_Toc391742024"/>
+      <w:bookmarkStart w:id="27" w:name="_Toc499642974"/>
       <w:r>
         <w:lastRenderedPageBreak/>
         <w:t>Appendix 2</w:t>
@@ -25396,7 +25880,7 @@
       <w:r>
         <w:t>Examples</w:t>
       </w:r>
-      <w:bookmarkEnd w:id="26"/>
+      <w:bookmarkEnd w:id="27"/>
     </w:p>
     <w:p>
       <w:r>
@@ -25407,11 +25891,11 @@
       <w:pPr>
         <w:pStyle w:val="Heading2"/>
       </w:pPr>
-      <w:bookmarkStart w:id="27" w:name="_Toc391742025"/>
+      <w:bookmarkStart w:id="28" w:name="_Toc499642975"/>
       <w:r>
         <w:t>A: Balloons</w:t>
       </w:r>
-      <w:bookmarkEnd w:id="27"/>
+      <w:bookmarkEnd w:id="28"/>
     </w:p>
     <w:p>
       <w:r>
@@ -25723,11 +26207,11 @@
       <w:pPr>
         <w:pStyle w:val="Heading2"/>
       </w:pPr>
-      <w:bookmarkStart w:id="28" w:name="_Toc391742026"/>
+      <w:bookmarkStart w:id="29" w:name="_Toc499642976"/>
       <w:r>
         <w:t>B: Bit Counting</w:t>
       </w:r>
-      <w:bookmarkEnd w:id="28"/>
+      <w:bookmarkEnd w:id="29"/>
     </w:p>
     <w:p>
       <w:r>
@@ -25921,12 +26405,12 @@
       <w:pPr>
         <w:pStyle w:val="Heading2"/>
       </w:pPr>
-      <w:bookmarkStart w:id="29" w:name="_Toc391742027"/>
+      <w:bookmarkStart w:id="30" w:name="_Toc499642977"/>
       <w:r>
         <w:lastRenderedPageBreak/>
         <w:t>C: Data Recovery</w:t>
       </w:r>
-      <w:bookmarkEnd w:id="29"/>
+      <w:bookmarkEnd w:id="30"/>
     </w:p>
     <w:p>
       <w:r>
@@ -26158,11 +26642,11 @@
       <w:pPr>
         <w:pStyle w:val="Heading2"/>
       </w:pPr>
-      <w:bookmarkStart w:id="30" w:name="_Toc391742028"/>
+      <w:bookmarkStart w:id="31" w:name="_Toc499642978"/>
       <w:r>
         <w:t>D: Equal Angles</w:t>
       </w:r>
-      <w:bookmarkEnd w:id="30"/>
+      <w:bookmarkEnd w:id="31"/>
     </w:p>
     <w:p>
       <w:r>
@@ -26337,12 +26821,12 @@
       <w:pPr>
         <w:pStyle w:val="Heading2"/>
       </w:pPr>
-      <w:bookmarkStart w:id="31" w:name="_Toc391742029"/>
+      <w:bookmarkStart w:id="32" w:name="_Toc499642979"/>
       <w:r>
         <w:lastRenderedPageBreak/>
         <w:t>E: Maximum Square</w:t>
       </w:r>
-      <w:bookmarkEnd w:id="31"/>
+      <w:bookmarkEnd w:id="32"/>
     </w:p>
     <w:p>
       <w:r>
@@ -26471,7 +26955,7 @@
       <w:pPr>
         <w:pStyle w:val="Heading2"/>
       </w:pPr>
-      <w:bookmarkStart w:id="32" w:name="_Toc391742030"/>
+      <w:bookmarkStart w:id="33" w:name="_Toc499642980"/>
       <w:r>
         <w:t xml:space="preserve">F: </w:t>
       </w:r>
@@ -26479,7 +26963,7 @@
       <w:r>
         <w:t>Palindrometer</w:t>
       </w:r>
-      <w:bookmarkEnd w:id="32"/>
+      <w:bookmarkEnd w:id="33"/>
       <w:proofErr w:type="spellEnd"/>
     </w:p>
     <w:p>
@@ -26528,7 +27012,10 @@
         <w:t>%</w:t>
       </w:r>
       <w:r>
-        <w:t xml:space="preserve"> “[0-9]+”, 2&lt;=length(s)&lt;=9);</w:t>
+        <w:t xml:space="preserve"> “[0-9]{2,9}”</w:t>
+      </w:r>
+      <w:r>
+        <w:t>);</w:t>
       </w:r>
     </w:p>
     <w:p>
@@ -26543,11 +27030,11 @@
       <w:pPr>
         <w:pStyle w:val="Heading2"/>
       </w:pPr>
-      <w:bookmarkStart w:id="33" w:name="_Toc391742031"/>
+      <w:bookmarkStart w:id="34" w:name="_Toc499642981"/>
       <w:r>
         <w:t>G: Profits</w:t>
       </w:r>
-      <w:bookmarkEnd w:id="33"/>
+      <w:bookmarkEnd w:id="34"/>
     </w:p>
     <w:p>
       <w:r>
@@ -26687,12 +27174,12 @@
       <w:pPr>
         <w:pStyle w:val="Heading2"/>
       </w:pPr>
-      <w:bookmarkStart w:id="34" w:name="_Toc391742032"/>
+      <w:bookmarkStart w:id="35" w:name="_Toc499642982"/>
       <w:r>
         <w:lastRenderedPageBreak/>
         <w:t>H: Roller Coaster</w:t>
       </w:r>
-      <w:bookmarkEnd w:id="34"/>
+      <w:bookmarkEnd w:id="35"/>
     </w:p>
     <w:p>
       <w:r>
@@ -26902,11 +27389,11 @@
       <w:pPr>
         <w:pStyle w:val="Heading2"/>
       </w:pPr>
-      <w:bookmarkStart w:id="35" w:name="_Toc391742033"/>
+      <w:bookmarkStart w:id="36" w:name="_Toc499642983"/>
       <w:r>
         <w:t>I: Skyline</w:t>
       </w:r>
-      <w:bookmarkEnd w:id="35"/>
+      <w:bookmarkEnd w:id="36"/>
     </w:p>
     <w:p>
       <w:r>
@@ -27001,12 +27488,12 @@
       <w:pPr>
         <w:pStyle w:val="Heading2"/>
       </w:pPr>
-      <w:bookmarkStart w:id="36" w:name="_Toc391742034"/>
+      <w:bookmarkStart w:id="37" w:name="_Toc499642984"/>
       <w:r>
         <w:lastRenderedPageBreak/>
         <w:t>J: Underground Cables</w:t>
       </w:r>
-      <w:bookmarkEnd w:id="36"/>
+      <w:bookmarkEnd w:id="37"/>
     </w:p>
     <w:p>
       <w:r>
@@ -27213,7 +27700,7 @@
       <w:pPr>
         <w:pStyle w:val="Heading1"/>
       </w:pPr>
-      <w:bookmarkStart w:id="37" w:name="_Toc391742035"/>
+      <w:bookmarkStart w:id="38" w:name="_Toc499642985"/>
       <w:r>
         <w:lastRenderedPageBreak/>
         <w:t>Appendix 3</w:t>
@@ -27224,7 +27711,7 @@
       <w:r>
         <w:t>Function Code Examples</w:t>
       </w:r>
-      <w:bookmarkEnd w:id="37"/>
+      <w:bookmarkEnd w:id="38"/>
     </w:p>
     <w:p>
       <w:r>
@@ -27235,12 +27722,12 @@
       <w:pPr>
         <w:pStyle w:val="Heading2"/>
       </w:pPr>
-      <w:bookmarkStart w:id="38" w:name="_Toc391742036"/>
+      <w:bookmarkStart w:id="39" w:name="_Toc499642986"/>
       <w:proofErr w:type="spellStart"/>
       <w:r>
         <w:t>PowerFunction</w:t>
       </w:r>
-      <w:bookmarkEnd w:id="38"/>
+      <w:bookmarkEnd w:id="39"/>
       <w:proofErr w:type="spellEnd"/>
     </w:p>
     <w:p>
@@ -27873,13 +28360,13 @@
       <w:pPr>
         <w:pStyle w:val="Heading2"/>
       </w:pPr>
-      <w:bookmarkStart w:id="39" w:name="_Toc391742037"/>
+      <w:bookmarkStart w:id="40" w:name="_Toc499642987"/>
       <w:proofErr w:type="spellStart"/>
       <w:r>
         <w:lastRenderedPageBreak/>
         <w:t>SumFunction</w:t>
       </w:r>
-      <w:bookmarkEnd w:id="39"/>
+      <w:bookmarkEnd w:id="40"/>
       <w:proofErr w:type="spellEnd"/>
     </w:p>
     <w:p>
@@ -29104,13 +29591,13 @@
       <w:pPr>
         <w:pStyle w:val="Heading2"/>
       </w:pPr>
-      <w:bookmarkStart w:id="40" w:name="_Toc391742038"/>
+      <w:bookmarkStart w:id="41" w:name="_Toc499642988"/>
       <w:proofErr w:type="spellStart"/>
       <w:r>
         <w:lastRenderedPageBreak/>
         <w:t>SquareRootFunction</w:t>
       </w:r>
-      <w:bookmarkEnd w:id="40"/>
+      <w:bookmarkEnd w:id="41"/>
       <w:proofErr w:type="spellEnd"/>
     </w:p>
     <w:p>
@@ -29424,7 +29911,7 @@
       </w:r>
     </w:p>
     <w:sectPr>
-      <w:footerReference w:type="default" r:id="rId11"/>
+      <w:footerReference w:type="default" r:id="rId12"/>
       <w:pgSz w:w="12240" w:h="15840"/>
       <w:pgMar w:top="1440" w:right="1440" w:bottom="1440" w:left="1440" w:header="720" w:footer="720" w:gutter="0"/>
       <w:pgNumType w:start="0"/>
@@ -29495,7 +29982,7 @@
           <w:rPr>
             <w:noProof/>
           </w:rPr>
-          <w:t>5</w:t>
+          <w:t>7</w:t>
         </w:r>
         <w:r>
           <w:rPr>
@@ -31468,7 +31955,7 @@
 </file>
 
 <file path=customXml/itemProps2.xml><?xml version="1.0" encoding="utf-8"?>
-<ds:datastoreItem xmlns:ds="http://schemas.openxmlformats.org/officeDocument/2006/customXml" ds:itemID="{36CED742-4E6D-423D-9D08-BB8386E462B8}">
+<ds:datastoreItem xmlns:ds="http://schemas.openxmlformats.org/officeDocument/2006/customXml" ds:itemID="{A23A6454-2DB3-4B46-A34B-E4727C870F1B}">
   <ds:schemaRefs>
     <ds:schemaRef ds:uri="http://schemas.openxmlformats.org/officeDocument/2006/bibliography"/>
   </ds:schemaRefs>

</xml_diff>

<commit_message>
Fixed a misspelling in the user's guide
</commit_message>
<xml_diff>
--- a/viva/VIVA/doc/VIVA User's Guide.docx
+++ b/viva/VIVA/doc/VIVA User's Guide.docx
@@ -12960,6 +12960,9 @@
         <w:jc w:val="left"/>
       </w:pPr>
       <w:r>
+        <w:rPr>
+          <w:noProof/>
+        </w:rPr>
         <w:drawing>
           <wp:inline distT="0" distB="0" distL="0" distR="0" wp14:anchorId="51CDA1E8" wp14:editId="58C92B87">
             <wp:extent cx="5943600" cy="3495040"/>
@@ -13665,13 +13668,7 @@
               <w:rPr>
                 <w:sz w:val="22"/>
               </w:rPr>
-              <w:t>This button is active whenever the text in the Pattern Editor is not consistent with the parsed pattern being used for testing. It activates with any change in the Pattern Editor</w:t>
-            </w:r>
-            <w:r>
-              <w:rPr>
-                <w:sz w:val="22"/>
-              </w:rPr>
-              <w:t xml:space="preserve"> </w:t>
+              <w:t xml:space="preserve">This button is active whenever the text in the Pattern Editor is not consistent with the parsed pattern being used for testing. It activates with any change in the Pattern Editor </w:t>
             </w:r>
             <w:r>
               <w:rPr>
@@ -13684,13 +13681,7 @@
               <w:rPr>
                 <w:sz w:val="22"/>
               </w:rPr>
-              <w:t xml:space="preserve"> any change on the Parameter Editor</w:t>
-            </w:r>
-            <w:r>
-              <w:rPr>
-                <w:sz w:val="22"/>
-              </w:rPr>
-              <w:t>, and deactivates on any successful parsing.</w:t>
+              <w:t xml:space="preserve"> any change on the Parameter Editor, and deactivates on any successful parsing.</w:t>
             </w:r>
           </w:p>
         </w:tc>
@@ -13863,6 +13854,9 @@
         <w:jc w:val="center"/>
       </w:pPr>
       <w:r>
+        <w:rPr>
+          <w:noProof/>
+        </w:rPr>
         <w:drawing>
           <wp:inline distT="0" distB="0" distL="0" distR="0" wp14:anchorId="14E79111" wp14:editId="12B4EADB">
             <wp:extent cx="4286250" cy="2143125"/>
@@ -13899,6 +13893,8 @@
           </wp:inline>
         </w:drawing>
       </w:r>
+      <w:bookmarkStart w:id="7" w:name="_GoBack"/>
+      <w:bookmarkEnd w:id="7"/>
     </w:p>
     <w:p>
       <w:r>
@@ -14002,15 +13998,13 @@
         <w:t>parse is requested</w:t>
       </w:r>
       <w:r>
-        <w:t xml:space="preserve">, the parameters in the Parameters editor are set first, before the pattern is parsed. This allows any parameters set in the pattern to </w:t>
-      </w:r>
-      <w:proofErr w:type="spellStart"/>
-      <w:r>
-        <w:t>supercede</w:t>
-      </w:r>
-      <w:proofErr w:type="spellEnd"/>
-      <w:r>
-        <w:t xml:space="preserve"> those from the Parameters Editor. If a parameter is c</w:t>
+        <w:t>, the parameters in the Parameters editor are set first, before the pattern is parsed. This allows any paramet</w:t>
+      </w:r>
+      <w:r>
+        <w:t>ers set in the pattern to supers</w:t>
+      </w:r>
+      <w:r>
+        <w:t>ede those from the Parameters Editor. If a parameter is c</w:t>
       </w:r>
       <w:r>
         <w:t>hanged</w:t>
@@ -14036,8 +14030,6 @@
       <w:r>
         <w:br w:type="page"/>
       </w:r>
-      <w:bookmarkStart w:id="7" w:name="_GoBack"/>
-      <w:bookmarkEnd w:id="7"/>
     </w:p>
     <w:p>
       <w:pPr>
@@ -14630,13 +14622,7 @@
       </w:pPr>
       <w:r>
         <w:lastRenderedPageBreak/>
-        <w:t xml:space="preserve">VIVA’s number parsing is more stringent than Java’s. Java allows leading 0s and a leading ‘+’. When VIVA is processing an input file, no input numbers of any type are allowed to have leading 0s or ‘+’. Java allows Doubles and Floats to be expressed in scientific notation, with an exponent (e.g. 19E-10). </w:t>
-      </w:r>
-      <w:r>
-        <w:t xml:space="preserve">When VIVA is processing an input file, </w:t>
-      </w:r>
-      <w:r>
-        <w:t xml:space="preserve">Doubles and Floats cannot be in scientific notation. These number behaviors can be overridden by parameters (See the </w:t>
+        <w:t xml:space="preserve">VIVA’s number parsing is more stringent than Java’s. Java allows leading 0s and a leading ‘+’. When VIVA is processing an input file, no input numbers of any type are allowed to have leading 0s or ‘+’. Java allows Doubles and Floats to be expressed in scientific notation, with an exponent (e.g. 19E-10). When VIVA is processing an input file, Doubles and Floats cannot be in scientific notation. These number behaviors can be overridden by parameters (See the </w:t>
       </w:r>
       <w:r>
         <w:rPr>
@@ -18964,13 +18950,7 @@
       </w:r>
       <w:proofErr w:type="gramEnd"/>
       <w:r>
-        <w:t xml:space="preserve"> –jar viva.jar </w:t>
-      </w:r>
-      <w:r>
-        <w:t>–name1-value1 –name2=value2</w:t>
-      </w:r>
-      <w:r>
-        <w:t xml:space="preserve"> </w:t>
+        <w:t xml:space="preserve"> –jar viva.jar –name1-value1 –name2=value2 </w:t>
       </w:r>
       <w:r>
         <w:t>…</w:t>
@@ -18991,10 +18971,7 @@
       </w:r>
       <w:proofErr w:type="gramEnd"/>
       <w:r>
-        <w:t xml:space="preserve"> –jar viva.jar </w:t>
-      </w:r>
-      <w:r>
-        <w:t>-</w:t>
+        <w:t xml:space="preserve"> –jar viva.jar -</w:t>
       </w:r>
       <w:proofErr w:type="spellStart"/>
       <w:r>
@@ -19002,16 +18979,7 @@
       </w:r>
       <w:proofErr w:type="spellEnd"/>
       <w:r>
-        <w:t xml:space="preserve">=0.01F </w:t>
-      </w:r>
-      <w:r>
-        <w:t>-</w:t>
-      </w:r>
-      <w:r>
-        <w:t xml:space="preserve">deps=1e-7 </w:t>
-      </w:r>
-      <w:r>
-        <w:t>-</w:t>
+        <w:t>=0.01F -deps=1e-7 -</w:t>
       </w:r>
       <w:proofErr w:type="spellStart"/>
       <w:r>
@@ -19069,10 +19037,7 @@
         <w:t>Parameters Editor</w:t>
       </w:r>
       <w:r>
-        <w:t xml:space="preserve"> section). </w:t>
-      </w:r>
-      <w:r>
-        <w:t xml:space="preserve">Parameters set in the pattern file will </w:t>
+        <w:t xml:space="preserve"> section). Parameters set in the pattern file will </w:t>
       </w:r>
       <w:r>
         <w:rPr>
@@ -19082,13 +19047,7 @@
         <w:t>override</w:t>
       </w:r>
       <w:r>
-        <w:t xml:space="preserve"> parameters set on </w:t>
-      </w:r>
-      <w:r>
-        <w:t>the Parameters Editor</w:t>
-      </w:r>
-      <w:r>
-        <w:t xml:space="preserve">. </w:t>
+        <w:t xml:space="preserve"> parameters set on the Parameters Editor. </w:t>
       </w:r>
     </w:p>
     <w:p/>
@@ -29982,7 +29941,7 @@
           <w:rPr>
             <w:noProof/>
           </w:rPr>
-          <w:t>7</w:t>
+          <w:t>2</w:t>
         </w:r>
         <w:r>
           <w:rPr>
@@ -31955,7 +31914,7 @@
 </file>
 
 <file path=customXml/itemProps2.xml><?xml version="1.0" encoding="utf-8"?>
-<ds:datastoreItem xmlns:ds="http://schemas.openxmlformats.org/officeDocument/2006/customXml" ds:itemID="{A23A6454-2DB3-4B46-A34B-E4727C870F1B}">
+<ds:datastoreItem xmlns:ds="http://schemas.openxmlformats.org/officeDocument/2006/customXml" ds:itemID="{09ACA552-DDC6-45A9-9E89-10DA48C2C4FC}">
   <ds:schemaRefs>
     <ds:schemaRef ds:uri="http://schemas.openxmlformats.org/officeDocument/2006/bibliography"/>
   </ds:schemaRefs>

</xml_diff>